<commit_message>
The guild names are now displayed in the panel as well, Adding some VersionHistory file
</commit_message>
<xml_diff>
--- a/Assambra/HeadInfo/DocumentationHeadInfo.docx
+++ b/Assambra/HeadInfo/DocumentationHeadInfo.docx
@@ -11,21 +11,15 @@
       </w:pPr>
       <w:proofErr w:type="spellStart"/>
       <w:r>
-        <w:rPr>
-          <w:lang w:val="en-US"/>
-        </w:rPr>
-        <w:t>uMMORPG_HeadInfo</w:t>
-      </w:r>
-      <w:proofErr w:type="spellEnd"/>
-    </w:p>
-    <w:p>
-      <w:pPr>
-        <w:rPr>
-          <w:lang w:val="en-US"/>
-        </w:rPr>
-      </w:pPr>
-    </w:p>
-    <w:p>
+        <w:t>uMMORPG</w:t>
+      </w:r>
+      <w:proofErr w:type="spellEnd"/>
+      <w:r>
+        <w:rPr>
+          <w:lang w:val="en-US"/>
+        </w:rPr>
+        <w:t>_</w:t>
+      </w:r>
       <w:proofErr w:type="spellStart"/>
       <w:r>
         <w:rPr>
@@ -34,11 +28,57 @@
         <w:t>HeadInfo</w:t>
       </w:r>
       <w:proofErr w:type="spellEnd"/>
-      <w:r>
-        <w:rPr>
-          <w:lang w:val="en-US"/>
-        </w:rPr>
-        <w:t xml:space="preserve"> shows the name of the entity on a </w:t>
+    </w:p>
+    <w:p>
+      <w:pPr>
+        <w:rPr>
+          <w:lang w:val="en-US"/>
+        </w:rPr>
+      </w:pPr>
+    </w:p>
+    <w:p>
+      <w:pPr>
+        <w:rPr>
+          <w:lang w:val="en-US"/>
+        </w:rPr>
+      </w:pPr>
+      <w:proofErr w:type="spellStart"/>
+      <w:r>
+        <w:rPr>
+          <w:lang w:val="en-US"/>
+        </w:rPr>
+        <w:t>HeadInfo</w:t>
+      </w:r>
+      <w:proofErr w:type="spellEnd"/>
+      <w:r>
+        <w:rPr>
+          <w:lang w:val="en-US"/>
+        </w:rPr>
+        <w:t xml:space="preserve"> shows the name </w:t>
+      </w:r>
+      <w:r>
+        <w:rPr>
+          <w:lang w:val="en-US"/>
+        </w:rPr>
+        <w:t xml:space="preserve">of the entity and if it is </w:t>
+      </w:r>
+      <w:r>
+        <w:rPr>
+          <w:lang w:val="en-US"/>
+        </w:rPr>
+        <w:t xml:space="preserve">a </w:t>
+      </w:r>
+      <w:r>
+        <w:rPr>
+          <w:lang w:val="en-US"/>
+        </w:rPr>
+        <w:t xml:space="preserve">player the guild name as well in </w:t>
+      </w:r>
+      <w:r>
+        <w:rPr>
+          <w:lang w:val="en-US"/>
+        </w:rPr>
+        <w:t xml:space="preserve">a </w:t>
       </w:r>
       <w:proofErr w:type="spellStart"/>
       <w:r>
@@ -52,58 +92,45 @@
         <w:rPr>
           <w:lang w:val="en-US"/>
         </w:rPr>
-        <w:t xml:space="preserve"> Canvas/Panel instead the text mesh. It also displays health status if the entity is the player's target, as a health bar under the name. In addition, you can attack the target with the Q key, if you press again, the attack mode will be terminated and the attack will be stopped. </w:t>
-      </w:r>
-      <w:r>
+        <w:t xml:space="preserve"> Canvas/Panel instead the text mesh. It also displays health status if the entity is the player's target, as a health bar under the name. In addition, you can attack the target with the Q key, if you press again the attack mode will be terminated and the attack will be stopped. </w:t>
+      </w:r>
+      <w:r>
+        <w:rPr>
+          <w:lang w:val="en-US"/>
+        </w:rPr>
         <w:t xml:space="preserve">The </w:t>
       </w:r>
       <w:proofErr w:type="spellStart"/>
       <w:r>
-        <w:t>head</w:t>
-      </w:r>
-      <w:proofErr w:type="spellEnd"/>
-      <w:r>
-        <w:t xml:space="preserve"> </w:t>
-      </w:r>
-      <w:proofErr w:type="spellStart"/>
-      <w:r>
-        <w:t>info</w:t>
-      </w:r>
-      <w:proofErr w:type="spellEnd"/>
-      <w:r>
-        <w:t xml:space="preserve"> </w:t>
-      </w:r>
-      <w:proofErr w:type="spellStart"/>
-      <w:r>
-        <w:t>panel</w:t>
-      </w:r>
-      <w:proofErr w:type="spellEnd"/>
-      <w:r>
-        <w:t xml:space="preserve"> </w:t>
-      </w:r>
-      <w:proofErr w:type="spellStart"/>
-      <w:r>
-        <w:t>has</w:t>
-      </w:r>
-      <w:proofErr w:type="spellEnd"/>
-      <w:r>
-        <w:t xml:space="preserve"> </w:t>
-      </w:r>
-      <w:proofErr w:type="spellStart"/>
-      <w:r>
-        <w:t>three</w:t>
-      </w:r>
-      <w:proofErr w:type="spellEnd"/>
-      <w:r>
-        <w:t xml:space="preserve"> different </w:t>
-      </w:r>
-      <w:proofErr w:type="spellStart"/>
-      <w:r>
-        <w:t>states</w:t>
-      </w:r>
-      <w:proofErr w:type="spellEnd"/>
-      <w:r>
-        <w:t>.</w:t>
+        <w:rPr>
+          <w:lang w:val="en-US"/>
+        </w:rPr>
+        <w:t>H</w:t>
+      </w:r>
+      <w:r>
+        <w:rPr>
+          <w:lang w:val="en-US"/>
+        </w:rPr>
+        <w:t>ead</w:t>
+      </w:r>
+      <w:r>
+        <w:rPr>
+          <w:lang w:val="en-US"/>
+        </w:rPr>
+        <w:t>I</w:t>
+      </w:r>
+      <w:r>
+        <w:rPr>
+          <w:lang w:val="en-US"/>
+        </w:rPr>
+        <w:t>nfo</w:t>
+      </w:r>
+      <w:proofErr w:type="spellEnd"/>
+      <w:r>
+        <w:rPr>
+          <w:lang w:val="en-US"/>
+        </w:rPr>
+        <w:t xml:space="preserve"> panel has three different states.</w:t>
       </w:r>
     </w:p>
     <w:p>
@@ -154,7 +181,19 @@
         <w:rPr>
           <w:lang w:val="en-US"/>
         </w:rPr>
-        <w:t>The target is attacked by the player, the target icon changes color to red and the health bar is still displayed.</w:t>
+        <w:t xml:space="preserve">The target is attacked by the player, the target icon changes </w:t>
+      </w:r>
+      <w:r>
+        <w:rPr>
+          <w:lang w:val="en-US"/>
+        </w:rPr>
+        <w:t xml:space="preserve">the </w:t>
+      </w:r>
+      <w:r>
+        <w:rPr>
+          <w:lang w:val="en-US"/>
+        </w:rPr>
+        <w:t>color to red and the health bar is still displayed.</w:t>
       </w:r>
     </w:p>
     <w:p>
@@ -169,7 +208,7 @@
           <w:lang w:val="en-US"/>
         </w:rPr>
         <w:drawing>
-          <wp:inline distT="0" distB="0" distL="0" distR="0">
+          <wp:inline distT="0" distB="0" distL="0" distR="0" wp14:anchorId="0FB5D3A4" wp14:editId="4D84E9EF">
             <wp:extent cx="1523809" cy="3174603"/>
             <wp:effectExtent l="0" t="0" r="635" b="6985"/>
             <wp:docPr id="1" name="Grafik 1"/>
@@ -216,7 +255,7 @@
           <w:lang w:val="en-US"/>
         </w:rPr>
         <w:drawing>
-          <wp:inline distT="0" distB="0" distL="0" distR="0">
+          <wp:inline distT="0" distB="0" distL="0" distR="0" wp14:anchorId="7F0F47DE" wp14:editId="08450BE2">
             <wp:extent cx="1523809" cy="3174603"/>
             <wp:effectExtent l="0" t="0" r="635" b="6985"/>
             <wp:docPr id="2" name="Grafik 2"/>
@@ -263,7 +302,7 @@
           <w:lang w:val="en-US"/>
         </w:rPr>
         <w:drawing>
-          <wp:inline distT="0" distB="0" distL="0" distR="0">
+          <wp:inline distT="0" distB="0" distL="0" distR="0" wp14:anchorId="5BE596DF" wp14:editId="11D9C494">
             <wp:extent cx="1523809" cy="3174603"/>
             <wp:effectExtent l="0" t="0" r="635" b="6985"/>
             <wp:docPr id="3" name="Grafik 3"/>
@@ -330,14 +369,15 @@
         <w:rPr>
           <w:lang w:val="en-US"/>
         </w:rPr>
-        <w:t>Read this passage carefully</w:t>
-      </w:r>
-      <w:r>
-        <w:rPr>
-          <w:lang w:val="en-US"/>
-        </w:rPr>
-        <w:t>!</w:t>
-      </w:r>
+        <w:t>Read this passage carefully!</w:t>
+      </w:r>
+    </w:p>
+    <w:p>
+      <w:pPr>
+        <w:rPr>
+          <w:lang w:val="en-US"/>
+        </w:rPr>
+      </w:pPr>
     </w:p>
     <w:p>
       <w:pPr>
@@ -377,14 +417,12 @@
         </w:rPr>
         <w:t xml:space="preserve"> project. If not </w:t>
       </w:r>
-      <w:proofErr w:type="spellStart"/>
-      <w:r>
-        <w:rPr>
-          <w:lang w:val="en"/>
-        </w:rPr>
-        <w:t>allways</w:t>
-      </w:r>
-      <w:proofErr w:type="spellEnd"/>
+      <w:r>
+        <w:rPr>
+          <w:lang w:val="en"/>
+        </w:rPr>
+        <w:t>always</w:t>
+      </w:r>
       <w:r>
         <w:rPr>
           <w:lang w:val="en"/>
@@ -401,16 +439,49 @@
     </w:p>
     <w:p>
       <w:pPr>
+        <w:rPr>
+          <w:lang w:val="en-US"/>
+        </w:rPr>
+      </w:pPr>
+    </w:p>
+    <w:p>
+      <w:pPr>
+        <w:rPr>
+          <w:lang w:val="en-US"/>
+        </w:rPr>
+      </w:pPr>
+    </w:p>
+    <w:p>
+      <w:pPr>
+        <w:rPr>
+          <w:lang w:val="en-US"/>
+        </w:rPr>
+      </w:pPr>
+    </w:p>
+    <w:p>
+      <w:pPr>
+        <w:rPr>
+          <w:lang w:val="en-US"/>
+        </w:rPr>
+      </w:pPr>
+    </w:p>
+    <w:p>
+      <w:pPr>
         <w:pStyle w:val="berschrift2"/>
         <w:rPr>
           <w:lang w:val="en-US"/>
         </w:rPr>
       </w:pPr>
-      <w:r>
-        <w:rPr>
-          <w:lang w:val="en-US"/>
-        </w:rPr>
-        <w:t xml:space="preserve">Required </w:t>
+      <w:proofErr w:type="spellStart"/>
+      <w:r>
+        <w:t>Required</w:t>
+      </w:r>
+      <w:proofErr w:type="spellEnd"/>
+      <w:r>
+        <w:rPr>
+          <w:lang w:val="en-US"/>
+        </w:rPr>
+        <w:t xml:space="preserve"> </w:t>
       </w:r>
       <w:proofErr w:type="spellStart"/>
       <w:r>
@@ -443,25 +514,17 @@
     <w:p>
       <w:pPr>
         <w:rPr>
-          <w:rFonts w:ascii="Consolas" w:hAnsi="Consolas" w:cs="Consolas"/>
-          <w:color w:val="000000"/>
-          <w:sz w:val="19"/>
-          <w:szCs w:val="19"/>
-          <w:lang w:val="en-US"/>
-        </w:rPr>
-      </w:pPr>
-      <w:proofErr w:type="spellStart"/>
-      <w:r>
-        <w:rPr>
-          <w:lang w:val="en-US"/>
-        </w:rPr>
-        <w:t>E</w:t>
-      </w:r>
-      <w:r>
-        <w:rPr>
-          <w:lang w:val="en-US"/>
-        </w:rPr>
-        <w:t>ntity.cs</w:t>
+          <w:rFonts w:cs="Consolas"/>
+          <w:color w:val="000000"/>
+          <w:lang w:val="en-US"/>
+        </w:rPr>
+      </w:pPr>
+      <w:proofErr w:type="spellStart"/>
+      <w:r>
+        <w:rPr>
+          <w:lang w:val="en-US"/>
+        </w:rPr>
+        <w:t>Entity.cs</w:t>
       </w:r>
       <w:proofErr w:type="spellEnd"/>
       <w:r>
@@ -479,10 +542,8 @@
       </w:r>
       <w:r>
         <w:rPr>
-          <w:rFonts w:ascii="Consolas" w:hAnsi="Consolas" w:cs="Consolas"/>
+          <w:rFonts w:cs="Consolas"/>
           <w:color w:val="0000FF"/>
-          <w:sz w:val="19"/>
-          <w:szCs w:val="19"/>
           <w:lang w:val="en-US"/>
         </w:rPr>
         <w:t>protected</w:t>
@@ -490,50 +551,40 @@
       <w:proofErr w:type="gramEnd"/>
       <w:r>
         <w:rPr>
-          <w:rFonts w:ascii="Consolas" w:hAnsi="Consolas" w:cs="Consolas"/>
-          <w:color w:val="000000"/>
-          <w:sz w:val="19"/>
-          <w:szCs w:val="19"/>
+          <w:rFonts w:cs="Consolas"/>
+          <w:color w:val="000000"/>
           <w:lang w:val="en-US"/>
         </w:rPr>
         <w:t xml:space="preserve"> </w:t>
       </w:r>
       <w:r>
         <w:rPr>
-          <w:rFonts w:ascii="Consolas" w:hAnsi="Consolas" w:cs="Consolas"/>
+          <w:rFonts w:cs="Consolas"/>
           <w:color w:val="0000FF"/>
-          <w:sz w:val="19"/>
-          <w:szCs w:val="19"/>
           <w:lang w:val="en-US"/>
         </w:rPr>
         <w:t>virtual</w:t>
       </w:r>
       <w:r>
         <w:rPr>
-          <w:rFonts w:ascii="Consolas" w:hAnsi="Consolas" w:cs="Consolas"/>
-          <w:color w:val="000000"/>
-          <w:sz w:val="19"/>
-          <w:szCs w:val="19"/>
+          <w:rFonts w:cs="Consolas"/>
+          <w:color w:val="000000"/>
           <w:lang w:val="en-US"/>
         </w:rPr>
         <w:t xml:space="preserve"> </w:t>
       </w:r>
       <w:r>
         <w:rPr>
-          <w:rFonts w:ascii="Consolas" w:hAnsi="Consolas" w:cs="Consolas"/>
+          <w:rFonts w:cs="Consolas"/>
           <w:color w:val="0000FF"/>
-          <w:sz w:val="19"/>
-          <w:szCs w:val="19"/>
           <w:lang w:val="en-US"/>
         </w:rPr>
         <w:t>void</w:t>
       </w:r>
       <w:r>
         <w:rPr>
-          <w:rFonts w:ascii="Consolas" w:hAnsi="Consolas" w:cs="Consolas"/>
-          <w:color w:val="000000"/>
-          <w:sz w:val="19"/>
-          <w:szCs w:val="19"/>
+          <w:rFonts w:cs="Consolas"/>
+          <w:color w:val="000000"/>
           <w:lang w:val="en-US"/>
         </w:rPr>
         <w:t xml:space="preserve"> </w:t>
@@ -541,10 +592,8 @@
       <w:proofErr w:type="spellStart"/>
       <w:r>
         <w:rPr>
-          <w:rFonts w:ascii="Consolas" w:hAnsi="Consolas" w:cs="Consolas"/>
-          <w:color w:val="000000"/>
-          <w:sz w:val="19"/>
-          <w:szCs w:val="19"/>
+          <w:rFonts w:cs="Consolas"/>
+          <w:color w:val="000000"/>
           <w:lang w:val="en-US"/>
         </w:rPr>
         <w:t>UpdateOverlays</w:t>
@@ -552,30 +601,16 @@
       <w:proofErr w:type="spellEnd"/>
       <w:r>
         <w:rPr>
-          <w:rFonts w:ascii="Consolas" w:hAnsi="Consolas" w:cs="Consolas"/>
-          <w:color w:val="000000"/>
-          <w:sz w:val="19"/>
-          <w:szCs w:val="19"/>
-          <w:lang w:val="en-US"/>
-        </w:rPr>
-        <w:t>()</w:t>
-      </w:r>
-      <w:r>
-        <w:rPr>
-          <w:rFonts w:ascii="Consolas" w:hAnsi="Consolas" w:cs="Consolas"/>
-          <w:color w:val="000000"/>
-          <w:sz w:val="19"/>
-          <w:szCs w:val="19"/>
-          <w:lang w:val="en-US"/>
-        </w:rPr>
-        <w:t xml:space="preserve"> </w:t>
-      </w:r>
-      <w:r>
-        <w:rPr>
-          <w:rFonts w:ascii="Consolas" w:hAnsi="Consolas" w:cs="Consolas"/>
-          <w:color w:val="000000"/>
-          <w:sz w:val="19"/>
-          <w:szCs w:val="19"/>
+          <w:rFonts w:cs="Consolas"/>
+          <w:color w:val="000000"/>
+          <w:lang w:val="en-US"/>
+        </w:rPr>
+        <w:t xml:space="preserve">() </w:t>
+      </w:r>
+      <w:r>
+        <w:rPr>
+          <w:rFonts w:cs="Consolas"/>
+          <w:color w:val="000000"/>
           <w:lang w:val="en-US"/>
         </w:rPr>
         <w:t>{ … }</w:t>
@@ -589,13 +624,19 @@
       </w:pPr>
       <w:r>
         <w:rPr>
-          <w:rFonts w:ascii="Consolas" w:hAnsi="Consolas" w:cs="Consolas"/>
-          <w:color w:val="000000"/>
-          <w:sz w:val="19"/>
-          <w:szCs w:val="19"/>
-          <w:lang w:val="en-US"/>
-        </w:rPr>
-        <w:t>adding into this function</w:t>
+          <w:rFonts w:cs="Consolas"/>
+          <w:color w:val="000000"/>
+          <w:lang w:val="en-US"/>
+        </w:rPr>
+        <w:t>A</w:t>
+      </w:r>
+      <w:r>
+        <w:rPr>
+          <w:rFonts w:cs="Consolas"/>
+          <w:color w:val="000000"/>
+          <w:lang w:val="en-US"/>
+        </w:rPr>
+        <w:t>dding into this function</w:t>
       </w:r>
     </w:p>
     <w:p>
@@ -605,29 +646,23 @@
         <w:adjustRightInd w:val="0"/>
         <w:spacing w:after="0" w:line="240" w:lineRule="auto"/>
         <w:rPr>
-          <w:rFonts w:ascii="Consolas" w:hAnsi="Consolas" w:cs="Consolas"/>
-          <w:color w:val="000000"/>
-          <w:sz w:val="19"/>
-          <w:szCs w:val="19"/>
-          <w:lang w:val="en-US"/>
-        </w:rPr>
-      </w:pPr>
-      <w:r>
-        <w:rPr>
-          <w:rFonts w:ascii="Consolas" w:hAnsi="Consolas" w:cs="Consolas"/>
+          <w:rFonts w:cs="Consolas"/>
+          <w:color w:val="000000"/>
+          <w:lang w:val="en-US"/>
+        </w:rPr>
+      </w:pPr>
+      <w:r>
+        <w:rPr>
+          <w:rFonts w:cs="Consolas"/>
           <w:color w:val="0000FF"/>
-          <w:sz w:val="19"/>
-          <w:szCs w:val="19"/>
           <w:lang w:val="en-US"/>
         </w:rPr>
         <w:t>if</w:t>
       </w:r>
       <w:r>
         <w:rPr>
-          <w:rFonts w:ascii="Consolas" w:hAnsi="Consolas" w:cs="Consolas"/>
-          <w:color w:val="000000"/>
-          <w:sz w:val="19"/>
-          <w:szCs w:val="19"/>
+          <w:rFonts w:cs="Consolas"/>
+          <w:color w:val="000000"/>
           <w:lang w:val="en-US"/>
         </w:rPr>
         <w:t xml:space="preserve"> (</w:t>
@@ -636,10 +671,8 @@
       <w:proofErr w:type="gramStart"/>
       <w:r>
         <w:rPr>
-          <w:rFonts w:ascii="Consolas" w:hAnsi="Consolas" w:cs="Consolas"/>
-          <w:color w:val="000000"/>
-          <w:sz w:val="19"/>
-          <w:szCs w:val="19"/>
+          <w:rFonts w:cs="Consolas"/>
+          <w:color w:val="000000"/>
           <w:lang w:val="en-US"/>
         </w:rPr>
         <w:t>nameHeadInfo</w:t>
@@ -647,10 +680,8 @@
       <w:proofErr w:type="spellEnd"/>
       <w:r>
         <w:rPr>
-          <w:rFonts w:ascii="Consolas" w:hAnsi="Consolas" w:cs="Consolas"/>
-          <w:color w:val="000000"/>
-          <w:sz w:val="19"/>
-          <w:szCs w:val="19"/>
+          <w:rFonts w:cs="Consolas"/>
+          <w:color w:val="000000"/>
           <w:lang w:val="en-US"/>
         </w:rPr>
         <w:t xml:space="preserve"> !</w:t>
@@ -658,30 +689,24 @@
       <w:proofErr w:type="gramEnd"/>
       <w:r>
         <w:rPr>
-          <w:rFonts w:ascii="Consolas" w:hAnsi="Consolas" w:cs="Consolas"/>
-          <w:color w:val="000000"/>
-          <w:sz w:val="19"/>
-          <w:szCs w:val="19"/>
+          <w:rFonts w:cs="Consolas"/>
+          <w:color w:val="000000"/>
           <w:lang w:val="en-US"/>
         </w:rPr>
         <w:t xml:space="preserve">= </w:t>
       </w:r>
       <w:r>
         <w:rPr>
-          <w:rFonts w:ascii="Consolas" w:hAnsi="Consolas" w:cs="Consolas"/>
+          <w:rFonts w:cs="Consolas"/>
           <w:color w:val="0000FF"/>
-          <w:sz w:val="19"/>
-          <w:szCs w:val="19"/>
           <w:lang w:val="en-US"/>
         </w:rPr>
         <w:t>null</w:t>
       </w:r>
       <w:r>
         <w:rPr>
-          <w:rFonts w:ascii="Consolas" w:hAnsi="Consolas" w:cs="Consolas"/>
-          <w:color w:val="000000"/>
-          <w:sz w:val="19"/>
-          <w:szCs w:val="19"/>
+          <w:rFonts w:cs="Consolas"/>
+          <w:color w:val="000000"/>
           <w:lang w:val="en-US"/>
         </w:rPr>
         <w:t>)</w:t>
@@ -691,20 +716,16 @@
       <w:pPr>
         <w:ind w:firstLine="708"/>
         <w:rPr>
-          <w:rFonts w:ascii="Consolas" w:hAnsi="Consolas" w:cs="Consolas"/>
-          <w:color w:val="000000"/>
-          <w:sz w:val="19"/>
-          <w:szCs w:val="19"/>
-          <w:lang w:val="en-US"/>
-        </w:rPr>
-      </w:pPr>
-      <w:proofErr w:type="spellStart"/>
-      <w:r>
-        <w:rPr>
-          <w:rFonts w:ascii="Consolas" w:hAnsi="Consolas" w:cs="Consolas"/>
-          <w:color w:val="000000"/>
-          <w:sz w:val="19"/>
-          <w:szCs w:val="19"/>
+          <w:rFonts w:cs="Consolas"/>
+          <w:color w:val="000000"/>
+          <w:lang w:val="en-US"/>
+        </w:rPr>
+      </w:pPr>
+      <w:proofErr w:type="spellStart"/>
+      <w:r>
+        <w:rPr>
+          <w:rFonts w:cs="Consolas"/>
+          <w:color w:val="000000"/>
           <w:lang w:val="en-US"/>
         </w:rPr>
         <w:t>nameHeadInfo.text</w:t>
@@ -712,10 +733,8 @@
       <w:proofErr w:type="spellEnd"/>
       <w:r>
         <w:rPr>
-          <w:rFonts w:ascii="Consolas" w:hAnsi="Consolas" w:cs="Consolas"/>
-          <w:color w:val="000000"/>
-          <w:sz w:val="19"/>
-          <w:szCs w:val="19"/>
+          <w:rFonts w:cs="Consolas"/>
+          <w:color w:val="000000"/>
           <w:lang w:val="en-US"/>
         </w:rPr>
         <w:t xml:space="preserve"> = name;</w:t>
@@ -724,6 +743,349 @@
     <w:p>
       <w:pPr>
         <w:rPr>
+          <w:rFonts w:cs="Consolas"/>
+          <w:color w:val="000000"/>
+          <w:lang w:val="en-US"/>
+        </w:rPr>
+      </w:pPr>
+      <w:proofErr w:type="spellStart"/>
+      <w:r>
+        <w:rPr>
+          <w:rFonts w:cs="Consolas"/>
+          <w:color w:val="000000"/>
+          <w:lang w:val="en-US"/>
+        </w:rPr>
+        <w:t>Player.cs</w:t>
+      </w:r>
+      <w:proofErr w:type="spellEnd"/>
+      <w:r>
+        <w:rPr>
+          <w:rFonts w:cs="Consolas"/>
+          <w:color w:val="000000"/>
+          <w:lang w:val="en-US"/>
+        </w:rPr>
+        <w:t xml:space="preserve"> Line 1192 -&gt; </w:t>
+      </w:r>
+      <w:r>
+        <w:rPr>
+          <w:rFonts w:cs="Consolas"/>
+          <w:color w:val="0000FF"/>
+          <w:lang w:val="en-US"/>
+        </w:rPr>
+        <w:t>protected</w:t>
+      </w:r>
+      <w:r>
+        <w:rPr>
+          <w:rFonts w:cs="Consolas"/>
+          <w:color w:val="000000"/>
+          <w:lang w:val="en-US"/>
+        </w:rPr>
+        <w:t xml:space="preserve"> </w:t>
+      </w:r>
+      <w:r>
+        <w:rPr>
+          <w:rFonts w:cs="Consolas"/>
+          <w:color w:val="0000FF"/>
+          <w:lang w:val="en-US"/>
+        </w:rPr>
+        <w:t>override</w:t>
+      </w:r>
+      <w:r>
+        <w:rPr>
+          <w:rFonts w:cs="Consolas"/>
+          <w:color w:val="000000"/>
+          <w:lang w:val="en-US"/>
+        </w:rPr>
+        <w:t xml:space="preserve"> </w:t>
+      </w:r>
+      <w:r>
+        <w:rPr>
+          <w:rFonts w:cs="Consolas"/>
+          <w:color w:val="0000FF"/>
+          <w:lang w:val="en-US"/>
+        </w:rPr>
+        <w:t>void</w:t>
+      </w:r>
+      <w:r>
+        <w:rPr>
+          <w:rFonts w:cs="Consolas"/>
+          <w:color w:val="000000"/>
+          <w:lang w:val="en-US"/>
+        </w:rPr>
+        <w:t xml:space="preserve"> </w:t>
+      </w:r>
+      <w:proofErr w:type="spellStart"/>
+      <w:proofErr w:type="gramStart"/>
+      <w:r>
+        <w:rPr>
+          <w:rFonts w:cs="Consolas"/>
+          <w:color w:val="000000"/>
+          <w:lang w:val="en-US"/>
+        </w:rPr>
+        <w:t>UpdateOverlays</w:t>
+      </w:r>
+      <w:proofErr w:type="spellEnd"/>
+      <w:r>
+        <w:rPr>
+          <w:rFonts w:cs="Consolas"/>
+          <w:color w:val="000000"/>
+          <w:lang w:val="en-US"/>
+        </w:rPr>
+        <w:t>(</w:t>
+      </w:r>
+      <w:proofErr w:type="gramEnd"/>
+      <w:r>
+        <w:rPr>
+          <w:rFonts w:cs="Consolas"/>
+          <w:color w:val="000000"/>
+          <w:lang w:val="en-US"/>
+        </w:rPr>
+        <w:t>)</w:t>
+      </w:r>
+      <w:r>
+        <w:rPr>
+          <w:rFonts w:cs="Consolas"/>
+          <w:color w:val="000000"/>
+          <w:lang w:val="en-US"/>
+        </w:rPr>
+        <w:t xml:space="preserve"> { … }</w:t>
+      </w:r>
+    </w:p>
+    <w:p>
+      <w:pPr>
+        <w:rPr>
+          <w:rFonts w:cs="Consolas"/>
+          <w:color w:val="000000"/>
+          <w:lang w:val="en-US"/>
+        </w:rPr>
+      </w:pPr>
+      <w:r>
+        <w:rPr>
+          <w:rFonts w:cs="Consolas"/>
+          <w:color w:val="000000"/>
+          <w:lang w:val="en-US"/>
+        </w:rPr>
+        <w:t>Adding into this function</w:t>
+      </w:r>
+    </w:p>
+    <w:p>
+      <w:pPr>
+        <w:autoSpaceDE w:val="0"/>
+        <w:autoSpaceDN w:val="0"/>
+        <w:adjustRightInd w:val="0"/>
+        <w:spacing w:after="0" w:line="240" w:lineRule="auto"/>
+        <w:rPr>
+          <w:rFonts w:cs="Consolas"/>
+          <w:color w:val="000000"/>
+          <w:lang w:val="en-US"/>
+        </w:rPr>
+      </w:pPr>
+      <w:r>
+        <w:rPr>
+          <w:rFonts w:cs="Consolas"/>
+          <w:color w:val="0000FF"/>
+          <w:lang w:val="en-US"/>
+        </w:rPr>
+        <w:t>if</w:t>
+      </w:r>
+      <w:r>
+        <w:rPr>
+          <w:rFonts w:cs="Consolas"/>
+          <w:color w:val="000000"/>
+          <w:lang w:val="en-US"/>
+        </w:rPr>
+        <w:t xml:space="preserve"> (</w:t>
+      </w:r>
+      <w:proofErr w:type="spellStart"/>
+      <w:proofErr w:type="gramStart"/>
+      <w:r>
+        <w:rPr>
+          <w:rFonts w:cs="Consolas"/>
+          <w:color w:val="000000"/>
+          <w:lang w:val="en-US"/>
+        </w:rPr>
+        <w:t>guildOverlay</w:t>
+      </w:r>
+      <w:proofErr w:type="spellEnd"/>
+      <w:r>
+        <w:rPr>
+          <w:rFonts w:cs="Consolas"/>
+          <w:color w:val="000000"/>
+          <w:lang w:val="en-US"/>
+        </w:rPr>
+        <w:t xml:space="preserve"> !</w:t>
+      </w:r>
+      <w:proofErr w:type="gramEnd"/>
+      <w:r>
+        <w:rPr>
+          <w:rFonts w:cs="Consolas"/>
+          <w:color w:val="000000"/>
+          <w:lang w:val="en-US"/>
+        </w:rPr>
+        <w:t xml:space="preserve">= </w:t>
+      </w:r>
+      <w:r>
+        <w:rPr>
+          <w:rFonts w:cs="Consolas"/>
+          <w:color w:val="0000FF"/>
+          <w:lang w:val="en-US"/>
+        </w:rPr>
+        <w:t>null</w:t>
+      </w:r>
+      <w:r>
+        <w:rPr>
+          <w:rFonts w:cs="Consolas"/>
+          <w:color w:val="000000"/>
+          <w:lang w:val="en-US"/>
+        </w:rPr>
+        <w:t>)</w:t>
+      </w:r>
+    </w:p>
+    <w:p>
+      <w:pPr>
+        <w:ind w:left="1260"/>
+        <w:rPr>
+          <w:rFonts w:cs="Consolas"/>
+          <w:color w:val="000000"/>
+          <w:lang w:val="en-US"/>
+        </w:rPr>
+      </w:pPr>
+      <w:proofErr w:type="spellStart"/>
+      <w:r>
+        <w:rPr>
+          <w:rFonts w:cs="Consolas"/>
+          <w:color w:val="000000"/>
+          <w:lang w:val="en-US"/>
+        </w:rPr>
+        <w:t>guildOverlay.text</w:t>
+      </w:r>
+      <w:proofErr w:type="spellEnd"/>
+      <w:r>
+        <w:rPr>
+          <w:rFonts w:cs="Consolas"/>
+          <w:color w:val="000000"/>
+          <w:lang w:val="en-US"/>
+        </w:rPr>
+        <w:t xml:space="preserve"> = </w:t>
+      </w:r>
+      <w:proofErr w:type="spellStart"/>
+      <w:proofErr w:type="gramStart"/>
+      <w:r>
+        <w:rPr>
+          <w:rFonts w:cs="Consolas"/>
+          <w:color w:val="000000"/>
+          <w:lang w:val="en-US"/>
+        </w:rPr>
+        <w:t>guildName</w:t>
+      </w:r>
+      <w:proofErr w:type="spellEnd"/>
+      <w:r>
+        <w:rPr>
+          <w:rFonts w:cs="Consolas"/>
+          <w:color w:val="000000"/>
+          <w:lang w:val="en-US"/>
+        </w:rPr>
+        <w:t xml:space="preserve"> !</w:t>
+      </w:r>
+      <w:proofErr w:type="gramEnd"/>
+      <w:r>
+        <w:rPr>
+          <w:rFonts w:cs="Consolas"/>
+          <w:color w:val="000000"/>
+          <w:lang w:val="en-US"/>
+        </w:rPr>
+        <w:t xml:space="preserve">= </w:t>
+      </w:r>
+      <w:r>
+        <w:rPr>
+          <w:rFonts w:cs="Consolas"/>
+          <w:color w:val="A31515"/>
+          <w:lang w:val="en-US"/>
+        </w:rPr>
+        <w:t>""</w:t>
+      </w:r>
+      <w:r>
+        <w:rPr>
+          <w:rFonts w:cs="Consolas"/>
+          <w:color w:val="000000"/>
+          <w:lang w:val="en-US"/>
+        </w:rPr>
+        <w:t xml:space="preserve"> ? </w:t>
+      </w:r>
+      <w:proofErr w:type="spellStart"/>
+      <w:r>
+        <w:rPr>
+          <w:rFonts w:cs="Consolas"/>
+          <w:color w:val="000000"/>
+          <w:lang w:val="en-US"/>
+        </w:rPr>
+        <w:t>guildOverlayPrefix</w:t>
+      </w:r>
+      <w:proofErr w:type="spellEnd"/>
+      <w:r>
+        <w:rPr>
+          <w:rFonts w:cs="Consolas"/>
+          <w:color w:val="000000"/>
+          <w:lang w:val="en-US"/>
+        </w:rPr>
+        <w:t xml:space="preserve"> + </w:t>
+      </w:r>
+      <w:proofErr w:type="spellStart"/>
+      <w:r>
+        <w:rPr>
+          <w:rFonts w:cs="Consolas"/>
+          <w:color w:val="000000"/>
+          <w:lang w:val="en-US"/>
+        </w:rPr>
+        <w:t>guildName</w:t>
+      </w:r>
+      <w:proofErr w:type="spellEnd"/>
+      <w:r>
+        <w:rPr>
+          <w:rFonts w:cs="Consolas"/>
+          <w:color w:val="000000"/>
+          <w:lang w:val="en-US"/>
+        </w:rPr>
+        <w:t xml:space="preserve"> + </w:t>
+      </w:r>
+      <w:proofErr w:type="spellStart"/>
+      <w:r>
+        <w:rPr>
+          <w:rFonts w:cs="Consolas"/>
+          <w:color w:val="000000"/>
+          <w:lang w:val="en-US"/>
+        </w:rPr>
+        <w:t>guildOverlaySuffix</w:t>
+      </w:r>
+      <w:proofErr w:type="spellEnd"/>
+      <w:r>
+        <w:rPr>
+          <w:rFonts w:cs="Consolas"/>
+          <w:color w:val="000000"/>
+          <w:lang w:val="en-US"/>
+        </w:rPr>
+        <w:t xml:space="preserve"> : </w:t>
+      </w:r>
+      <w:r>
+        <w:rPr>
+          <w:rFonts w:cs="Consolas"/>
+          <w:color w:val="A31515"/>
+          <w:lang w:val="en-US"/>
+        </w:rPr>
+        <w:t>""</w:t>
+      </w:r>
+      <w:r>
+        <w:rPr>
+          <w:rFonts w:cs="Consolas"/>
+          <w:color w:val="000000"/>
+          <w:lang w:val="en-US"/>
+        </w:rPr>
+        <w:t>;</w:t>
+      </w:r>
+    </w:p>
+    <w:p>
+      <w:pPr>
+        <w:rPr>
           <w:lang w:val="en-US"/>
         </w:rPr>
       </w:pPr>
@@ -745,6 +1107,13 @@
     <w:p>
       <w:pPr>
         <w:rPr>
+          <w:lang w:val="en-US"/>
+        </w:rPr>
+      </w:pPr>
+    </w:p>
+    <w:p>
+      <w:pPr>
+        <w:rPr>
           <w:lang w:val="en"/>
         </w:rPr>
       </w:pPr>
@@ -766,44 +1135,20 @@
         <w:rPr>
           <w:lang w:val="en"/>
         </w:rPr>
-        <w:t xml:space="preserve">Monster </w:t>
-      </w:r>
-      <w:r>
-        <w:rPr>
-          <w:lang w:val="en"/>
-        </w:rPr>
-        <w:t>p</w:t>
-      </w:r>
-      <w:r>
-        <w:rPr>
-          <w:lang w:val="en"/>
-        </w:rPr>
-        <w:t xml:space="preserve">refabs: </w:t>
-      </w:r>
-    </w:p>
-    <w:p>
-      <w:pPr>
-        <w:rPr>
-          <w:lang w:val="en"/>
-        </w:rPr>
-      </w:pPr>
-      <w:r>
-        <w:rPr>
-          <w:lang w:val="en"/>
-        </w:rPr>
-        <w:t xml:space="preserve">Simply place monster entities in the hierarchy and change </w:t>
-      </w:r>
-      <w:r>
-        <w:rPr>
-          <w:lang w:val="en"/>
-        </w:rPr>
-        <w:t xml:space="preserve">the </w:t>
-      </w:r>
-      <w:r>
-        <w:rPr>
-          <w:lang w:val="en"/>
-        </w:rPr>
-        <w:t>position.</w:t>
+        <w:t xml:space="preserve">Monster prefabs: </w:t>
+      </w:r>
+    </w:p>
+    <w:p>
+      <w:pPr>
+        <w:rPr>
+          <w:lang w:val="en"/>
+        </w:rPr>
+      </w:pPr>
+      <w:r>
+        <w:rPr>
+          <w:lang w:val="en"/>
+        </w:rPr>
+        <w:t>Simply place monster entities in the hierarchy and change the position.</w:t>
       </w:r>
     </w:p>
     <w:p>
@@ -817,7 +1162,18 @@
         <w:rPr>
           <w:lang w:val="en"/>
         </w:rPr>
-        <w:t xml:space="preserve">Player Prefabs: </w:t>
+        <w:t xml:space="preserve">Player </w:t>
+      </w:r>
+      <w:proofErr w:type="spellStart"/>
+      <w:r>
+        <w:t>Prefabs</w:t>
+      </w:r>
+      <w:proofErr w:type="spellEnd"/>
+      <w:r>
+        <w:rPr>
+          <w:lang w:val="en"/>
+        </w:rPr>
+        <w:t xml:space="preserve">: </w:t>
       </w:r>
     </w:p>
     <w:p>
@@ -863,6 +1219,13 @@
     </w:p>
     <w:p>
       <w:pPr>
+        <w:rPr>
+          <w:lang w:val="en"/>
+        </w:rPr>
+      </w:pPr>
+    </w:p>
+    <w:p>
+      <w:pPr>
         <w:pStyle w:val="berschrift2"/>
         <w:rPr>
           <w:lang w:val="en-US"/>
@@ -872,8 +1235,26 @@
         <w:rPr>
           <w:lang w:val="en-US"/>
         </w:rPr>
-        <w:t>How to use it hard way</w:t>
-      </w:r>
+        <w:t xml:space="preserve">How to </w:t>
+      </w:r>
+      <w:proofErr w:type="spellStart"/>
+      <w:r>
+        <w:t>use</w:t>
+      </w:r>
+      <w:proofErr w:type="spellEnd"/>
+      <w:r>
+        <w:rPr>
+          <w:lang w:val="en-US"/>
+        </w:rPr>
+        <w:t xml:space="preserve"> it hard way</w:t>
+      </w:r>
+    </w:p>
+    <w:p>
+      <w:pPr>
+        <w:rPr>
+          <w:lang w:val="en-US"/>
+        </w:rPr>
+      </w:pPr>
     </w:p>
     <w:p>
       <w:pPr>
@@ -982,7 +1363,7 @@
     <w:p>
       <w:pPr>
         <w:rPr>
-          <w:lang w:val="en-US"/>
+          <w:lang w:val="en"/>
         </w:rPr>
       </w:pPr>
       <w:r>
@@ -1003,7 +1384,43 @@
         <w:rPr>
           <w:lang w:val="en"/>
         </w:rPr>
-        <w:t xml:space="preserve"> panel and drag it into the hierarchy. Add the </w:t>
+        <w:t xml:space="preserve"> panel</w:t>
+      </w:r>
+      <w:r>
+        <w:rPr>
+          <w:lang w:val="en"/>
+        </w:rPr>
+        <w:t>.</w:t>
+      </w:r>
+      <w:r>
+        <w:rPr>
+          <w:lang w:val="en"/>
+        </w:rPr>
+        <w:t xml:space="preserve"> </w:t>
+      </w:r>
+      <w:r>
+        <w:rPr>
+          <w:lang w:val="en"/>
+        </w:rPr>
+        <w:t>D</w:t>
+      </w:r>
+      <w:r>
+        <w:rPr>
+          <w:lang w:val="en"/>
+        </w:rPr>
+        <w:t>rag it into the hierarchy</w:t>
+      </w:r>
+      <w:r>
+        <w:rPr>
+          <w:lang w:val="en"/>
+        </w:rPr>
+        <w:t xml:space="preserve"> and a</w:t>
+      </w:r>
+      <w:r>
+        <w:rPr>
+          <w:lang w:val="en"/>
+        </w:rPr>
+        <w:t xml:space="preserve">dd the </w:t>
       </w:r>
       <w:proofErr w:type="spellStart"/>
       <w:r>
@@ -1017,7 +1434,20 @@
         <w:rPr>
           <w:lang w:val="en"/>
         </w:rPr>
-        <w:t xml:space="preserve"> prefab to your prefab. That you can find in Addons / </w:t>
+        <w:t xml:space="preserve"> prefab to your prefab. </w:t>
+      </w:r>
+    </w:p>
+    <w:p>
+      <w:pPr>
+        <w:rPr>
+          <w:lang w:val="en"/>
+        </w:rPr>
+      </w:pPr>
+      <w:r>
+        <w:rPr>
+          <w:lang w:val="en"/>
+        </w:rPr>
+        <w:t xml:space="preserve">That you can find in Addons / </w:t>
       </w:r>
       <w:proofErr w:type="spellStart"/>
       <w:r>
@@ -1051,33 +1481,46 @@
         <w:rPr>
           <w:lang w:val="en"/>
         </w:rPr>
+        <w:t xml:space="preserve"> In our case monster in the script component </w:t>
+      </w:r>
+      <w:proofErr w:type="spellStart"/>
+      <w:r>
+        <w:rPr>
+          <w:lang w:val="en"/>
+        </w:rPr>
+        <w:t>Monster.cs</w:t>
+      </w:r>
+      <w:proofErr w:type="spellEnd"/>
+      <w:r>
+        <w:rPr>
+          <w:lang w:val="en"/>
+        </w:rPr>
+        <w:t>.</w:t>
+      </w:r>
+      <w:r>
+        <w:rPr>
+          <w:lang w:val="en"/>
+        </w:rPr>
         <w:t xml:space="preserve"> </w:t>
       </w:r>
-      <w:r>
-        <w:rPr>
-          <w:lang w:val="en"/>
-        </w:rPr>
-        <w:t xml:space="preserve">In our case monsters in the script component </w:t>
-      </w:r>
-      <w:proofErr w:type="spellStart"/>
-      <w:r>
-        <w:rPr>
-          <w:lang w:val="en"/>
-        </w:rPr>
-        <w:t>M</w:t>
-      </w:r>
-      <w:r>
-        <w:rPr>
-          <w:lang w:val="en"/>
-        </w:rPr>
-        <w:t>onster.cs</w:t>
-      </w:r>
-      <w:proofErr w:type="spellEnd"/>
-      <w:r>
-        <w:rPr>
-          <w:lang w:val="en"/>
-        </w:rPr>
-        <w:t xml:space="preserve"> insert the name </w:t>
+    </w:p>
+    <w:p>
+      <w:pPr>
+        <w:rPr>
+          <w:lang w:val="en"/>
+        </w:rPr>
+      </w:pPr>
+      <w:r>
+        <w:rPr>
+          <w:lang w:val="en"/>
+        </w:rPr>
+        <w:t>I</w:t>
+      </w:r>
+      <w:r>
+        <w:rPr>
+          <w:lang w:val="en"/>
+        </w:rPr>
+        <w:t xml:space="preserve">nsert the name </w:t>
       </w:r>
       <w:proofErr w:type="spellStart"/>
       <w:r>
@@ -1109,10 +1552,77 @@
       </w:r>
       <w:r>
         <w:rPr>
-          <w:lang w:val="en-US"/>
-        </w:rPr>
-        <w:t xml:space="preserve"> </w:t>
-      </w:r>
+          <w:lang w:val="en"/>
+        </w:rPr>
+        <w:t xml:space="preserve"> And </w:t>
+      </w:r>
+      <w:r>
+        <w:rPr>
+          <w:lang w:val="en"/>
+        </w:rPr>
+        <w:t>also,</w:t>
+      </w:r>
+      <w:r>
+        <w:rPr>
+          <w:lang w:val="en"/>
+        </w:rPr>
+        <w:t xml:space="preserve"> the </w:t>
+      </w:r>
+      <w:proofErr w:type="spellStart"/>
+      <w:r>
+        <w:rPr>
+          <w:lang w:val="en"/>
+        </w:rPr>
+        <w:t>TextGuild</w:t>
+      </w:r>
+      <w:proofErr w:type="spellEnd"/>
+      <w:r>
+        <w:rPr>
+          <w:lang w:val="en"/>
+        </w:rPr>
+        <w:t xml:space="preserve"> from our </w:t>
+      </w:r>
+      <w:proofErr w:type="spellStart"/>
+      <w:r>
+        <w:rPr>
+          <w:lang w:val="en"/>
+        </w:rPr>
+        <w:t>CanvasHeadInfo</w:t>
+      </w:r>
+      <w:proofErr w:type="spellEnd"/>
+      <w:r>
+        <w:rPr>
+          <w:lang w:val="en"/>
+        </w:rPr>
+        <w:t xml:space="preserve"> prefab into the field</w:t>
+      </w:r>
+      <w:r>
+        <w:rPr>
+          <w:lang w:val="en"/>
+        </w:rPr>
+        <w:t xml:space="preserve"> Guild Head Info</w:t>
+      </w:r>
+      <w:r>
+        <w:rPr>
+          <w:lang w:val="en"/>
+        </w:rPr>
+        <w:t>.</w:t>
+      </w:r>
+      <w:r>
+        <w:rPr>
+          <w:lang w:val="en"/>
+        </w:rPr>
+        <w:t xml:space="preserve"> (Monster have no guild so you can leave it blank but I show you the workflow if you have a player)</w:t>
+      </w:r>
+      <w:bookmarkStart w:id="0" w:name="_GoBack"/>
+      <w:bookmarkEnd w:id="0"/>
+    </w:p>
+    <w:p>
+      <w:pPr>
+        <w:rPr>
+          <w:lang w:val="en-US"/>
+        </w:rPr>
+      </w:pPr>
       <w:r>
         <w:rPr>
           <w:lang w:val="en"/>
@@ -1159,7 +1669,7 @@
         <w:rPr>
           <w:lang w:val="en"/>
         </w:rPr>
-        <w:t xml:space="preserve"> script component. as follows:</w:t>
+        <w:t xml:space="preserve"> script component as follows:</w:t>
       </w:r>
     </w:p>
     <w:p>
@@ -1173,8 +1683,9 @@
           <w:noProof/>
           <w:lang w:val="en-US"/>
         </w:rPr>
+        <w:lastRenderedPageBreak/>
         <w:drawing>
-          <wp:inline distT="0" distB="0" distL="0" distR="0">
+          <wp:inline distT="0" distB="0" distL="0" distR="0" wp14:anchorId="6A5713E4" wp14:editId="29A2FF86">
             <wp:extent cx="2145601" cy="1949835"/>
             <wp:effectExtent l="0" t="0" r="7620" b="0"/>
             <wp:docPr id="4" name="Grafik 4"/>
@@ -1221,7 +1732,7 @@
           <w:lang w:val="en-US"/>
         </w:rPr>
         <w:drawing>
-          <wp:inline distT="0" distB="0" distL="0" distR="0">
+          <wp:inline distT="0" distB="0" distL="0" distR="0" wp14:anchorId="6D318E85" wp14:editId="2135722A">
             <wp:extent cx="3332448" cy="1453515"/>
             <wp:effectExtent l="0" t="0" r="1905" b="0"/>
             <wp:docPr id="5" name="Grafik 5"/>
@@ -1291,20 +1802,49 @@
         <w:rPr>
           <w:lang w:val="en-US"/>
         </w:rPr>
-        <w:t>th</w:t>
-      </w:r>
-      <w:r>
-        <w:rPr>
-          <w:lang w:val="en-US"/>
-        </w:rPr>
-        <w:t xml:space="preserve">e </w:t>
-      </w:r>
-      <w:r>
-        <w:rPr>
-          <w:lang w:val="en-US"/>
-        </w:rPr>
-        <w:t>Skeleton Giant</w:t>
-      </w:r>
+        <w:t>the Skeleton Giant prefab</w:t>
+      </w:r>
+    </w:p>
+    <w:p>
+      <w:pPr>
+        <w:rPr>
+          <w:lang w:val="en-US"/>
+        </w:rPr>
+      </w:pPr>
+      <w:r>
+        <w:rPr>
+          <w:lang w:val="en-US"/>
+        </w:rPr>
+        <w:t xml:space="preserve">Health Bar </w:t>
+      </w:r>
+      <w:r>
+        <w:rPr>
+          <w:lang w:val="en-US"/>
+        </w:rPr>
+        <w:t xml:space="preserve">= </w:t>
+      </w:r>
+      <w:proofErr w:type="spellStart"/>
+      <w:r>
+        <w:rPr>
+          <w:lang w:val="en-US"/>
+        </w:rPr>
+        <w:t>HealthBar</w:t>
+      </w:r>
+      <w:proofErr w:type="spellEnd"/>
+      <w:r>
+        <w:rPr>
+          <w:lang w:val="en-US"/>
+        </w:rPr>
+        <w:t xml:space="preserve"> from the </w:t>
+      </w:r>
+      <w:proofErr w:type="spellStart"/>
+      <w:r>
+        <w:rPr>
+          <w:lang w:val="en-US"/>
+        </w:rPr>
+        <w:t>CanvasHeadInfo</w:t>
+      </w:r>
+      <w:proofErr w:type="spellEnd"/>
       <w:r>
         <w:rPr>
           <w:lang w:val="en-US"/>
@@ -1322,7 +1862,56 @@
         <w:rPr>
           <w:lang w:val="en-US"/>
         </w:rPr>
-        <w:t xml:space="preserve">Health Bar </w:t>
+        <w:t xml:space="preserve">Health Slider = </w:t>
+      </w:r>
+      <w:proofErr w:type="spellStart"/>
+      <w:r>
+        <w:rPr>
+          <w:lang w:val="en-US"/>
+        </w:rPr>
+        <w:t>HealthBar</w:t>
+      </w:r>
+      <w:proofErr w:type="spellEnd"/>
+      <w:r>
+        <w:rPr>
+          <w:lang w:val="en-US"/>
+        </w:rPr>
+        <w:t xml:space="preserve"> from the </w:t>
+      </w:r>
+      <w:proofErr w:type="spellStart"/>
+      <w:r>
+        <w:rPr>
+          <w:lang w:val="en-US"/>
+        </w:rPr>
+        <w:t>CanvasHeadInfo</w:t>
+      </w:r>
+      <w:proofErr w:type="spellEnd"/>
+      <w:r>
+        <w:rPr>
+          <w:lang w:val="en-US"/>
+        </w:rPr>
+        <w:t xml:space="preserve"> prefab</w:t>
+      </w:r>
+    </w:p>
+    <w:p>
+      <w:pPr>
+        <w:rPr>
+          <w:lang w:val="en-US"/>
+        </w:rPr>
+      </w:pPr>
+      <w:proofErr w:type="spellStart"/>
+      <w:r>
+        <w:rPr>
+          <w:lang w:val="en-US"/>
+        </w:rPr>
+        <w:t>Rect</w:t>
+      </w:r>
+      <w:proofErr w:type="spellEnd"/>
+      <w:r>
+        <w:rPr>
+          <w:lang w:val="en-US"/>
+        </w:rPr>
+        <w:t xml:space="preserve"> Transform </w:t>
       </w:r>
       <w:r>
         <w:rPr>
@@ -1335,7 +1924,13 @@
         <w:rPr>
           <w:lang w:val="en-US"/>
         </w:rPr>
-        <w:t>HealthBar</w:t>
+        <w:t>HeadInfo</w:t>
+      </w:r>
+      <w:r>
+        <w:rPr>
+          <w:lang w:val="en-US"/>
+        </w:rPr>
+        <w:t>Panel</w:t>
       </w:r>
       <w:proofErr w:type="spellEnd"/>
       <w:r>
@@ -1369,230 +1964,160 @@
         <w:rPr>
           <w:lang w:val="en-US"/>
         </w:rPr>
-        <w:t xml:space="preserve">Health Slider = </w:t>
-      </w:r>
-      <w:proofErr w:type="spellStart"/>
-      <w:r>
-        <w:rPr>
-          <w:lang w:val="en-US"/>
-        </w:rPr>
-        <w:t>HealthBar</w:t>
-      </w:r>
-      <w:proofErr w:type="spellEnd"/>
-      <w:r>
-        <w:rPr>
-          <w:lang w:val="en-US"/>
-        </w:rPr>
-        <w:t xml:space="preserve"> from the</w:t>
-      </w:r>
-      <w:r>
-        <w:rPr>
-          <w:lang w:val="en-US"/>
+        <w:t xml:space="preserve">Target Image = </w:t>
+      </w:r>
+      <w:proofErr w:type="spellStart"/>
+      <w:r>
+        <w:rPr>
+          <w:lang w:val="en-US"/>
+        </w:rPr>
+        <w:t>HeadInfo</w:t>
+      </w:r>
+      <w:r>
+        <w:rPr>
+          <w:lang w:val="en-US"/>
+        </w:rPr>
+        <w:t>Panel</w:t>
+      </w:r>
+      <w:proofErr w:type="spellEnd"/>
+      <w:r>
+        <w:rPr>
+          <w:lang w:val="en-US"/>
+        </w:rPr>
+        <w:t xml:space="preserve"> from the </w:t>
+      </w:r>
+      <w:proofErr w:type="spellStart"/>
+      <w:r>
+        <w:rPr>
+          <w:lang w:val="en-US"/>
+        </w:rPr>
+        <w:t>CanvasHeadInfo</w:t>
+      </w:r>
+      <w:proofErr w:type="spellEnd"/>
+      <w:r>
+        <w:rPr>
+          <w:lang w:val="en-US"/>
+        </w:rPr>
+        <w:t xml:space="preserve"> prefab</w:t>
+      </w:r>
+    </w:p>
+    <w:p>
+      <w:pPr>
+        <w:rPr>
+          <w:lang w:val="en-US"/>
+        </w:rPr>
+      </w:pPr>
+      <w:r>
+        <w:rPr>
+          <w:lang w:val="en-US"/>
+        </w:rPr>
+        <w:t>Target Sprite = Target.png from the Addons/</w:t>
+      </w:r>
+      <w:proofErr w:type="spellStart"/>
+      <w:r>
+        <w:rPr>
+          <w:lang w:val="en-US"/>
+        </w:rPr>
+        <w:t>Assambra</w:t>
+      </w:r>
+      <w:proofErr w:type="spellEnd"/>
+      <w:r>
+        <w:rPr>
+          <w:lang w:val="en-US"/>
+        </w:rPr>
+        <w:t>/</w:t>
+      </w:r>
+      <w:proofErr w:type="spellStart"/>
+      <w:r>
+        <w:rPr>
+          <w:lang w:val="en-US"/>
+        </w:rPr>
+        <w:t>HeadInfo</w:t>
+      </w:r>
+      <w:proofErr w:type="spellEnd"/>
+      <w:r>
+        <w:rPr>
+          <w:lang w:val="en-US"/>
+        </w:rPr>
+        <w:t>/Textures/</w:t>
+      </w:r>
+    </w:p>
+    <w:p>
+      <w:pPr>
+        <w:rPr>
+          <w:lang w:val="en-US"/>
+        </w:rPr>
+      </w:pPr>
+    </w:p>
+    <w:p>
+      <w:pPr>
+        <w:rPr>
+          <w:lang w:val="en"/>
+        </w:rPr>
+      </w:pPr>
+      <w:r>
+        <w:rPr>
+          <w:lang w:val="en"/>
+        </w:rPr>
+        <w:t xml:space="preserve">Disable </w:t>
+      </w:r>
+      <w:proofErr w:type="spellStart"/>
+      <w:r>
+        <w:rPr>
+          <w:lang w:val="en"/>
+        </w:rPr>
+        <w:t>NameOverlay</w:t>
+      </w:r>
+      <w:proofErr w:type="spellEnd"/>
+      <w:r>
+        <w:rPr>
+          <w:lang w:val="en"/>
+        </w:rPr>
+        <w:t xml:space="preserve"> and </w:t>
+      </w:r>
+      <w:proofErr w:type="spellStart"/>
+      <w:r>
+        <w:rPr>
+          <w:lang w:val="en"/>
+        </w:rPr>
+        <w:t>GuildOverlay</w:t>
+      </w:r>
+      <w:proofErr w:type="spellEnd"/>
+      <w:r>
+        <w:rPr>
+          <w:lang w:val="en"/>
+        </w:rPr>
+        <w:t xml:space="preserve"> in the Skeleton Giant Prefab</w:t>
+      </w:r>
+      <w:r>
+        <w:rPr>
+          <w:lang w:val="en"/>
         </w:rPr>
         <w:t xml:space="preserve"> </w:t>
       </w:r>
-      <w:proofErr w:type="spellStart"/>
-      <w:r>
-        <w:rPr>
-          <w:lang w:val="en-US"/>
-        </w:rPr>
-        <w:t>CanvasHeadInfo</w:t>
-      </w:r>
-      <w:proofErr w:type="spellEnd"/>
-      <w:r>
-        <w:rPr>
-          <w:lang w:val="en-US"/>
-        </w:rPr>
-        <w:t xml:space="preserve"> prefab</w:t>
-      </w:r>
-    </w:p>
-    <w:p>
-      <w:pPr>
-        <w:rPr>
-          <w:lang w:val="en-US"/>
-        </w:rPr>
-      </w:pPr>
-      <w:proofErr w:type="spellStart"/>
-      <w:r>
-        <w:rPr>
-          <w:lang w:val="en-US"/>
-        </w:rPr>
-        <w:t>Rect</w:t>
-      </w:r>
-      <w:proofErr w:type="spellEnd"/>
-      <w:r>
-        <w:rPr>
-          <w:lang w:val="en-US"/>
-        </w:rPr>
-        <w:t xml:space="preserve"> Transform </w:t>
-      </w:r>
-      <w:r>
-        <w:rPr>
-          <w:lang w:val="en-US"/>
-        </w:rPr>
-        <w:t xml:space="preserve">= </w:t>
-      </w:r>
-      <w:proofErr w:type="spellStart"/>
-      <w:r>
-        <w:rPr>
-          <w:lang w:val="en-US"/>
-        </w:rPr>
-        <w:t>HeadInfo</w:t>
-      </w:r>
-      <w:r>
-        <w:rPr>
-          <w:lang w:val="en-US"/>
-        </w:rPr>
-        <w:t>Panel</w:t>
-      </w:r>
-      <w:proofErr w:type="spellEnd"/>
-      <w:r>
-        <w:rPr>
-          <w:lang w:val="en-US"/>
-        </w:rPr>
-        <w:t xml:space="preserve"> from the </w:t>
-      </w:r>
-      <w:proofErr w:type="spellStart"/>
-      <w:r>
-        <w:rPr>
-          <w:lang w:val="en-US"/>
-        </w:rPr>
-        <w:t>CanvasHeadInfo</w:t>
-      </w:r>
-      <w:proofErr w:type="spellEnd"/>
-      <w:r>
-        <w:rPr>
-          <w:lang w:val="en-US"/>
-        </w:rPr>
-        <w:t xml:space="preserve"> prefab</w:t>
-      </w:r>
-    </w:p>
-    <w:p>
-      <w:pPr>
-        <w:rPr>
-          <w:lang w:val="en-US"/>
-        </w:rPr>
-      </w:pPr>
-      <w:r>
-        <w:rPr>
-          <w:lang w:val="en-US"/>
-        </w:rPr>
-        <w:t xml:space="preserve">Target Image = </w:t>
-      </w:r>
-      <w:proofErr w:type="spellStart"/>
-      <w:r>
-        <w:rPr>
-          <w:lang w:val="en-US"/>
-        </w:rPr>
-        <w:t>HeadInfo</w:t>
-      </w:r>
-      <w:r>
-        <w:rPr>
-          <w:lang w:val="en-US"/>
-        </w:rPr>
-        <w:t>Panel</w:t>
-      </w:r>
-      <w:proofErr w:type="spellEnd"/>
-      <w:r>
-        <w:rPr>
-          <w:lang w:val="en-US"/>
-        </w:rPr>
-        <w:t xml:space="preserve"> from the </w:t>
-      </w:r>
-      <w:proofErr w:type="spellStart"/>
-      <w:r>
-        <w:rPr>
-          <w:lang w:val="en-US"/>
-        </w:rPr>
-        <w:t>CanvasHeadInfo</w:t>
-      </w:r>
-      <w:proofErr w:type="spellEnd"/>
-      <w:r>
-        <w:rPr>
-          <w:lang w:val="en-US"/>
-        </w:rPr>
-        <w:t xml:space="preserve"> prefab</w:t>
-      </w:r>
-    </w:p>
-    <w:p>
-      <w:pPr>
-        <w:rPr>
-          <w:lang w:val="en-US"/>
-        </w:rPr>
-      </w:pPr>
-      <w:r>
-        <w:rPr>
-          <w:lang w:val="en-US"/>
-        </w:rPr>
-        <w:t>Target Sprite = Target.png from the Addons/</w:t>
-      </w:r>
-      <w:proofErr w:type="spellStart"/>
-      <w:r>
-        <w:rPr>
-          <w:lang w:val="en-US"/>
-        </w:rPr>
-        <w:t>Assambra</w:t>
-      </w:r>
-      <w:proofErr w:type="spellEnd"/>
-      <w:r>
-        <w:rPr>
-          <w:lang w:val="en-US"/>
-        </w:rPr>
-        <w:t>/</w:t>
-      </w:r>
-      <w:proofErr w:type="spellStart"/>
-      <w:r>
-        <w:rPr>
-          <w:lang w:val="en-US"/>
-        </w:rPr>
-        <w:t>HeadInfo</w:t>
-      </w:r>
-      <w:proofErr w:type="spellEnd"/>
-      <w:r>
-        <w:rPr>
-          <w:lang w:val="en-US"/>
-        </w:rPr>
-        <w:t>/Textures/</w:t>
-      </w:r>
-    </w:p>
-    <w:p>
-      <w:pPr>
-        <w:rPr>
-          <w:lang w:val="en-US"/>
-        </w:rPr>
-      </w:pPr>
-    </w:p>
-    <w:p>
-      <w:pPr>
-        <w:rPr>
-          <w:lang w:val="en"/>
-        </w:rPr>
-      </w:pPr>
-      <w:r>
-        <w:rPr>
-          <w:lang w:val="en"/>
-        </w:rPr>
-        <w:t xml:space="preserve">Disable </w:t>
-      </w:r>
-      <w:proofErr w:type="spellStart"/>
-      <w:r>
-        <w:rPr>
-          <w:lang w:val="en"/>
-        </w:rPr>
-        <w:t>NameOverlay</w:t>
-      </w:r>
-      <w:proofErr w:type="spellEnd"/>
-      <w:r>
-        <w:rPr>
-          <w:lang w:val="en"/>
-        </w:rPr>
-        <w:t xml:space="preserve"> in the Skeleton Giant Prefab.</w:t>
-      </w:r>
-    </w:p>
-    <w:p>
-      <w:pPr>
-        <w:rPr>
-          <w:lang w:val="en-US"/>
+      <w:r>
+        <w:rPr>
+          <w:lang w:val="en"/>
+        </w:rPr>
+        <w:t>(Monster have no guild so</w:t>
+      </w:r>
+      <w:r>
+        <w:rPr>
+          <w:lang w:val="en"/>
+        </w:rPr>
+        <w:t xml:space="preserve"> nothing to do for you, but </w:t>
+      </w:r>
+      <w:r>
+        <w:rPr>
+          <w:lang w:val="en"/>
+        </w:rPr>
+        <w:t>I show you the workflow if you have a player).</w:t>
+      </w:r>
+    </w:p>
+    <w:p>
+      <w:pPr>
+        <w:rPr>
+          <w:lang w:val="en"/>
         </w:rPr>
       </w:pPr>
       <w:r>
@@ -1613,8 +2138,205 @@
         </w:rPr>
         <w:t>y.</w:t>
       </w:r>
-      <w:bookmarkStart w:id="0" w:name="_GoBack"/>
-      <w:bookmarkEnd w:id="0"/>
+    </w:p>
+    <w:p>
+      <w:pPr>
+        <w:rPr>
+          <w:lang w:val="en"/>
+        </w:rPr>
+      </w:pPr>
+      <w:r>
+        <w:rPr>
+          <w:lang w:val="en-US"/>
+        </w:rPr>
+        <w:t xml:space="preserve">Last thing </w:t>
+      </w:r>
+      <w:proofErr w:type="spellStart"/>
+      <w:r>
+        <w:rPr>
+          <w:lang w:val="en-US"/>
+        </w:rPr>
+        <w:t>uMMORPG</w:t>
+      </w:r>
+      <w:proofErr w:type="spellEnd"/>
+      <w:r>
+        <w:rPr>
+          <w:lang w:val="en-US"/>
+        </w:rPr>
+        <w:t xml:space="preserve"> use Q for the </w:t>
+      </w:r>
+      <w:r>
+        <w:rPr>
+          <w:lang w:val="en-US"/>
+        </w:rPr>
+        <w:t>q</w:t>
+      </w:r>
+      <w:r>
+        <w:rPr>
+          <w:lang w:val="en-US"/>
+        </w:rPr>
+        <w:t xml:space="preserve">uest </w:t>
+      </w:r>
+      <w:r>
+        <w:rPr>
+          <w:lang w:val="en-US"/>
+        </w:rPr>
+        <w:t>w</w:t>
+      </w:r>
+      <w:r>
+        <w:rPr>
+          <w:lang w:val="en-US"/>
+        </w:rPr>
+        <w:t xml:space="preserve">indow. </w:t>
+      </w:r>
+      <w:r>
+        <w:rPr>
+          <w:lang w:val="en"/>
+        </w:rPr>
+        <w:t>Y</w:t>
+      </w:r>
+      <w:r>
+        <w:rPr>
+          <w:lang w:val="en"/>
+        </w:rPr>
+        <w:t>ou have two choices</w:t>
+      </w:r>
+      <w:r>
+        <w:rPr>
+          <w:lang w:val="en"/>
+        </w:rPr>
+        <w:t xml:space="preserve"> change what I prefer t</w:t>
+      </w:r>
+      <w:r>
+        <w:rPr>
+          <w:lang w:val="en"/>
+        </w:rPr>
+        <w:t>h</w:t>
+      </w:r>
+      <w:r>
+        <w:rPr>
+          <w:lang w:val="en"/>
+        </w:rPr>
+        <w:t xml:space="preserve">e value in the </w:t>
+      </w:r>
+      <w:proofErr w:type="spellStart"/>
+      <w:r>
+        <w:rPr>
+          <w:lang w:val="en"/>
+        </w:rPr>
+        <w:t>uMMORPG</w:t>
+      </w:r>
+      <w:proofErr w:type="spellEnd"/>
+      <w:r>
+        <w:rPr>
+          <w:lang w:val="en"/>
+        </w:rPr>
+        <w:t xml:space="preserve"> Canvas/Quests </w:t>
+      </w:r>
+      <w:proofErr w:type="spellStart"/>
+      <w:r>
+        <w:rPr>
+          <w:lang w:val="en"/>
+        </w:rPr>
+        <w:t>UIQuests</w:t>
+      </w:r>
+      <w:proofErr w:type="spellEnd"/>
+      <w:r>
+        <w:rPr>
+          <w:lang w:val="en"/>
+        </w:rPr>
+        <w:t xml:space="preserve"> script component Hot Key.</w:t>
+      </w:r>
+    </w:p>
+    <w:p>
+      <w:pPr>
+        <w:rPr>
+          <w:lang w:val="en-US"/>
+        </w:rPr>
+      </w:pPr>
+      <w:r>
+        <w:rPr>
+          <w:lang w:val="en"/>
+        </w:rPr>
+        <w:t xml:space="preserve">Or Search for </w:t>
+      </w:r>
+      <w:proofErr w:type="spellStart"/>
+      <w:r>
+        <w:rPr>
+          <w:rFonts w:cs="Consolas"/>
+          <w:color w:val="000000"/>
+          <w:lang w:val="en-US"/>
+        </w:rPr>
+        <w:t>Input.GetKeyDown</w:t>
+      </w:r>
+      <w:proofErr w:type="spellEnd"/>
+      <w:r>
+        <w:rPr>
+          <w:rFonts w:cs="Consolas"/>
+          <w:color w:val="000000"/>
+          <w:lang w:val="en-US"/>
+        </w:rPr>
+        <w:t>(</w:t>
+      </w:r>
+      <w:proofErr w:type="spellStart"/>
+      <w:r>
+        <w:rPr>
+          <w:rFonts w:cs="Consolas"/>
+          <w:color w:val="000000"/>
+          <w:lang w:val="en-US"/>
+        </w:rPr>
+        <w:t>KeyCode.Q</w:t>
+      </w:r>
+      <w:proofErr w:type="spellEnd"/>
+      <w:r>
+        <w:rPr>
+          <w:rFonts w:cs="Consolas"/>
+          <w:color w:val="000000"/>
+          <w:lang w:val="en-US"/>
+        </w:rPr>
+        <w:t>)</w:t>
+      </w:r>
+      <w:r>
+        <w:rPr>
+          <w:rFonts w:cs="Consolas"/>
+          <w:color w:val="000000"/>
+          <w:lang w:val="en-US"/>
+        </w:rPr>
+        <w:t xml:space="preserve"> in the Addon </w:t>
+      </w:r>
+      <w:proofErr w:type="spellStart"/>
+      <w:r>
+        <w:rPr>
+          <w:rFonts w:cs="Consolas"/>
+          <w:color w:val="000000"/>
+          <w:lang w:val="en-US"/>
+        </w:rPr>
+        <w:t>Player.cs</w:t>
+      </w:r>
+      <w:proofErr w:type="spellEnd"/>
+      <w:r>
+        <w:rPr>
+          <w:rFonts w:cs="Consolas"/>
+          <w:color w:val="000000"/>
+          <w:lang w:val="en-US"/>
+        </w:rPr>
+        <w:t xml:space="preserve"> two times</w:t>
+      </w:r>
+      <w:r>
+        <w:rPr>
+          <w:rFonts w:cs="Consolas"/>
+          <w:color w:val="000000"/>
+          <w:lang w:val="en-US"/>
+        </w:rPr>
+        <w:t xml:space="preserve"> and change it.</w:t>
+      </w:r>
+    </w:p>
+    <w:p>
+      <w:pPr>
+        <w:rPr>
+          <w:lang w:val="en-US"/>
+        </w:rPr>
+      </w:pPr>
     </w:p>
     <w:sectPr>
       <w:headerReference w:type="even" r:id="rId12"/>

</xml_diff>

<commit_message>
close #4 The HealthBar will now be permanently displayed to the player character
</commit_message>
<xml_diff>
--- a/Assambra/HeadInfo/DocumentationHeadInfo.docx
+++ b/Assambra/HeadInfo/DocumentationHeadInfo.docx
@@ -11,15 +11,32 @@
       </w:pPr>
       <w:proofErr w:type="spellStart"/>
       <w:r>
+        <w:rPr>
+          <w:lang w:val="en-US"/>
+        </w:rPr>
         <w:t>uMMORPG</w:t>
       </w:r>
-      <w:proofErr w:type="spellEnd"/>
-      <w:r>
-        <w:rPr>
-          <w:lang w:val="en-US"/>
-        </w:rPr>
-        <w:t>_</w:t>
-      </w:r>
+      <w:r>
+        <w:rPr>
+          <w:lang w:val="en-US"/>
+        </w:rPr>
+        <w:t>_HeadInfo</w:t>
+      </w:r>
+      <w:proofErr w:type="spellEnd"/>
+    </w:p>
+    <w:p>
+      <w:pPr>
+        <w:rPr>
+          <w:lang w:val="en-US"/>
+        </w:rPr>
+      </w:pPr>
+    </w:p>
+    <w:p>
+      <w:pPr>
+        <w:rPr>
+          <w:lang w:val="en-US"/>
+        </w:rPr>
+      </w:pPr>
       <w:proofErr w:type="spellStart"/>
       <w:r>
         <w:rPr>
@@ -28,28 +45,6 @@
         <w:t>HeadInfo</w:t>
       </w:r>
       <w:proofErr w:type="spellEnd"/>
-    </w:p>
-    <w:p>
-      <w:pPr>
-        <w:rPr>
-          <w:lang w:val="en-US"/>
-        </w:rPr>
-      </w:pPr>
-    </w:p>
-    <w:p>
-      <w:pPr>
-        <w:rPr>
-          <w:lang w:val="en-US"/>
-        </w:rPr>
-      </w:pPr>
-      <w:proofErr w:type="spellStart"/>
-      <w:r>
-        <w:rPr>
-          <w:lang w:val="en-US"/>
-        </w:rPr>
-        <w:t>HeadInfo</w:t>
-      </w:r>
-      <w:proofErr w:type="spellEnd"/>
       <w:r>
         <w:rPr>
           <w:lang w:val="en-US"/>
@@ -60,7 +55,51 @@
         <w:rPr>
           <w:lang w:val="en-US"/>
         </w:rPr>
-        <w:t xml:space="preserve">of the entity and if it is </w:t>
+        <w:t xml:space="preserve">of the entity </w:t>
+      </w:r>
+      <w:r>
+        <w:rPr>
+          <w:lang w:val="en-US"/>
+        </w:rPr>
+        <w:t xml:space="preserve">in a </w:t>
+      </w:r>
+      <w:proofErr w:type="spellStart"/>
+      <w:r>
+        <w:rPr>
+          <w:lang w:val="en-US"/>
+        </w:rPr>
+        <w:t>WorldSpace</w:t>
+      </w:r>
+      <w:proofErr w:type="spellEnd"/>
+      <w:r>
+        <w:rPr>
+          <w:lang w:val="en-US"/>
+        </w:rPr>
+        <w:t xml:space="preserve"> Canvas/Panel instead the text mesh</w:t>
+      </w:r>
+      <w:r>
+        <w:rPr>
+          <w:lang w:val="en-US"/>
+        </w:rPr>
+        <w:t>. I</w:t>
+      </w:r>
+      <w:r>
+        <w:rPr>
+          <w:lang w:val="en-US"/>
+        </w:rPr>
+        <w:t xml:space="preserve">f </w:t>
+      </w:r>
+      <w:r>
+        <w:rPr>
+          <w:lang w:val="en-US"/>
+        </w:rPr>
+        <w:t>the entity</w:t>
+      </w:r>
+      <w:r>
+        <w:rPr>
+          <w:lang w:val="en-US"/>
+        </w:rPr>
+        <w:t xml:space="preserve"> is </w:t>
       </w:r>
       <w:r>
         <w:rPr>
@@ -72,27 +111,59 @@
         <w:rPr>
           <w:lang w:val="en-US"/>
         </w:rPr>
-        <w:t xml:space="preserve">player the guild name as well in </w:t>
-      </w:r>
-      <w:r>
-        <w:rPr>
-          <w:lang w:val="en-US"/>
-        </w:rPr>
-        <w:t xml:space="preserve">a </w:t>
-      </w:r>
-      <w:proofErr w:type="spellStart"/>
-      <w:r>
-        <w:rPr>
-          <w:lang w:val="en-US"/>
-        </w:rPr>
-        <w:t>WorldSpace</w:t>
-      </w:r>
-      <w:proofErr w:type="spellEnd"/>
-      <w:r>
-        <w:rPr>
-          <w:lang w:val="en-US"/>
-        </w:rPr>
-        <w:t xml:space="preserve"> Canvas/Panel instead the text mesh. It also displays health status if the entity is the player's target, as a health bar under the name. In addition, you can attack the target with the Q key, if you press again the attack mode will be terminated and the attack will be stopped. </w:t>
+        <w:t xml:space="preserve">player </w:t>
+      </w:r>
+      <w:r>
+        <w:rPr>
+          <w:lang w:val="en-US"/>
+        </w:rPr>
+        <w:t xml:space="preserve">character </w:t>
+      </w:r>
+      <w:r>
+        <w:rPr>
+          <w:lang w:val="en-US"/>
+        </w:rPr>
+        <w:t>the guild name</w:t>
+      </w:r>
+      <w:r>
+        <w:rPr>
+          <w:lang w:val="en-US"/>
+        </w:rPr>
+        <w:t xml:space="preserve"> and </w:t>
+      </w:r>
+      <w:proofErr w:type="spellStart"/>
+      <w:r>
+        <w:rPr>
+          <w:lang w:val="en-US"/>
+        </w:rPr>
+        <w:t>healthbar</w:t>
+      </w:r>
+      <w:proofErr w:type="spellEnd"/>
+      <w:r>
+        <w:rPr>
+          <w:lang w:val="en-US"/>
+        </w:rPr>
+        <w:t xml:space="preserve"> </w:t>
+      </w:r>
+      <w:r>
+        <w:rPr>
+          <w:lang w:val="en-US"/>
+        </w:rPr>
+        <w:t>shown permanently</w:t>
+      </w:r>
+      <w:r>
+        <w:rPr>
+          <w:lang w:val="en-US"/>
+        </w:rPr>
+        <w:t xml:space="preserve">. It also displays health </w:t>
+      </w:r>
+      <w:bookmarkStart w:id="0" w:name="_GoBack"/>
+      <w:bookmarkEnd w:id="0"/>
+      <w:r>
+        <w:rPr>
+          <w:lang w:val="en-US"/>
+        </w:rPr>
+        <w:t xml:space="preserve">if the entity is the player's target. In addition, you can attack the target with the Q key, if you press again the attack mode will be terminated and the attack will be stopped. </w:t>
       </w:r>
       <w:r>
         <w:rPr>
@@ -472,11 +543,12 @@
           <w:lang w:val="en-US"/>
         </w:rPr>
       </w:pPr>
-      <w:proofErr w:type="spellStart"/>
-      <w:r>
+      <w:r>
+        <w:rPr>
+          <w:lang w:val="en-US"/>
+        </w:rPr>
         <w:t>Required</w:t>
       </w:r>
-      <w:proofErr w:type="spellEnd"/>
       <w:r>
         <w:rPr>
           <w:lang w:val="en-US"/>
@@ -840,15 +912,7 @@
           <w:color w:val="000000"/>
           <w:lang w:val="en-US"/>
         </w:rPr>
-        <w:t>)</w:t>
-      </w:r>
-      <w:r>
-        <w:rPr>
-          <w:rFonts w:cs="Consolas"/>
-          <w:color w:val="000000"/>
-          <w:lang w:val="en-US"/>
-        </w:rPr>
-        <w:t xml:space="preserve"> { … }</w:t>
+        <w:t>) { … }</w:t>
       </w:r>
     </w:p>
     <w:p>
@@ -1164,11 +1228,12 @@
         </w:rPr>
         <w:t xml:space="preserve">Player </w:t>
       </w:r>
-      <w:proofErr w:type="spellStart"/>
-      <w:r>
+      <w:r>
+        <w:rPr>
+          <w:lang w:val="en-US"/>
+        </w:rPr>
         <w:t>Prefabs</w:t>
       </w:r>
-      <w:proofErr w:type="spellEnd"/>
       <w:r>
         <w:rPr>
           <w:lang w:val="en"/>
@@ -1237,11 +1302,12 @@
         </w:rPr>
         <w:t xml:space="preserve">How to </w:t>
       </w:r>
-      <w:proofErr w:type="spellStart"/>
-      <w:r>
+      <w:r>
+        <w:rPr>
+          <w:lang w:val="en-US"/>
+        </w:rPr>
         <w:t>use</w:t>
       </w:r>
-      <w:proofErr w:type="spellEnd"/>
       <w:r>
         <w:rPr>
           <w:lang w:val="en-US"/>
@@ -1594,13 +1660,7 @@
         <w:rPr>
           <w:lang w:val="en"/>
         </w:rPr>
-        <w:t xml:space="preserve"> prefab into the field</w:t>
-      </w:r>
-      <w:r>
-        <w:rPr>
-          <w:lang w:val="en"/>
-        </w:rPr>
-        <w:t xml:space="preserve"> Guild Head Info</w:t>
+        <w:t xml:space="preserve"> prefab into the field Guild Head Info</w:t>
       </w:r>
       <w:r>
         <w:rPr>
@@ -1614,8 +1674,6 @@
         </w:rPr>
         <w:t xml:space="preserve"> (Monster have no guild so you can leave it blank but I show you the workflow if you have a player)</w:t>
       </w:r>
-      <w:bookmarkStart w:id="0" w:name="_GoBack"/>
-      <w:bookmarkEnd w:id="0"/>
     </w:p>
     <w:p>
       <w:pPr>
@@ -2093,25 +2151,7 @@
         <w:rPr>
           <w:lang w:val="en"/>
         </w:rPr>
-        <w:t xml:space="preserve"> </w:t>
-      </w:r>
-      <w:r>
-        <w:rPr>
-          <w:lang w:val="en"/>
-        </w:rPr>
-        <w:t>(Monster have no guild so</w:t>
-      </w:r>
-      <w:r>
-        <w:rPr>
-          <w:lang w:val="en"/>
-        </w:rPr>
-        <w:t xml:space="preserve"> nothing to do for you, but </w:t>
-      </w:r>
-      <w:r>
-        <w:rPr>
-          <w:lang w:val="en"/>
-        </w:rPr>
-        <w:t>I show you the workflow if you have a player).</w:t>
+        <w:t xml:space="preserve"> (Monster have no guild so nothing to do for you, but I show you the workflow if you have a player).</w:t>
       </w:r>
     </w:p>
     <w:p>
@@ -2193,19 +2233,7 @@
         <w:rPr>
           <w:lang w:val="en"/>
         </w:rPr>
-        <w:t>Y</w:t>
-      </w:r>
-      <w:r>
-        <w:rPr>
-          <w:lang w:val="en"/>
-        </w:rPr>
-        <w:t>ou have two choices</w:t>
-      </w:r>
-      <w:r>
-        <w:rPr>
-          <w:lang w:val="en"/>
-        </w:rPr>
-        <w:t xml:space="preserve"> change what I prefer t</w:t>
+        <w:t>You have two choices change what I prefer t</w:t>
       </w:r>
       <w:r>
         <w:rPr>

</xml_diff>

<commit_message>
close #9 No uMMORPG core changes needed anymore
</commit_message>
<xml_diff>
--- a/Assambra/HeadInfo/DocumentationHeadInfo.docx
+++ b/Assambra/HeadInfo/DocumentationHeadInfo.docx
@@ -155,15 +155,7 @@
         <w:rPr>
           <w:lang w:val="en-US"/>
         </w:rPr>
-        <w:t xml:space="preserve">. It also displays health </w:t>
-      </w:r>
-      <w:bookmarkStart w:id="0" w:name="_GoBack"/>
-      <w:bookmarkEnd w:id="0"/>
-      <w:r>
-        <w:rPr>
-          <w:lang w:val="en-US"/>
-        </w:rPr>
-        <w:t xml:space="preserve">if the entity is the player's target. In addition, you can attack the target with the Q key, if you press again the attack mode will be terminated and the attack will be stopped. </w:t>
+        <w:t xml:space="preserve">. It also displays health if the entity is the player's target. In addition, you can attack the target with the Q key, if you press again the attack mode will be terminated and the attack will be stopped. </w:t>
       </w:r>
       <w:r>
         <w:rPr>
@@ -531,13 +523,6 @@
     </w:p>
     <w:p>
       <w:pPr>
-        <w:rPr>
-          <w:lang w:val="en-US"/>
-        </w:rPr>
-      </w:pPr>
-    </w:p>
-    <w:p>
-      <w:pPr>
         <w:pStyle w:val="berschrift2"/>
         <w:rPr>
           <w:lang w:val="en-US"/>
@@ -547,7 +532,236 @@
         <w:rPr>
           <w:lang w:val="en-US"/>
         </w:rPr>
-        <w:t>Required</w:t>
+        <w:lastRenderedPageBreak/>
+        <w:t>How to use it easy way</w:t>
+      </w:r>
+    </w:p>
+    <w:p>
+      <w:pPr>
+        <w:rPr>
+          <w:lang w:val="en-US"/>
+        </w:rPr>
+      </w:pPr>
+    </w:p>
+    <w:p>
+      <w:pPr>
+        <w:rPr>
+          <w:lang w:val="en"/>
+        </w:rPr>
+      </w:pPr>
+      <w:r>
+        <w:rPr>
+          <w:lang w:val="en"/>
+        </w:rPr>
+        <w:t>If you have made no changes to your player and monster prefabs you can use these from the addon.</w:t>
+      </w:r>
+    </w:p>
+    <w:p>
+      <w:pPr>
+        <w:pStyle w:val="berschrift3"/>
+        <w:rPr>
+          <w:lang w:val="en"/>
+        </w:rPr>
+      </w:pPr>
+      <w:r>
+        <w:rPr>
+          <w:lang w:val="en"/>
+        </w:rPr>
+        <w:t xml:space="preserve">Monster prefabs: </w:t>
+      </w:r>
+    </w:p>
+    <w:p>
+      <w:pPr>
+        <w:rPr>
+          <w:lang w:val="en"/>
+        </w:rPr>
+      </w:pPr>
+      <w:r>
+        <w:rPr>
+          <w:lang w:val="en"/>
+        </w:rPr>
+        <w:t>Simply place monster entities in the hierarchy and change the position.</w:t>
+      </w:r>
+    </w:p>
+    <w:p>
+      <w:pPr>
+        <w:pStyle w:val="berschrift3"/>
+        <w:rPr>
+          <w:lang w:val="en"/>
+        </w:rPr>
+      </w:pPr>
+      <w:r>
+        <w:rPr>
+          <w:lang w:val="en"/>
+        </w:rPr>
+        <w:t xml:space="preserve">Player </w:t>
+      </w:r>
+      <w:r>
+        <w:rPr>
+          <w:lang w:val="en-US"/>
+        </w:rPr>
+        <w:t>Prefabs</w:t>
+      </w:r>
+      <w:r>
+        <w:rPr>
+          <w:lang w:val="en"/>
+        </w:rPr>
+        <w:t xml:space="preserve">: </w:t>
+      </w:r>
+    </w:p>
+    <w:p>
+      <w:pPr>
+        <w:rPr>
+          <w:lang w:val="en"/>
+        </w:rPr>
+      </w:pPr>
+      <w:r>
+        <w:rPr>
+          <w:lang w:val="en"/>
+        </w:rPr>
+        <w:t>Use the addon player entities instead of the old one</w:t>
+      </w:r>
+      <w:r>
+        <w:rPr>
+          <w:lang w:val="en"/>
+        </w:rPr>
+        <w:t xml:space="preserve">. </w:t>
+      </w:r>
+      <w:proofErr w:type="spellStart"/>
+      <w:r>
+        <w:rPr>
+          <w:lang w:val="en"/>
+        </w:rPr>
+        <w:t>NetworkManagerMMO</w:t>
+      </w:r>
+      <w:proofErr w:type="spellEnd"/>
+      <w:r>
+        <w:rPr>
+          <w:lang w:val="en"/>
+        </w:rPr>
+        <w:t xml:space="preserve"> (Spawn Info -&gt; Registered </w:t>
+      </w:r>
+      <w:proofErr w:type="spellStart"/>
+      <w:r>
+        <w:rPr>
+          <w:lang w:val="en"/>
+        </w:rPr>
+        <w:t>Spawnable</w:t>
+      </w:r>
+      <w:proofErr w:type="spellEnd"/>
+      <w:r>
+        <w:rPr>
+          <w:lang w:val="en"/>
+        </w:rPr>
+        <w:t xml:space="preserve"> Prefabs).</w:t>
+      </w:r>
+      <w:bookmarkStart w:id="0" w:name="_GoBack"/>
+      <w:bookmarkEnd w:id="0"/>
+    </w:p>
+    <w:p>
+      <w:pPr>
+        <w:rPr>
+          <w:lang w:val="en"/>
+        </w:rPr>
+      </w:pPr>
+    </w:p>
+    <w:p>
+      <w:pPr>
+        <w:pStyle w:val="berschrift2"/>
+        <w:rPr>
+          <w:lang w:val="en-US"/>
+        </w:rPr>
+      </w:pPr>
+      <w:r>
+        <w:rPr>
+          <w:lang w:val="en-US"/>
+        </w:rPr>
+        <w:t xml:space="preserve">How to </w:t>
+      </w:r>
+      <w:r>
+        <w:rPr>
+          <w:lang w:val="en-US"/>
+        </w:rPr>
+        <w:t>use</w:t>
+      </w:r>
+      <w:r>
+        <w:rPr>
+          <w:lang w:val="en-US"/>
+        </w:rPr>
+        <w:t xml:space="preserve"> it hard way</w:t>
+      </w:r>
+    </w:p>
+    <w:p>
+      <w:pPr>
+        <w:rPr>
+          <w:lang w:val="en-US"/>
+        </w:rPr>
+      </w:pPr>
+    </w:p>
+    <w:p>
+      <w:pPr>
+        <w:rPr>
+          <w:lang w:val="en-US"/>
+        </w:rPr>
+      </w:pPr>
+      <w:r>
+        <w:rPr>
+          <w:lang w:val="en-US"/>
+        </w:rPr>
+        <w:t xml:space="preserve">If you have made any changes to your prefabs or </w:t>
+      </w:r>
+      <w:r>
+        <w:rPr>
+          <w:lang w:val="en-US"/>
+        </w:rPr>
+        <w:t xml:space="preserve">want to use other prefabs using this </w:t>
+      </w:r>
+      <w:proofErr w:type="spellStart"/>
+      <w:r>
+        <w:rPr>
+          <w:lang w:val="en-US"/>
+        </w:rPr>
+        <w:t>HeadInfo</w:t>
+      </w:r>
+      <w:proofErr w:type="spellEnd"/>
+      <w:r>
+        <w:rPr>
+          <w:lang w:val="en-US"/>
+        </w:rPr>
+        <w:t xml:space="preserve"> panel.</w:t>
+      </w:r>
+    </w:p>
+    <w:p>
+      <w:pPr>
+        <w:rPr>
+          <w:lang w:val="en-US"/>
+        </w:rPr>
+      </w:pPr>
+      <w:r>
+        <w:rPr>
+          <w:lang w:val="en"/>
+        </w:rPr>
+        <w:t xml:space="preserve">In our example we take the Skeleton Giant it has the </w:t>
+      </w:r>
+      <w:proofErr w:type="spellStart"/>
+      <w:r>
+        <w:rPr>
+          <w:lang w:val="en"/>
+        </w:rPr>
+        <w:t>Monster.cs</w:t>
+      </w:r>
+      <w:proofErr w:type="spellEnd"/>
+      <w:r>
+        <w:rPr>
+          <w:lang w:val="en"/>
+        </w:rPr>
+        <w:t xml:space="preserve"> script component</w:t>
+      </w:r>
+      <w:r>
+        <w:rPr>
+          <w:lang w:val="en"/>
+        </w:rPr>
+        <w:t>.</w:t>
       </w:r>
       <w:r>
         <w:rPr>
@@ -555,938 +769,313 @@
         </w:rPr>
         <w:t xml:space="preserve"> </w:t>
       </w:r>
-      <w:proofErr w:type="spellStart"/>
-      <w:r>
-        <w:rPr>
-          <w:lang w:val="en-US"/>
-        </w:rPr>
-        <w:t>uMMORPG</w:t>
-      </w:r>
-      <w:proofErr w:type="spellEnd"/>
-      <w:r>
-        <w:rPr>
-          <w:lang w:val="en-US"/>
-        </w:rPr>
-        <w:t xml:space="preserve"> core modifications</w:t>
-      </w:r>
-      <w:r>
-        <w:rPr>
-          <w:lang w:val="en-US"/>
-        </w:rPr>
-        <w:t>:</w:t>
-      </w:r>
-    </w:p>
-    <w:p>
-      <w:pPr>
-        <w:rPr>
-          <w:lang w:val="en-US"/>
-        </w:rPr>
-      </w:pPr>
-    </w:p>
-    <w:p>
-      <w:pPr>
-        <w:rPr>
-          <w:rFonts w:cs="Consolas"/>
-          <w:color w:val="000000"/>
-          <w:lang w:val="en-US"/>
-        </w:rPr>
-      </w:pPr>
-      <w:proofErr w:type="spellStart"/>
-      <w:r>
-        <w:rPr>
-          <w:lang w:val="en-US"/>
-        </w:rPr>
-        <w:t>Entity.cs</w:t>
-      </w:r>
-      <w:proofErr w:type="spellEnd"/>
-      <w:r>
-        <w:rPr>
-          <w:lang w:val="en-US"/>
-        </w:rPr>
-        <w:t xml:space="preserve"> Line 355 -</w:t>
-      </w:r>
-      <w:proofErr w:type="gramStart"/>
-      <w:r>
-        <w:rPr>
-          <w:lang w:val="en-US"/>
-        </w:rPr>
-        <w:t xml:space="preserve">&gt;  </w:t>
-      </w:r>
-      <w:r>
-        <w:rPr>
-          <w:rFonts w:cs="Consolas"/>
-          <w:color w:val="0000FF"/>
-          <w:lang w:val="en-US"/>
-        </w:rPr>
-        <w:t>protected</w:t>
-      </w:r>
-      <w:proofErr w:type="gramEnd"/>
-      <w:r>
-        <w:rPr>
-          <w:rFonts w:cs="Consolas"/>
-          <w:color w:val="000000"/>
-          <w:lang w:val="en-US"/>
+      <w:r>
+        <w:rPr>
+          <w:lang w:val="en-US"/>
+        </w:rPr>
+        <w:t>F</w:t>
+      </w:r>
+      <w:r>
+        <w:rPr>
+          <w:lang w:val="en-US"/>
+        </w:rPr>
+        <w:t xml:space="preserve">or a </w:t>
+      </w:r>
+      <w:r>
+        <w:rPr>
+          <w:lang w:val="en-US"/>
+        </w:rPr>
+        <w:t xml:space="preserve">Player = </w:t>
+      </w:r>
+      <w:proofErr w:type="spellStart"/>
+      <w:r>
+        <w:rPr>
+          <w:lang w:val="en-US"/>
+        </w:rPr>
+        <w:t>Player.cs</w:t>
+      </w:r>
+      <w:proofErr w:type="spellEnd"/>
+      <w:r>
+        <w:rPr>
+          <w:lang w:val="en-US"/>
+        </w:rPr>
+        <w:t xml:space="preserve"> and so on.</w:t>
+      </w:r>
+    </w:p>
+    <w:p>
+      <w:pPr>
+        <w:rPr>
+          <w:lang w:val="en"/>
+        </w:rPr>
+      </w:pPr>
+      <w:r>
+        <w:rPr>
+          <w:lang w:val="en"/>
+        </w:rPr>
+        <w:t xml:space="preserve">Duplicate an existing prefab or use your own to add the </w:t>
+      </w:r>
+      <w:proofErr w:type="spellStart"/>
+      <w:r>
+        <w:rPr>
+          <w:lang w:val="en"/>
+        </w:rPr>
+        <w:t>HeadInfo</w:t>
+      </w:r>
+      <w:proofErr w:type="spellEnd"/>
+      <w:r>
+        <w:rPr>
+          <w:lang w:val="en"/>
+        </w:rPr>
+        <w:t xml:space="preserve"> panel</w:t>
+      </w:r>
+      <w:r>
+        <w:rPr>
+          <w:lang w:val="en"/>
+        </w:rPr>
+        <w:t>.</w:t>
+      </w:r>
+      <w:r>
+        <w:rPr>
+          <w:lang w:val="en"/>
         </w:rPr>
         <w:t xml:space="preserve"> </w:t>
       </w:r>
       <w:r>
         <w:rPr>
-          <w:rFonts w:cs="Consolas"/>
-          <w:color w:val="0000FF"/>
-          <w:lang w:val="en-US"/>
-        </w:rPr>
-        <w:t>virtual</w:t>
-      </w:r>
-      <w:r>
-        <w:rPr>
-          <w:rFonts w:cs="Consolas"/>
-          <w:color w:val="000000"/>
-          <w:lang w:val="en-US"/>
+          <w:lang w:val="en"/>
+        </w:rPr>
+        <w:t>D</w:t>
+      </w:r>
+      <w:r>
+        <w:rPr>
+          <w:lang w:val="en"/>
+        </w:rPr>
+        <w:t>rag it into the hierarchy</w:t>
+      </w:r>
+      <w:r>
+        <w:rPr>
+          <w:lang w:val="en"/>
+        </w:rPr>
+        <w:t xml:space="preserve"> and a</w:t>
+      </w:r>
+      <w:r>
+        <w:rPr>
+          <w:lang w:val="en"/>
+        </w:rPr>
+        <w:t xml:space="preserve">dd the </w:t>
+      </w:r>
+      <w:proofErr w:type="spellStart"/>
+      <w:r>
+        <w:rPr>
+          <w:lang w:val="en"/>
+        </w:rPr>
+        <w:t>CanvasHeadInfo</w:t>
+      </w:r>
+      <w:proofErr w:type="spellEnd"/>
+      <w:r>
+        <w:rPr>
+          <w:lang w:val="en"/>
+        </w:rPr>
+        <w:t xml:space="preserve"> prefab to your prefab. </w:t>
+      </w:r>
+    </w:p>
+    <w:p>
+      <w:pPr>
+        <w:rPr>
+          <w:lang w:val="en"/>
+        </w:rPr>
+      </w:pPr>
+      <w:r>
+        <w:rPr>
+          <w:lang w:val="en"/>
+        </w:rPr>
+        <w:t xml:space="preserve">That you can find in Addons / </w:t>
+      </w:r>
+      <w:proofErr w:type="spellStart"/>
+      <w:r>
+        <w:rPr>
+          <w:lang w:val="en"/>
+        </w:rPr>
+        <w:t>Assambra</w:t>
+      </w:r>
+      <w:proofErr w:type="spellEnd"/>
+      <w:r>
+        <w:rPr>
+          <w:lang w:val="en"/>
+        </w:rPr>
+        <w:t xml:space="preserve"> / </w:t>
+      </w:r>
+      <w:proofErr w:type="spellStart"/>
+      <w:r>
+        <w:rPr>
+          <w:lang w:val="en"/>
+        </w:rPr>
+        <w:t>HeadInfo</w:t>
+      </w:r>
+      <w:proofErr w:type="spellEnd"/>
+      <w:r>
+        <w:rPr>
+          <w:lang w:val="en"/>
+        </w:rPr>
+        <w:t xml:space="preserve"> / Prefabs / UI. Set the position Y to about 2.3 or whatever you like.</w:t>
+      </w:r>
+      <w:r>
+        <w:rPr>
+          <w:lang w:val="en"/>
+        </w:rPr>
+        <w:t xml:space="preserve"> In our case monster in the script component </w:t>
+      </w:r>
+      <w:proofErr w:type="spellStart"/>
+      <w:r>
+        <w:rPr>
+          <w:lang w:val="en"/>
+        </w:rPr>
+        <w:t>Monster.cs</w:t>
+      </w:r>
+      <w:proofErr w:type="spellEnd"/>
+      <w:r>
+        <w:rPr>
+          <w:lang w:val="en"/>
+        </w:rPr>
+        <w:t>.</w:t>
+      </w:r>
+      <w:r>
+        <w:rPr>
+          <w:lang w:val="en"/>
         </w:rPr>
         <w:t xml:space="preserve"> </w:t>
       </w:r>
-      <w:r>
-        <w:rPr>
-          <w:rFonts w:cs="Consolas"/>
-          <w:color w:val="0000FF"/>
-          <w:lang w:val="en-US"/>
-        </w:rPr>
-        <w:t>void</w:t>
-      </w:r>
-      <w:r>
-        <w:rPr>
-          <w:rFonts w:cs="Consolas"/>
-          <w:color w:val="000000"/>
-          <w:lang w:val="en-US"/>
-        </w:rPr>
-        <w:t xml:space="preserve"> </w:t>
-      </w:r>
-      <w:proofErr w:type="spellStart"/>
-      <w:r>
-        <w:rPr>
-          <w:rFonts w:cs="Consolas"/>
-          <w:color w:val="000000"/>
-          <w:lang w:val="en-US"/>
-        </w:rPr>
-        <w:t>UpdateOverlays</w:t>
-      </w:r>
-      <w:proofErr w:type="spellEnd"/>
-      <w:r>
-        <w:rPr>
-          <w:rFonts w:cs="Consolas"/>
-          <w:color w:val="000000"/>
-          <w:lang w:val="en-US"/>
-        </w:rPr>
-        <w:t xml:space="preserve">() </w:t>
-      </w:r>
-      <w:r>
-        <w:rPr>
-          <w:rFonts w:cs="Consolas"/>
-          <w:color w:val="000000"/>
-          <w:lang w:val="en-US"/>
-        </w:rPr>
-        <w:t>{ … }</w:t>
-      </w:r>
-    </w:p>
-    <w:p>
-      <w:pPr>
-        <w:rPr>
-          <w:lang w:val="en-US"/>
-        </w:rPr>
-      </w:pPr>
-      <w:r>
-        <w:rPr>
-          <w:rFonts w:cs="Consolas"/>
-          <w:color w:val="000000"/>
-          <w:lang w:val="en-US"/>
-        </w:rPr>
-        <w:t>A</w:t>
-      </w:r>
-      <w:r>
-        <w:rPr>
-          <w:rFonts w:cs="Consolas"/>
-          <w:color w:val="000000"/>
-          <w:lang w:val="en-US"/>
-        </w:rPr>
-        <w:t>dding into this function</w:t>
-      </w:r>
-    </w:p>
-    <w:p>
-      <w:pPr>
-        <w:autoSpaceDE w:val="0"/>
-        <w:autoSpaceDN w:val="0"/>
-        <w:adjustRightInd w:val="0"/>
-        <w:spacing w:after="0" w:line="240" w:lineRule="auto"/>
-        <w:rPr>
-          <w:rFonts w:cs="Consolas"/>
-          <w:color w:val="000000"/>
-          <w:lang w:val="en-US"/>
-        </w:rPr>
-      </w:pPr>
-      <w:r>
-        <w:rPr>
-          <w:rFonts w:cs="Consolas"/>
-          <w:color w:val="0000FF"/>
-          <w:lang w:val="en-US"/>
-        </w:rPr>
-        <w:t>if</w:t>
-      </w:r>
-      <w:r>
-        <w:rPr>
-          <w:rFonts w:cs="Consolas"/>
-          <w:color w:val="000000"/>
-          <w:lang w:val="en-US"/>
-        </w:rPr>
-        <w:t xml:space="preserve"> (</w:t>
-      </w:r>
-      <w:proofErr w:type="spellStart"/>
-      <w:proofErr w:type="gramStart"/>
-      <w:r>
-        <w:rPr>
-          <w:rFonts w:cs="Consolas"/>
-          <w:color w:val="000000"/>
-          <w:lang w:val="en-US"/>
-        </w:rPr>
-        <w:t>nameHeadInfo</w:t>
-      </w:r>
-      <w:proofErr w:type="spellEnd"/>
-      <w:r>
-        <w:rPr>
-          <w:rFonts w:cs="Consolas"/>
-          <w:color w:val="000000"/>
-          <w:lang w:val="en-US"/>
-        </w:rPr>
-        <w:t xml:space="preserve"> !</w:t>
-      </w:r>
-      <w:proofErr w:type="gramEnd"/>
-      <w:r>
-        <w:rPr>
-          <w:rFonts w:cs="Consolas"/>
-          <w:color w:val="000000"/>
-          <w:lang w:val="en-US"/>
-        </w:rPr>
-        <w:t xml:space="preserve">= </w:t>
-      </w:r>
-      <w:r>
-        <w:rPr>
-          <w:rFonts w:cs="Consolas"/>
-          <w:color w:val="0000FF"/>
-          <w:lang w:val="en-US"/>
-        </w:rPr>
-        <w:t>null</w:t>
-      </w:r>
-      <w:r>
-        <w:rPr>
-          <w:rFonts w:cs="Consolas"/>
-          <w:color w:val="000000"/>
-          <w:lang w:val="en-US"/>
-        </w:rPr>
-        <w:t>)</w:t>
-      </w:r>
-    </w:p>
-    <w:p>
-      <w:pPr>
-        <w:ind w:firstLine="708"/>
-        <w:rPr>
-          <w:rFonts w:cs="Consolas"/>
-          <w:color w:val="000000"/>
-          <w:lang w:val="en-US"/>
-        </w:rPr>
-      </w:pPr>
-      <w:proofErr w:type="spellStart"/>
-      <w:r>
-        <w:rPr>
-          <w:rFonts w:cs="Consolas"/>
-          <w:color w:val="000000"/>
-          <w:lang w:val="en-US"/>
-        </w:rPr>
-        <w:t>nameHeadInfo.text</w:t>
-      </w:r>
-      <w:proofErr w:type="spellEnd"/>
-      <w:r>
-        <w:rPr>
-          <w:rFonts w:cs="Consolas"/>
-          <w:color w:val="000000"/>
-          <w:lang w:val="en-US"/>
-        </w:rPr>
-        <w:t xml:space="preserve"> = name;</w:t>
-      </w:r>
-    </w:p>
-    <w:p>
-      <w:pPr>
-        <w:rPr>
-          <w:rFonts w:cs="Consolas"/>
-          <w:color w:val="000000"/>
-          <w:lang w:val="en-US"/>
-        </w:rPr>
-      </w:pPr>
-      <w:proofErr w:type="spellStart"/>
-      <w:r>
-        <w:rPr>
-          <w:rFonts w:cs="Consolas"/>
-          <w:color w:val="000000"/>
-          <w:lang w:val="en-US"/>
-        </w:rPr>
-        <w:t>Player.cs</w:t>
-      </w:r>
-      <w:proofErr w:type="spellEnd"/>
-      <w:r>
-        <w:rPr>
-          <w:rFonts w:cs="Consolas"/>
-          <w:color w:val="000000"/>
-          <w:lang w:val="en-US"/>
-        </w:rPr>
-        <w:t xml:space="preserve"> Line 1192 -&gt; </w:t>
-      </w:r>
-      <w:r>
-        <w:rPr>
-          <w:rFonts w:cs="Consolas"/>
-          <w:color w:val="0000FF"/>
-          <w:lang w:val="en-US"/>
-        </w:rPr>
-        <w:t>protected</w:t>
-      </w:r>
-      <w:r>
-        <w:rPr>
-          <w:rFonts w:cs="Consolas"/>
-          <w:color w:val="000000"/>
-          <w:lang w:val="en-US"/>
-        </w:rPr>
-        <w:t xml:space="preserve"> </w:t>
-      </w:r>
-      <w:r>
-        <w:rPr>
-          <w:rFonts w:cs="Consolas"/>
-          <w:color w:val="0000FF"/>
-          <w:lang w:val="en-US"/>
-        </w:rPr>
-        <w:t>override</w:t>
-      </w:r>
-      <w:r>
-        <w:rPr>
-          <w:rFonts w:cs="Consolas"/>
-          <w:color w:val="000000"/>
-          <w:lang w:val="en-US"/>
-        </w:rPr>
-        <w:t xml:space="preserve"> </w:t>
-      </w:r>
-      <w:r>
-        <w:rPr>
-          <w:rFonts w:cs="Consolas"/>
-          <w:color w:val="0000FF"/>
-          <w:lang w:val="en-US"/>
-        </w:rPr>
-        <w:t>void</w:t>
-      </w:r>
-      <w:r>
-        <w:rPr>
-          <w:rFonts w:cs="Consolas"/>
-          <w:color w:val="000000"/>
-          <w:lang w:val="en-US"/>
-        </w:rPr>
-        <w:t xml:space="preserve"> </w:t>
-      </w:r>
-      <w:proofErr w:type="spellStart"/>
-      <w:proofErr w:type="gramStart"/>
-      <w:r>
-        <w:rPr>
-          <w:rFonts w:cs="Consolas"/>
-          <w:color w:val="000000"/>
-          <w:lang w:val="en-US"/>
-        </w:rPr>
-        <w:t>UpdateOverlays</w:t>
-      </w:r>
-      <w:proofErr w:type="spellEnd"/>
-      <w:r>
-        <w:rPr>
-          <w:rFonts w:cs="Consolas"/>
-          <w:color w:val="000000"/>
-          <w:lang w:val="en-US"/>
-        </w:rPr>
-        <w:t>(</w:t>
-      </w:r>
-      <w:proofErr w:type="gramEnd"/>
-      <w:r>
-        <w:rPr>
-          <w:rFonts w:cs="Consolas"/>
-          <w:color w:val="000000"/>
-          <w:lang w:val="en-US"/>
-        </w:rPr>
-        <w:t>) { … }</w:t>
-      </w:r>
-    </w:p>
-    <w:p>
-      <w:pPr>
-        <w:rPr>
-          <w:rFonts w:cs="Consolas"/>
-          <w:color w:val="000000"/>
-          <w:lang w:val="en-US"/>
-        </w:rPr>
-      </w:pPr>
-      <w:r>
-        <w:rPr>
-          <w:rFonts w:cs="Consolas"/>
-          <w:color w:val="000000"/>
-          <w:lang w:val="en-US"/>
-        </w:rPr>
-        <w:t>Adding into this function</w:t>
-      </w:r>
-    </w:p>
-    <w:p>
-      <w:pPr>
-        <w:autoSpaceDE w:val="0"/>
-        <w:autoSpaceDN w:val="0"/>
-        <w:adjustRightInd w:val="0"/>
-        <w:spacing w:after="0" w:line="240" w:lineRule="auto"/>
-        <w:rPr>
-          <w:rFonts w:cs="Consolas"/>
-          <w:color w:val="000000"/>
-          <w:lang w:val="en-US"/>
-        </w:rPr>
-      </w:pPr>
-      <w:r>
-        <w:rPr>
-          <w:rFonts w:cs="Consolas"/>
-          <w:color w:val="0000FF"/>
-          <w:lang w:val="en-US"/>
-        </w:rPr>
-        <w:t>if</w:t>
-      </w:r>
-      <w:r>
-        <w:rPr>
-          <w:rFonts w:cs="Consolas"/>
-          <w:color w:val="000000"/>
-          <w:lang w:val="en-US"/>
-        </w:rPr>
-        <w:t xml:space="preserve"> (</w:t>
-      </w:r>
-      <w:proofErr w:type="spellStart"/>
-      <w:proofErr w:type="gramStart"/>
-      <w:r>
-        <w:rPr>
-          <w:rFonts w:cs="Consolas"/>
-          <w:color w:val="000000"/>
-          <w:lang w:val="en-US"/>
-        </w:rPr>
-        <w:t>guildOverlay</w:t>
-      </w:r>
-      <w:proofErr w:type="spellEnd"/>
-      <w:r>
-        <w:rPr>
-          <w:rFonts w:cs="Consolas"/>
-          <w:color w:val="000000"/>
-          <w:lang w:val="en-US"/>
-        </w:rPr>
-        <w:t xml:space="preserve"> !</w:t>
-      </w:r>
-      <w:proofErr w:type="gramEnd"/>
-      <w:r>
-        <w:rPr>
-          <w:rFonts w:cs="Consolas"/>
-          <w:color w:val="000000"/>
-          <w:lang w:val="en-US"/>
-        </w:rPr>
-        <w:t xml:space="preserve">= </w:t>
-      </w:r>
-      <w:r>
-        <w:rPr>
-          <w:rFonts w:cs="Consolas"/>
-          <w:color w:val="0000FF"/>
-          <w:lang w:val="en-US"/>
-        </w:rPr>
-        <w:t>null</w:t>
-      </w:r>
-      <w:r>
-        <w:rPr>
-          <w:rFonts w:cs="Consolas"/>
-          <w:color w:val="000000"/>
-          <w:lang w:val="en-US"/>
-        </w:rPr>
-        <w:t>)</w:t>
-      </w:r>
-    </w:p>
-    <w:p>
-      <w:pPr>
-        <w:ind w:left="1260"/>
-        <w:rPr>
-          <w:rFonts w:cs="Consolas"/>
-          <w:color w:val="000000"/>
-          <w:lang w:val="en-US"/>
-        </w:rPr>
-      </w:pPr>
-      <w:proofErr w:type="spellStart"/>
-      <w:r>
-        <w:rPr>
-          <w:rFonts w:cs="Consolas"/>
-          <w:color w:val="000000"/>
-          <w:lang w:val="en-US"/>
-        </w:rPr>
-        <w:t>guildOverlay.text</w:t>
-      </w:r>
-      <w:proofErr w:type="spellEnd"/>
-      <w:r>
-        <w:rPr>
-          <w:rFonts w:cs="Consolas"/>
-          <w:color w:val="000000"/>
-          <w:lang w:val="en-US"/>
-        </w:rPr>
-        <w:t xml:space="preserve"> = </w:t>
-      </w:r>
-      <w:proofErr w:type="spellStart"/>
-      <w:proofErr w:type="gramStart"/>
-      <w:r>
-        <w:rPr>
-          <w:rFonts w:cs="Consolas"/>
-          <w:color w:val="000000"/>
-          <w:lang w:val="en-US"/>
-        </w:rPr>
-        <w:t>guildName</w:t>
-      </w:r>
-      <w:proofErr w:type="spellEnd"/>
-      <w:r>
-        <w:rPr>
-          <w:rFonts w:cs="Consolas"/>
-          <w:color w:val="000000"/>
-          <w:lang w:val="en-US"/>
-        </w:rPr>
-        <w:t xml:space="preserve"> !</w:t>
-      </w:r>
-      <w:proofErr w:type="gramEnd"/>
-      <w:r>
-        <w:rPr>
-          <w:rFonts w:cs="Consolas"/>
-          <w:color w:val="000000"/>
-          <w:lang w:val="en-US"/>
-        </w:rPr>
-        <w:t xml:space="preserve">= </w:t>
-      </w:r>
-      <w:r>
-        <w:rPr>
-          <w:rFonts w:cs="Consolas"/>
-          <w:color w:val="A31515"/>
-          <w:lang w:val="en-US"/>
-        </w:rPr>
-        <w:t>""</w:t>
-      </w:r>
-      <w:r>
-        <w:rPr>
-          <w:rFonts w:cs="Consolas"/>
-          <w:color w:val="000000"/>
-          <w:lang w:val="en-US"/>
-        </w:rPr>
-        <w:t xml:space="preserve"> ? </w:t>
-      </w:r>
-      <w:proofErr w:type="spellStart"/>
-      <w:r>
-        <w:rPr>
-          <w:rFonts w:cs="Consolas"/>
-          <w:color w:val="000000"/>
-          <w:lang w:val="en-US"/>
-        </w:rPr>
-        <w:t>guildOverlayPrefix</w:t>
-      </w:r>
-      <w:proofErr w:type="spellEnd"/>
-      <w:r>
-        <w:rPr>
-          <w:rFonts w:cs="Consolas"/>
-          <w:color w:val="000000"/>
-          <w:lang w:val="en-US"/>
-        </w:rPr>
-        <w:t xml:space="preserve"> + </w:t>
-      </w:r>
-      <w:proofErr w:type="spellStart"/>
-      <w:r>
-        <w:rPr>
-          <w:rFonts w:cs="Consolas"/>
-          <w:color w:val="000000"/>
-          <w:lang w:val="en-US"/>
-        </w:rPr>
-        <w:t>guildName</w:t>
-      </w:r>
-      <w:proofErr w:type="spellEnd"/>
-      <w:r>
-        <w:rPr>
-          <w:rFonts w:cs="Consolas"/>
-          <w:color w:val="000000"/>
-          <w:lang w:val="en-US"/>
-        </w:rPr>
-        <w:t xml:space="preserve"> + </w:t>
-      </w:r>
-      <w:proofErr w:type="spellStart"/>
-      <w:r>
-        <w:rPr>
-          <w:rFonts w:cs="Consolas"/>
-          <w:color w:val="000000"/>
-          <w:lang w:val="en-US"/>
-        </w:rPr>
-        <w:t>guildOverlaySuffix</w:t>
-      </w:r>
-      <w:proofErr w:type="spellEnd"/>
-      <w:r>
-        <w:rPr>
-          <w:rFonts w:cs="Consolas"/>
-          <w:color w:val="000000"/>
-          <w:lang w:val="en-US"/>
-        </w:rPr>
-        <w:t xml:space="preserve"> : </w:t>
-      </w:r>
-      <w:r>
-        <w:rPr>
-          <w:rFonts w:cs="Consolas"/>
-          <w:color w:val="A31515"/>
-          <w:lang w:val="en-US"/>
-        </w:rPr>
-        <w:t>""</w:t>
-      </w:r>
-      <w:r>
-        <w:rPr>
-          <w:rFonts w:cs="Consolas"/>
-          <w:color w:val="000000"/>
-          <w:lang w:val="en-US"/>
-        </w:rPr>
-        <w:t>;</w:t>
-      </w:r>
-    </w:p>
-    <w:p>
-      <w:pPr>
-        <w:rPr>
-          <w:lang w:val="en-US"/>
-        </w:rPr>
-      </w:pPr>
-    </w:p>
-    <w:p>
-      <w:pPr>
-        <w:pStyle w:val="berschrift2"/>
-        <w:rPr>
-          <w:lang w:val="en-US"/>
-        </w:rPr>
-      </w:pPr>
-      <w:r>
-        <w:rPr>
-          <w:lang w:val="en-US"/>
-        </w:rPr>
-        <w:t>How to use it easy way</w:t>
-      </w:r>
-    </w:p>
-    <w:p>
-      <w:pPr>
-        <w:rPr>
-          <w:lang w:val="en-US"/>
-        </w:rPr>
-      </w:pPr>
-    </w:p>
-    <w:p>
-      <w:pPr>
-        <w:rPr>
-          <w:lang w:val="en"/>
-        </w:rPr>
-      </w:pPr>
-      <w:r>
-        <w:rPr>
-          <w:lang w:val="en"/>
-        </w:rPr>
-        <w:t>If you have made no changes to your player and monster prefabs you can use these from the addon.</w:t>
-      </w:r>
-    </w:p>
-    <w:p>
-      <w:pPr>
-        <w:pStyle w:val="berschrift3"/>
-        <w:rPr>
-          <w:lang w:val="en"/>
-        </w:rPr>
-      </w:pPr>
-      <w:r>
-        <w:rPr>
-          <w:lang w:val="en"/>
-        </w:rPr>
-        <w:t xml:space="preserve">Monster prefabs: </w:t>
-      </w:r>
-    </w:p>
-    <w:p>
-      <w:pPr>
-        <w:rPr>
-          <w:lang w:val="en"/>
-        </w:rPr>
-      </w:pPr>
-      <w:r>
-        <w:rPr>
-          <w:lang w:val="en"/>
-        </w:rPr>
-        <w:t>Simply place monster entities in the hierarchy and change the position.</w:t>
-      </w:r>
-    </w:p>
-    <w:p>
-      <w:pPr>
-        <w:pStyle w:val="berschrift3"/>
-        <w:rPr>
-          <w:lang w:val="en"/>
-        </w:rPr>
-      </w:pPr>
-      <w:r>
-        <w:rPr>
-          <w:lang w:val="en"/>
-        </w:rPr>
-        <w:t xml:space="preserve">Player </w:t>
-      </w:r>
-      <w:r>
-        <w:rPr>
-          <w:lang w:val="en-US"/>
-        </w:rPr>
-        <w:t>Prefabs</w:t>
-      </w:r>
-      <w:r>
-        <w:rPr>
-          <w:lang w:val="en"/>
-        </w:rPr>
-        <w:t xml:space="preserve">: </w:t>
-      </w:r>
-    </w:p>
-    <w:p>
-      <w:pPr>
-        <w:rPr>
-          <w:lang w:val="en"/>
-        </w:rPr>
-      </w:pPr>
-      <w:r>
-        <w:rPr>
-          <w:lang w:val="en"/>
-        </w:rPr>
-        <w:t xml:space="preserve">Use the addon player entities instead of the old one from </w:t>
-      </w:r>
-      <w:proofErr w:type="spellStart"/>
-      <w:r>
-        <w:rPr>
-          <w:lang w:val="en"/>
-        </w:rPr>
-        <w:t>NetworkManagerMMO</w:t>
-      </w:r>
-      <w:proofErr w:type="spellEnd"/>
-      <w:r>
-        <w:rPr>
-          <w:lang w:val="en"/>
-        </w:rPr>
-        <w:t xml:space="preserve"> (Spawn Info -&gt; Registered </w:t>
-      </w:r>
-      <w:proofErr w:type="spellStart"/>
-      <w:r>
-        <w:rPr>
-          <w:lang w:val="en"/>
-        </w:rPr>
-        <w:t>Spawnable</w:t>
-      </w:r>
-      <w:proofErr w:type="spellEnd"/>
-      <w:r>
-        <w:rPr>
-          <w:lang w:val="en"/>
-        </w:rPr>
-        <w:t xml:space="preserve"> Prefabs).</w:t>
-      </w:r>
-    </w:p>
-    <w:p>
-      <w:pPr>
-        <w:rPr>
-          <w:lang w:val="en"/>
-        </w:rPr>
-      </w:pPr>
-    </w:p>
-    <w:p>
-      <w:pPr>
-        <w:pStyle w:val="berschrift2"/>
-        <w:rPr>
-          <w:lang w:val="en-US"/>
-        </w:rPr>
-      </w:pPr>
-      <w:r>
-        <w:rPr>
-          <w:lang w:val="en-US"/>
-        </w:rPr>
-        <w:t xml:space="preserve">How to </w:t>
-      </w:r>
-      <w:r>
-        <w:rPr>
-          <w:lang w:val="en-US"/>
-        </w:rPr>
-        <w:t>use</w:t>
-      </w:r>
-      <w:r>
-        <w:rPr>
-          <w:lang w:val="en-US"/>
-        </w:rPr>
-        <w:t xml:space="preserve"> it hard way</w:t>
-      </w:r>
-    </w:p>
-    <w:p>
-      <w:pPr>
-        <w:rPr>
-          <w:lang w:val="en-US"/>
-        </w:rPr>
-      </w:pPr>
-    </w:p>
-    <w:p>
-      <w:pPr>
-        <w:rPr>
-          <w:lang w:val="en-US"/>
-        </w:rPr>
-      </w:pPr>
-      <w:r>
-        <w:rPr>
-          <w:lang w:val="en-US"/>
-        </w:rPr>
-        <w:t xml:space="preserve">If you have made any changes to your prefabs or </w:t>
-      </w:r>
-      <w:r>
-        <w:rPr>
-          <w:lang w:val="en-US"/>
-        </w:rPr>
-        <w:t xml:space="preserve">want to use other prefabs using this </w:t>
-      </w:r>
-      <w:proofErr w:type="spellStart"/>
-      <w:r>
-        <w:rPr>
-          <w:lang w:val="en-US"/>
+    </w:p>
+    <w:p>
+      <w:pPr>
+        <w:rPr>
+          <w:lang w:val="en"/>
+        </w:rPr>
+      </w:pPr>
+      <w:r>
+        <w:rPr>
+          <w:lang w:val="en"/>
+        </w:rPr>
+        <w:t>I</w:t>
+      </w:r>
+      <w:r>
+        <w:rPr>
+          <w:lang w:val="en"/>
+        </w:rPr>
+        <w:t xml:space="preserve">nsert the name </w:t>
+      </w:r>
+      <w:proofErr w:type="spellStart"/>
+      <w:r>
+        <w:rPr>
+          <w:lang w:val="en"/>
+        </w:rPr>
+        <w:t>TextName</w:t>
+      </w:r>
+      <w:proofErr w:type="spellEnd"/>
+      <w:r>
+        <w:rPr>
+          <w:lang w:val="en"/>
+        </w:rPr>
+        <w:t xml:space="preserve"> from our </w:t>
+      </w:r>
+      <w:proofErr w:type="spellStart"/>
+      <w:r>
+        <w:rPr>
+          <w:lang w:val="en"/>
+        </w:rPr>
+        <w:t>CanvasHeadInfo</w:t>
+      </w:r>
+      <w:proofErr w:type="spellEnd"/>
+      <w:r>
+        <w:rPr>
+          <w:lang w:val="en"/>
+        </w:rPr>
+        <w:t xml:space="preserve"> prefab into the field Name Head Info.</w:t>
+      </w:r>
+      <w:r>
+        <w:rPr>
+          <w:lang w:val="en"/>
+        </w:rPr>
+        <w:t xml:space="preserve"> And </w:t>
+      </w:r>
+      <w:r>
+        <w:rPr>
+          <w:lang w:val="en"/>
+        </w:rPr>
+        <w:t>also,</w:t>
+      </w:r>
+      <w:r>
+        <w:rPr>
+          <w:lang w:val="en"/>
+        </w:rPr>
+        <w:t xml:space="preserve"> the </w:t>
+      </w:r>
+      <w:proofErr w:type="spellStart"/>
+      <w:r>
+        <w:rPr>
+          <w:lang w:val="en"/>
+        </w:rPr>
+        <w:t>TextGuild</w:t>
+      </w:r>
+      <w:proofErr w:type="spellEnd"/>
+      <w:r>
+        <w:rPr>
+          <w:lang w:val="en"/>
+        </w:rPr>
+        <w:t xml:space="preserve"> from our </w:t>
+      </w:r>
+      <w:proofErr w:type="spellStart"/>
+      <w:r>
+        <w:rPr>
+          <w:lang w:val="en"/>
+        </w:rPr>
+        <w:t>CanvasHeadInfo</w:t>
+      </w:r>
+      <w:proofErr w:type="spellEnd"/>
+      <w:r>
+        <w:rPr>
+          <w:lang w:val="en"/>
+        </w:rPr>
+        <w:t xml:space="preserve"> prefab into the field Guild Head Info</w:t>
+      </w:r>
+      <w:r>
+        <w:rPr>
+          <w:lang w:val="en"/>
+        </w:rPr>
+        <w:t>.</w:t>
+      </w:r>
+      <w:r>
+        <w:rPr>
+          <w:lang w:val="en"/>
+        </w:rPr>
+        <w:t xml:space="preserve"> (Monster have no guild so you can leave it blank but I show you the workflow if you have a player)</w:t>
+      </w:r>
+    </w:p>
+    <w:p>
+      <w:pPr>
+        <w:rPr>
+          <w:lang w:val="en-US"/>
+        </w:rPr>
+      </w:pPr>
+      <w:r>
+        <w:rPr>
+          <w:lang w:val="en"/>
+        </w:rPr>
+        <w:t xml:space="preserve">Now find </w:t>
+      </w:r>
+      <w:proofErr w:type="spellStart"/>
+      <w:r>
+        <w:rPr>
+          <w:lang w:val="en"/>
         </w:rPr>
         <w:t>HeadInfo</w:t>
       </w:r>
       <w:proofErr w:type="spellEnd"/>
       <w:r>
         <w:rPr>
-          <w:lang w:val="en-US"/>
-        </w:rPr>
-        <w:t xml:space="preserve"> panel.</w:t>
-      </w:r>
-    </w:p>
-    <w:p>
-      <w:pPr>
-        <w:rPr>
-          <w:lang w:val="en-US"/>
-        </w:rPr>
-      </w:pPr>
-      <w:r>
-        <w:rPr>
-          <w:lang w:val="en"/>
-        </w:rPr>
-        <w:t xml:space="preserve">In our example we take the Skeleton Giant it has the </w:t>
-      </w:r>
-      <w:proofErr w:type="spellStart"/>
-      <w:r>
-        <w:rPr>
-          <w:lang w:val="en"/>
-        </w:rPr>
-        <w:t>Monster.cs</w:t>
-      </w:r>
-      <w:proofErr w:type="spellEnd"/>
-      <w:r>
-        <w:rPr>
-          <w:lang w:val="en"/>
-        </w:rPr>
-        <w:t xml:space="preserve"> script component</w:t>
-      </w:r>
-      <w:r>
-        <w:rPr>
-          <w:lang w:val="en"/>
-        </w:rPr>
-        <w:t>.</w:t>
-      </w:r>
-      <w:r>
-        <w:rPr>
-          <w:lang w:val="en-US"/>
-        </w:rPr>
-        <w:t xml:space="preserve"> </w:t>
-      </w:r>
-      <w:r>
-        <w:rPr>
-          <w:lang w:val="en-US"/>
-        </w:rPr>
-        <w:t>F</w:t>
-      </w:r>
-      <w:r>
-        <w:rPr>
-          <w:lang w:val="en-US"/>
-        </w:rPr>
-        <w:t xml:space="preserve">or a </w:t>
-      </w:r>
-      <w:r>
-        <w:rPr>
-          <w:lang w:val="en-US"/>
-        </w:rPr>
-        <w:t xml:space="preserve">Player = </w:t>
-      </w:r>
-      <w:proofErr w:type="spellStart"/>
-      <w:r>
-        <w:rPr>
-          <w:lang w:val="en-US"/>
-        </w:rPr>
-        <w:t>Player.cs</w:t>
-      </w:r>
-      <w:proofErr w:type="spellEnd"/>
-      <w:r>
-        <w:rPr>
-          <w:lang w:val="en-US"/>
-        </w:rPr>
-        <w:t xml:space="preserve"> and so on.</w:t>
-      </w:r>
-    </w:p>
-    <w:p>
-      <w:pPr>
-        <w:rPr>
-          <w:lang w:val="en"/>
-        </w:rPr>
-      </w:pPr>
-      <w:r>
-        <w:rPr>
-          <w:lang w:val="en"/>
-        </w:rPr>
-        <w:t xml:space="preserve">Duplicate an existing prefab or use your own to add the </w:t>
-      </w:r>
-      <w:proofErr w:type="spellStart"/>
-      <w:r>
-        <w:rPr>
-          <w:lang w:val="en"/>
-        </w:rPr>
-        <w:t>HeadInfo</w:t>
-      </w:r>
-      <w:proofErr w:type="spellEnd"/>
-      <w:r>
-        <w:rPr>
-          <w:lang w:val="en"/>
-        </w:rPr>
-        <w:t xml:space="preserve"> panel</w:t>
-      </w:r>
-      <w:r>
-        <w:rPr>
-          <w:lang w:val="en"/>
-        </w:rPr>
-        <w:t>.</w:t>
-      </w:r>
-      <w:r>
-        <w:rPr>
-          <w:lang w:val="en"/>
-        </w:rPr>
-        <w:t xml:space="preserve"> </w:t>
-      </w:r>
-      <w:r>
-        <w:rPr>
-          <w:lang w:val="en"/>
-        </w:rPr>
-        <w:t>D</w:t>
-      </w:r>
-      <w:r>
-        <w:rPr>
-          <w:lang w:val="en"/>
-        </w:rPr>
-        <w:t>rag it into the hierarchy</w:t>
-      </w:r>
-      <w:r>
-        <w:rPr>
-          <w:lang w:val="en"/>
-        </w:rPr>
-        <w:t xml:space="preserve"> and a</w:t>
-      </w:r>
-      <w:r>
-        <w:rPr>
-          <w:lang w:val="en"/>
-        </w:rPr>
-        <w:t xml:space="preserve">dd the </w:t>
+          <w:lang w:val="en"/>
+        </w:rPr>
+        <w:t xml:space="preserve"> a child of the </w:t>
       </w:r>
       <w:proofErr w:type="spellStart"/>
       <w:r>
@@ -1500,219 +1089,6 @@
         <w:rPr>
           <w:lang w:val="en"/>
         </w:rPr>
-        <w:t xml:space="preserve"> prefab to your prefab. </w:t>
-      </w:r>
-    </w:p>
-    <w:p>
-      <w:pPr>
-        <w:rPr>
-          <w:lang w:val="en"/>
-        </w:rPr>
-      </w:pPr>
-      <w:r>
-        <w:rPr>
-          <w:lang w:val="en"/>
-        </w:rPr>
-        <w:t xml:space="preserve">That you can find in Addons / </w:t>
-      </w:r>
-      <w:proofErr w:type="spellStart"/>
-      <w:r>
-        <w:rPr>
-          <w:lang w:val="en"/>
-        </w:rPr>
-        <w:t>Assambra</w:t>
-      </w:r>
-      <w:proofErr w:type="spellEnd"/>
-      <w:r>
-        <w:rPr>
-          <w:lang w:val="en"/>
-        </w:rPr>
-        <w:t xml:space="preserve"> / </w:t>
-      </w:r>
-      <w:proofErr w:type="spellStart"/>
-      <w:r>
-        <w:rPr>
-          <w:lang w:val="en"/>
-        </w:rPr>
-        <w:t>HeadInfo</w:t>
-      </w:r>
-      <w:proofErr w:type="spellEnd"/>
-      <w:r>
-        <w:rPr>
-          <w:lang w:val="en"/>
-        </w:rPr>
-        <w:t xml:space="preserve"> / Prefabs / UI. Set the position Y to about 2.3 or whatever you like.</w:t>
-      </w:r>
-      <w:r>
-        <w:rPr>
-          <w:lang w:val="en"/>
-        </w:rPr>
-        <w:t xml:space="preserve"> In our case monster in the script component </w:t>
-      </w:r>
-      <w:proofErr w:type="spellStart"/>
-      <w:r>
-        <w:rPr>
-          <w:lang w:val="en"/>
-        </w:rPr>
-        <w:t>Monster.cs</w:t>
-      </w:r>
-      <w:proofErr w:type="spellEnd"/>
-      <w:r>
-        <w:rPr>
-          <w:lang w:val="en"/>
-        </w:rPr>
-        <w:t>.</w:t>
-      </w:r>
-      <w:r>
-        <w:rPr>
-          <w:lang w:val="en"/>
-        </w:rPr>
-        <w:t xml:space="preserve"> </w:t>
-      </w:r>
-    </w:p>
-    <w:p>
-      <w:pPr>
-        <w:rPr>
-          <w:lang w:val="en"/>
-        </w:rPr>
-      </w:pPr>
-      <w:r>
-        <w:rPr>
-          <w:lang w:val="en"/>
-        </w:rPr>
-        <w:t>I</w:t>
-      </w:r>
-      <w:r>
-        <w:rPr>
-          <w:lang w:val="en"/>
-        </w:rPr>
-        <w:t xml:space="preserve">nsert the name </w:t>
-      </w:r>
-      <w:proofErr w:type="spellStart"/>
-      <w:r>
-        <w:rPr>
-          <w:lang w:val="en"/>
-        </w:rPr>
-        <w:t>TextName</w:t>
-      </w:r>
-      <w:proofErr w:type="spellEnd"/>
-      <w:r>
-        <w:rPr>
-          <w:lang w:val="en"/>
-        </w:rPr>
-        <w:t xml:space="preserve"> from our </w:t>
-      </w:r>
-      <w:proofErr w:type="spellStart"/>
-      <w:r>
-        <w:rPr>
-          <w:lang w:val="en"/>
-        </w:rPr>
-        <w:t>CanvasHeadInfo</w:t>
-      </w:r>
-      <w:proofErr w:type="spellEnd"/>
-      <w:r>
-        <w:rPr>
-          <w:lang w:val="en"/>
-        </w:rPr>
-        <w:t xml:space="preserve"> prefab into the field Name Head Info.</w:t>
-      </w:r>
-      <w:r>
-        <w:rPr>
-          <w:lang w:val="en"/>
-        </w:rPr>
-        <w:t xml:space="preserve"> And </w:t>
-      </w:r>
-      <w:r>
-        <w:rPr>
-          <w:lang w:val="en"/>
-        </w:rPr>
-        <w:t>also,</w:t>
-      </w:r>
-      <w:r>
-        <w:rPr>
-          <w:lang w:val="en"/>
-        </w:rPr>
-        <w:t xml:space="preserve"> the </w:t>
-      </w:r>
-      <w:proofErr w:type="spellStart"/>
-      <w:r>
-        <w:rPr>
-          <w:lang w:val="en"/>
-        </w:rPr>
-        <w:t>TextGuild</w:t>
-      </w:r>
-      <w:proofErr w:type="spellEnd"/>
-      <w:r>
-        <w:rPr>
-          <w:lang w:val="en"/>
-        </w:rPr>
-        <w:t xml:space="preserve"> from our </w:t>
-      </w:r>
-      <w:proofErr w:type="spellStart"/>
-      <w:r>
-        <w:rPr>
-          <w:lang w:val="en"/>
-        </w:rPr>
-        <w:t>CanvasHeadInfo</w:t>
-      </w:r>
-      <w:proofErr w:type="spellEnd"/>
-      <w:r>
-        <w:rPr>
-          <w:lang w:val="en"/>
-        </w:rPr>
-        <w:t xml:space="preserve"> prefab into the field Guild Head Info</w:t>
-      </w:r>
-      <w:r>
-        <w:rPr>
-          <w:lang w:val="en"/>
-        </w:rPr>
-        <w:t>.</w:t>
-      </w:r>
-      <w:r>
-        <w:rPr>
-          <w:lang w:val="en"/>
-        </w:rPr>
-        <w:t xml:space="preserve"> (Monster have no guild so you can leave it blank but I show you the workflow if you have a player)</w:t>
-      </w:r>
-    </w:p>
-    <w:p>
-      <w:pPr>
-        <w:rPr>
-          <w:lang w:val="en-US"/>
-        </w:rPr>
-      </w:pPr>
-      <w:r>
-        <w:rPr>
-          <w:lang w:val="en"/>
-        </w:rPr>
-        <w:t xml:space="preserve">Now find </w:t>
-      </w:r>
-      <w:proofErr w:type="spellStart"/>
-      <w:r>
-        <w:rPr>
-          <w:lang w:val="en"/>
-        </w:rPr>
-        <w:t>HeadInfo</w:t>
-      </w:r>
-      <w:proofErr w:type="spellEnd"/>
-      <w:r>
-        <w:rPr>
-          <w:lang w:val="en"/>
-        </w:rPr>
-        <w:t xml:space="preserve"> a child of the </w:t>
-      </w:r>
-      <w:proofErr w:type="spellStart"/>
-      <w:r>
-        <w:rPr>
-          <w:lang w:val="en"/>
-        </w:rPr>
-        <w:t>CanvasHeadInfo</w:t>
-      </w:r>
-      <w:proofErr w:type="spellEnd"/>
-      <w:r>
-        <w:rPr>
-          <w:lang w:val="en"/>
-        </w:rPr>
         <w:t xml:space="preserve"> prefab in your newly created prefab. Now fill the empty fields from the </w:t>
       </w:r>
       <w:proofErr w:type="spellStart"/>
@@ -1741,7 +1117,6 @@
           <w:noProof/>
           <w:lang w:val="en-US"/>
         </w:rPr>
-        <w:lastRenderedPageBreak/>
         <w:drawing>
           <wp:inline distT="0" distB="0" distL="0" distR="0" wp14:anchorId="6A5713E4" wp14:editId="29A2FF86">
             <wp:extent cx="2145601" cy="1949835"/>
@@ -2022,6 +1397,7 @@
         <w:rPr>
           <w:lang w:val="en-US"/>
         </w:rPr>
+        <w:lastRenderedPageBreak/>
         <w:t xml:space="preserve">Target Image = </w:t>
       </w:r>
       <w:proofErr w:type="spellStart"/>
@@ -3101,6 +2477,7 @@
   <w:style w:type="character" w:default="1" w:styleId="Absatz-Standardschriftart">
     <w:name w:val="Default Paragraph Font"/>
     <w:uiPriority w:val="1"/>
+    <w:semiHidden/>
     <w:unhideWhenUsed/>
   </w:style>
   <w:style w:type="table" w:default="1" w:styleId="NormaleTabelle">

</xml_diff>

<commit_message>
Massiv overhault the code, encapsulate the HeadInfo; variable changes for better readability. Reduce the amount to zero for GetComponent<>() in the update loop; Now easier to use with own prefabs, reduce the steps to integrate the HeadInfo panel. close #7 fixed some visual bug with a gap between Name and Healthbar if the player is not in a guild, also if join and leave a guild is now showing right; #4 You can now choose if the Player always should display the healthBar thrue headInfo.AlwaysShowPlayerHealth = true;
</commit_message>
<xml_diff>
--- a/Assambra/HeadInfo/DocumentationHeadInfo.docx
+++ b/Assambra/HeadInfo/DocumentationHeadInfo.docx
@@ -129,7 +129,25 @@
         <w:rPr>
           <w:lang w:val="en-US"/>
         </w:rPr>
-        <w:t xml:space="preserve"> and </w:t>
+        <w:t xml:space="preserve"> shown</w:t>
+      </w:r>
+      <w:r>
+        <w:rPr>
+          <w:lang w:val="en-US"/>
+        </w:rPr>
+        <w:t xml:space="preserve">. </w:t>
+      </w:r>
+      <w:r>
+        <w:rPr>
+          <w:lang w:val="en-US"/>
+        </w:rPr>
+        <w:t xml:space="preserve"> </w:t>
+      </w:r>
+      <w:r>
+        <w:rPr>
+          <w:lang w:val="en-US"/>
+        </w:rPr>
+        <w:t xml:space="preserve">Optional the </w:t>
       </w:r>
       <w:proofErr w:type="spellStart"/>
       <w:r>
@@ -149,7 +167,19 @@
         <w:rPr>
           <w:lang w:val="en-US"/>
         </w:rPr>
-        <w:t>shown permanently</w:t>
+        <w:t xml:space="preserve">is </w:t>
+      </w:r>
+      <w:r>
+        <w:rPr>
+          <w:lang w:val="en-US"/>
+        </w:rPr>
+        <w:t>permanently</w:t>
+      </w:r>
+      <w:r>
+        <w:rPr>
+          <w:lang w:val="en-US"/>
+        </w:rPr>
+        <w:t xml:space="preserve"> shown on player character</w:t>
       </w:r>
       <w:r>
         <w:rPr>
@@ -627,6 +657,12 @@
         </w:rPr>
         <w:t xml:space="preserve">. </w:t>
       </w:r>
+      <w:r>
+        <w:rPr>
+          <w:lang w:val="en"/>
+        </w:rPr>
+        <w:t>(</w:t>
+      </w:r>
       <w:proofErr w:type="spellStart"/>
       <w:r>
         <w:rPr>
@@ -639,7 +675,7 @@
         <w:rPr>
           <w:lang w:val="en"/>
         </w:rPr>
-        <w:t xml:space="preserve"> (Spawn Info -&gt; Registered </w:t>
+        <w:t xml:space="preserve"> Spawn Info -&gt; Registered </w:t>
       </w:r>
       <w:proofErr w:type="spellStart"/>
       <w:r>
@@ -655,184 +691,517 @@
         </w:rPr>
         <w:t xml:space="preserve"> Prefabs).</w:t>
       </w:r>
-      <w:bookmarkStart w:id="0" w:name="_GoBack"/>
+    </w:p>
+    <w:p>
+      <w:pPr>
+        <w:rPr>
+          <w:lang w:val="en"/>
+        </w:rPr>
+      </w:pPr>
+    </w:p>
+    <w:p>
+      <w:pPr>
+        <w:pStyle w:val="berschrift2"/>
+        <w:rPr>
+          <w:lang w:val="en-US"/>
+        </w:rPr>
+      </w:pPr>
+      <w:r>
+        <w:rPr>
+          <w:lang w:val="en-US"/>
+        </w:rPr>
+        <w:t xml:space="preserve">How to </w:t>
+      </w:r>
+      <w:r>
+        <w:rPr>
+          <w:lang w:val="en-US"/>
+        </w:rPr>
+        <w:t>use</w:t>
+      </w:r>
+      <w:r>
+        <w:rPr>
+          <w:lang w:val="en-US"/>
+        </w:rPr>
+        <w:t xml:space="preserve"> it hard way</w:t>
+      </w:r>
+    </w:p>
+    <w:p>
+      <w:pPr>
+        <w:rPr>
+          <w:lang w:val="en-US"/>
+        </w:rPr>
+      </w:pPr>
+    </w:p>
+    <w:p>
+      <w:pPr>
+        <w:rPr>
+          <w:lang w:val="en-US"/>
+        </w:rPr>
+      </w:pPr>
+      <w:r>
+        <w:rPr>
+          <w:lang w:val="en-US"/>
+        </w:rPr>
+        <w:t xml:space="preserve">If you have made any changes to your prefabs or </w:t>
+      </w:r>
+      <w:r>
+        <w:rPr>
+          <w:lang w:val="en-US"/>
+        </w:rPr>
+        <w:t xml:space="preserve">want to use other prefabs using this </w:t>
+      </w:r>
+      <w:proofErr w:type="spellStart"/>
+      <w:r>
+        <w:rPr>
+          <w:lang w:val="en-US"/>
+        </w:rPr>
+        <w:t>HeadInfo</w:t>
+      </w:r>
+      <w:proofErr w:type="spellEnd"/>
+      <w:r>
+        <w:rPr>
+          <w:lang w:val="en-US"/>
+        </w:rPr>
+        <w:t xml:space="preserve"> panel.</w:t>
+      </w:r>
+    </w:p>
+    <w:p>
+      <w:pPr>
+        <w:rPr>
+          <w:lang w:val="en-US"/>
+        </w:rPr>
+      </w:pPr>
+      <w:r>
+        <w:rPr>
+          <w:lang w:val="en"/>
+        </w:rPr>
+        <w:t xml:space="preserve">In our example we take the Skeleton Giant it has the </w:t>
+      </w:r>
+      <w:proofErr w:type="spellStart"/>
+      <w:r>
+        <w:rPr>
+          <w:lang w:val="en"/>
+        </w:rPr>
+        <w:t>Monster.cs</w:t>
+      </w:r>
+      <w:proofErr w:type="spellEnd"/>
+      <w:r>
+        <w:rPr>
+          <w:lang w:val="en"/>
+        </w:rPr>
+        <w:t xml:space="preserve"> script component</w:t>
+      </w:r>
+      <w:r>
+        <w:rPr>
+          <w:lang w:val="en"/>
+        </w:rPr>
+        <w:t>.</w:t>
+      </w:r>
+      <w:r>
+        <w:rPr>
+          <w:lang w:val="en-US"/>
+        </w:rPr>
+        <w:t xml:space="preserve"> </w:t>
+      </w:r>
+      <w:r>
+        <w:rPr>
+          <w:lang w:val="en-US"/>
+        </w:rPr>
+        <w:t>F</w:t>
+      </w:r>
+      <w:r>
+        <w:rPr>
+          <w:lang w:val="en-US"/>
+        </w:rPr>
+        <w:t xml:space="preserve">or a </w:t>
+      </w:r>
+      <w:r>
+        <w:rPr>
+          <w:lang w:val="en-US"/>
+        </w:rPr>
+        <w:t xml:space="preserve">Player = </w:t>
+      </w:r>
+      <w:proofErr w:type="spellStart"/>
+      <w:r>
+        <w:rPr>
+          <w:lang w:val="en-US"/>
+        </w:rPr>
+        <w:t>Player.cs</w:t>
+      </w:r>
+      <w:proofErr w:type="spellEnd"/>
+      <w:r>
+        <w:rPr>
+          <w:lang w:val="en-US"/>
+        </w:rPr>
+        <w:t xml:space="preserve"> and so on.</w:t>
+      </w:r>
+    </w:p>
+    <w:p>
+      <w:pPr>
+        <w:rPr>
+          <w:lang w:val="en"/>
+        </w:rPr>
+      </w:pPr>
+      <w:r>
+        <w:rPr>
+          <w:lang w:val="en"/>
+        </w:rPr>
+        <w:t xml:space="preserve">Duplicate an existing prefab or use your own to add the </w:t>
+      </w:r>
+      <w:proofErr w:type="spellStart"/>
+      <w:r>
+        <w:rPr>
+          <w:lang w:val="en"/>
+        </w:rPr>
+        <w:t>HeadInfo</w:t>
+      </w:r>
+      <w:proofErr w:type="spellEnd"/>
+      <w:r>
+        <w:rPr>
+          <w:lang w:val="en"/>
+        </w:rPr>
+        <w:t xml:space="preserve"> panel</w:t>
+      </w:r>
+      <w:r>
+        <w:rPr>
+          <w:lang w:val="en"/>
+        </w:rPr>
+        <w:t>.</w:t>
+      </w:r>
+      <w:r>
+        <w:rPr>
+          <w:lang w:val="en"/>
+        </w:rPr>
+        <w:t xml:space="preserve"> </w:t>
+      </w:r>
+      <w:r>
+        <w:rPr>
+          <w:lang w:val="en"/>
+        </w:rPr>
+        <w:t>D</w:t>
+      </w:r>
+      <w:r>
+        <w:rPr>
+          <w:lang w:val="en"/>
+        </w:rPr>
+        <w:t>rag it into the hierarchy</w:t>
+      </w:r>
+      <w:r>
+        <w:rPr>
+          <w:lang w:val="en"/>
+        </w:rPr>
+        <w:t xml:space="preserve"> and a</w:t>
+      </w:r>
+      <w:r>
+        <w:rPr>
+          <w:lang w:val="en"/>
+        </w:rPr>
+        <w:t xml:space="preserve">dd the </w:t>
+      </w:r>
+      <w:proofErr w:type="spellStart"/>
+      <w:r>
+        <w:rPr>
+          <w:lang w:val="en"/>
+        </w:rPr>
+        <w:t>CanvasHeadInfo</w:t>
+      </w:r>
+      <w:proofErr w:type="spellEnd"/>
+      <w:r>
+        <w:rPr>
+          <w:lang w:val="en"/>
+        </w:rPr>
+        <w:t xml:space="preserve"> prefab to your prefab. That you can find in Addons / </w:t>
+      </w:r>
+      <w:proofErr w:type="spellStart"/>
+      <w:r>
+        <w:rPr>
+          <w:lang w:val="en"/>
+        </w:rPr>
+        <w:t>Assambra</w:t>
+      </w:r>
+      <w:proofErr w:type="spellEnd"/>
+      <w:r>
+        <w:rPr>
+          <w:lang w:val="en"/>
+        </w:rPr>
+        <w:t xml:space="preserve"> / </w:t>
+      </w:r>
+      <w:proofErr w:type="spellStart"/>
+      <w:r>
+        <w:rPr>
+          <w:lang w:val="en"/>
+        </w:rPr>
+        <w:t>HeadInfo</w:t>
+      </w:r>
+      <w:proofErr w:type="spellEnd"/>
+      <w:r>
+        <w:rPr>
+          <w:lang w:val="en"/>
+        </w:rPr>
+        <w:t xml:space="preserve"> / Prefabs / UI. </w:t>
+      </w:r>
+      <w:r>
+        <w:rPr>
+          <w:lang w:val="en"/>
+        </w:rPr>
+        <w:t>The default</w:t>
+      </w:r>
+      <w:r>
+        <w:rPr>
+          <w:lang w:val="en"/>
+        </w:rPr>
+        <w:t xml:space="preserve"> position Y </w:t>
+      </w:r>
+      <w:r>
+        <w:rPr>
+          <w:lang w:val="en"/>
+        </w:rPr>
+        <w:t xml:space="preserve">of the </w:t>
+      </w:r>
+      <w:proofErr w:type="spellStart"/>
+      <w:r>
+        <w:rPr>
+          <w:lang w:val="en"/>
+        </w:rPr>
+        <w:t>CanvasHeadInfo</w:t>
+      </w:r>
+      <w:proofErr w:type="spellEnd"/>
+      <w:r>
+        <w:rPr>
+          <w:lang w:val="en"/>
+        </w:rPr>
+        <w:t xml:space="preserve"> is set to</w:t>
+      </w:r>
+      <w:r>
+        <w:rPr>
+          <w:lang w:val="en"/>
+        </w:rPr>
+        <w:t xml:space="preserve"> 2.3 </w:t>
+      </w:r>
+      <w:r>
+        <w:rPr>
+          <w:lang w:val="en"/>
+        </w:rPr>
+        <w:t>change it for your needs</w:t>
+      </w:r>
+      <w:r>
+        <w:rPr>
+          <w:lang w:val="en"/>
+        </w:rPr>
+        <w:t>.</w:t>
+      </w:r>
+    </w:p>
+    <w:p>
+      <w:pPr>
+        <w:rPr>
+          <w:lang w:val="en"/>
+        </w:rPr>
+      </w:pPr>
+      <w:r>
+        <w:rPr>
+          <w:lang w:val="en"/>
+        </w:rPr>
+        <w:t>I</w:t>
+      </w:r>
+      <w:r>
+        <w:rPr>
+          <w:lang w:val="en"/>
+        </w:rPr>
+        <w:t xml:space="preserve">nsert </w:t>
+      </w:r>
+      <w:r>
+        <w:rPr>
+          <w:lang w:val="en"/>
+        </w:rPr>
+        <w:t>into the Head Info field</w:t>
+      </w:r>
+      <w:r>
+        <w:rPr>
+          <w:lang w:val="en"/>
+        </w:rPr>
+        <w:t xml:space="preserve"> </w:t>
+      </w:r>
+      <w:r>
+        <w:rPr>
+          <w:lang w:val="en"/>
+        </w:rPr>
+        <w:t>(Monster script component</w:t>
+      </w:r>
+      <w:r>
+        <w:rPr>
+          <w:lang w:val="en"/>
+        </w:rPr>
+        <w:t xml:space="preserve"> </w:t>
+      </w:r>
+      <w:r>
+        <w:rPr>
+          <w:lang w:val="en"/>
+        </w:rPr>
+        <w:t>in your Skeleton Giant Prefab</w:t>
+      </w:r>
+      <w:r>
+        <w:rPr>
+          <w:lang w:val="en"/>
+        </w:rPr>
+        <w:t xml:space="preserve">) the </w:t>
+      </w:r>
+      <w:proofErr w:type="spellStart"/>
+      <w:r>
+        <w:rPr>
+          <w:lang w:val="en"/>
+        </w:rPr>
+        <w:t>HeadInfo</w:t>
+      </w:r>
+      <w:proofErr w:type="spellEnd"/>
+      <w:r>
+        <w:rPr>
+          <w:lang w:val="en"/>
+        </w:rPr>
+        <w:t xml:space="preserve"> from </w:t>
+      </w:r>
+      <w:r>
+        <w:rPr>
+          <w:lang w:val="en"/>
+        </w:rPr>
+        <w:t>your Skeleton Giant Prefab</w:t>
+      </w:r>
+      <w:r>
+        <w:rPr>
+          <w:lang w:val="en"/>
+        </w:rPr>
+        <w:t>.</w:t>
+      </w:r>
+    </w:p>
+    <w:p>
+      <w:pPr>
+        <w:rPr>
+          <w:lang w:val="en"/>
+        </w:rPr>
+      </w:pPr>
+      <w:r>
+        <w:rPr>
+          <w:lang w:val="en"/>
+        </w:rPr>
+        <w:t xml:space="preserve">Now go to the </w:t>
+      </w:r>
+      <w:proofErr w:type="spellStart"/>
+      <w:r>
+        <w:rPr>
+          <w:lang w:val="en"/>
+        </w:rPr>
+        <w:t>HeadInfo</w:t>
+      </w:r>
+      <w:proofErr w:type="spellEnd"/>
+      <w:r>
+        <w:rPr>
+          <w:lang w:val="en"/>
+        </w:rPr>
+        <w:t xml:space="preserve"> (</w:t>
+      </w:r>
+      <w:proofErr w:type="spellStart"/>
+      <w:r>
+        <w:rPr>
+          <w:lang w:val="en"/>
+        </w:rPr>
+        <w:t>UIHeadInfo</w:t>
+      </w:r>
+      <w:proofErr w:type="spellEnd"/>
+      <w:r>
+        <w:rPr>
+          <w:lang w:val="en"/>
+        </w:rPr>
+        <w:t xml:space="preserve"> script component</w:t>
+      </w:r>
+      <w:r>
+        <w:rPr>
+          <w:lang w:val="en"/>
+        </w:rPr>
+        <w:t xml:space="preserve"> in your </w:t>
+      </w:r>
+      <w:bookmarkStart w:id="0" w:name="_Hlk533326167"/>
+      <w:r>
+        <w:rPr>
+          <w:lang w:val="en"/>
+        </w:rPr>
+        <w:t>Skeleton Giant</w:t>
+      </w:r>
       <w:bookmarkEnd w:id="0"/>
-    </w:p>
-    <w:p>
-      <w:pPr>
-        <w:rPr>
-          <w:lang w:val="en"/>
-        </w:rPr>
-      </w:pPr>
-    </w:p>
-    <w:p>
-      <w:pPr>
-        <w:pStyle w:val="berschrift2"/>
-        <w:rPr>
-          <w:lang w:val="en-US"/>
-        </w:rPr>
-      </w:pPr>
-      <w:r>
-        <w:rPr>
-          <w:lang w:val="en-US"/>
-        </w:rPr>
-        <w:t xml:space="preserve">How to </w:t>
-      </w:r>
-      <w:r>
-        <w:rPr>
-          <w:lang w:val="en-US"/>
-        </w:rPr>
-        <w:t>use</w:t>
-      </w:r>
-      <w:r>
-        <w:rPr>
-          <w:lang w:val="en-US"/>
-        </w:rPr>
-        <w:t xml:space="preserve"> it hard way</w:t>
-      </w:r>
-    </w:p>
-    <w:p>
-      <w:pPr>
-        <w:rPr>
-          <w:lang w:val="en-US"/>
-        </w:rPr>
-      </w:pPr>
-    </w:p>
-    <w:p>
-      <w:pPr>
-        <w:rPr>
-          <w:lang w:val="en-US"/>
-        </w:rPr>
-      </w:pPr>
-      <w:r>
-        <w:rPr>
-          <w:lang w:val="en-US"/>
-        </w:rPr>
-        <w:t xml:space="preserve">If you have made any changes to your prefabs or </w:t>
-      </w:r>
-      <w:r>
-        <w:rPr>
-          <w:lang w:val="en-US"/>
-        </w:rPr>
-        <w:t xml:space="preserve">want to use other prefabs using this </w:t>
-      </w:r>
-      <w:proofErr w:type="spellStart"/>
-      <w:r>
-        <w:rPr>
-          <w:lang w:val="en-US"/>
-        </w:rPr>
-        <w:t>HeadInfo</w:t>
-      </w:r>
-      <w:proofErr w:type="spellEnd"/>
-      <w:r>
-        <w:rPr>
-          <w:lang w:val="en-US"/>
-        </w:rPr>
-        <w:t xml:space="preserve"> panel.</w:t>
-      </w:r>
-    </w:p>
-    <w:p>
-      <w:pPr>
-        <w:rPr>
-          <w:lang w:val="en-US"/>
-        </w:rPr>
-      </w:pPr>
-      <w:r>
-        <w:rPr>
-          <w:lang w:val="en"/>
-        </w:rPr>
-        <w:t xml:space="preserve">In our example we take the Skeleton Giant it has the </w:t>
-      </w:r>
-      <w:proofErr w:type="spellStart"/>
-      <w:r>
-        <w:rPr>
-          <w:lang w:val="en"/>
-        </w:rPr>
-        <w:t>Monster.cs</w:t>
-      </w:r>
-      <w:proofErr w:type="spellEnd"/>
-      <w:r>
-        <w:rPr>
-          <w:lang w:val="en"/>
-        </w:rPr>
-        <w:t xml:space="preserve"> script component</w:t>
-      </w:r>
+      <w:r>
+        <w:rPr>
+          <w:lang w:val="en"/>
+        </w:rPr>
+        <w:t xml:space="preserve"> Prefab</w:t>
+      </w:r>
+      <w:r>
+        <w:rPr>
+          <w:lang w:val="en"/>
+        </w:rPr>
+        <w:t>)</w:t>
+      </w:r>
+      <w:r>
+        <w:rPr>
+          <w:lang w:val="en"/>
+        </w:rPr>
+        <w:t xml:space="preserve"> and put the </w:t>
+      </w:r>
+      <w:r>
+        <w:rPr>
+          <w:lang w:val="en"/>
+        </w:rPr>
+        <w:t>Skeleton Giant</w:t>
+      </w:r>
+      <w:r>
+        <w:rPr>
+          <w:lang w:val="en"/>
+        </w:rPr>
+        <w:t xml:space="preserve"> in the field </w:t>
+      </w:r>
+      <w:proofErr w:type="spellStart"/>
+      <w:r>
+        <w:rPr>
+          <w:lang w:val="en"/>
+        </w:rPr>
+        <w:t>ThisEntity</w:t>
+      </w:r>
+      <w:proofErr w:type="spellEnd"/>
       <w:r>
         <w:rPr>
           <w:lang w:val="en"/>
         </w:rPr>
         <w:t>.</w:t>
       </w:r>
-      <w:r>
-        <w:rPr>
-          <w:lang w:val="en-US"/>
+    </w:p>
+    <w:p>
+      <w:pPr>
+        <w:rPr>
+          <w:lang w:val="en-US"/>
+        </w:rPr>
+      </w:pPr>
+      <w:proofErr w:type="spellStart"/>
+      <w:r>
+        <w:rPr>
+          <w:lang w:val="en"/>
+        </w:rPr>
+        <w:t>UIHeadInfo</w:t>
+      </w:r>
+      <w:proofErr w:type="spellEnd"/>
+      <w:r>
+        <w:rPr>
+          <w:lang w:val="en"/>
         </w:rPr>
         <w:t xml:space="preserve"> </w:t>
       </w:r>
       <w:r>
         <w:rPr>
-          <w:lang w:val="en-US"/>
-        </w:rPr>
-        <w:t>F</w:t>
-      </w:r>
-      <w:r>
-        <w:rPr>
-          <w:lang w:val="en-US"/>
-        </w:rPr>
-        <w:t xml:space="preserve">or a </w:t>
-      </w:r>
-      <w:r>
-        <w:rPr>
-          <w:lang w:val="en-US"/>
-        </w:rPr>
-        <w:t xml:space="preserve">Player = </w:t>
-      </w:r>
-      <w:proofErr w:type="spellStart"/>
-      <w:r>
-        <w:rPr>
-          <w:lang w:val="en-US"/>
-        </w:rPr>
-        <w:t>Player.cs</w:t>
-      </w:r>
-      <w:proofErr w:type="spellEnd"/>
-      <w:r>
-        <w:rPr>
-          <w:lang w:val="en-US"/>
-        </w:rPr>
-        <w:t xml:space="preserve"> and so on.</w:t>
-      </w:r>
-    </w:p>
-    <w:p>
-      <w:pPr>
-        <w:rPr>
-          <w:lang w:val="en"/>
-        </w:rPr>
-      </w:pPr>
-      <w:r>
-        <w:rPr>
-          <w:lang w:val="en"/>
-        </w:rPr>
-        <w:t xml:space="preserve">Duplicate an existing prefab or use your own to add the </w:t>
-      </w:r>
-      <w:proofErr w:type="spellStart"/>
-      <w:r>
-        <w:rPr>
-          <w:lang w:val="en"/>
-        </w:rPr>
-        <w:t>HeadInfo</w:t>
-      </w:r>
-      <w:proofErr w:type="spellEnd"/>
-      <w:r>
-        <w:rPr>
-          <w:lang w:val="en"/>
-        </w:rPr>
-        <w:t xml:space="preserve"> panel</w:t>
-      </w:r>
-      <w:r>
-        <w:rPr>
-          <w:lang w:val="en"/>
-        </w:rPr>
-        <w:t>.</w:t>
+          <w:lang w:val="en"/>
+        </w:rPr>
+        <w:t xml:space="preserve">and Monster </w:t>
+      </w:r>
+      <w:r>
+        <w:rPr>
+          <w:lang w:val="en"/>
+        </w:rPr>
+        <w:t>script component</w:t>
       </w:r>
       <w:r>
         <w:rPr>
@@ -844,267 +1213,21 @@
         <w:rPr>
           <w:lang w:val="en"/>
         </w:rPr>
-        <w:t>D</w:t>
-      </w:r>
-      <w:r>
-        <w:rPr>
-          <w:lang w:val="en"/>
-        </w:rPr>
-        <w:t>rag it into the hierarchy</w:t>
-      </w:r>
-      <w:r>
-        <w:rPr>
-          <w:lang w:val="en"/>
-        </w:rPr>
-        <w:t xml:space="preserve"> and a</w:t>
-      </w:r>
-      <w:r>
-        <w:rPr>
-          <w:lang w:val="en"/>
-        </w:rPr>
-        <w:t xml:space="preserve">dd the </w:t>
-      </w:r>
-      <w:proofErr w:type="spellStart"/>
-      <w:r>
-        <w:rPr>
-          <w:lang w:val="en"/>
-        </w:rPr>
-        <w:t>CanvasHeadInfo</w:t>
-      </w:r>
-      <w:proofErr w:type="spellEnd"/>
-      <w:r>
-        <w:rPr>
-          <w:lang w:val="en"/>
-        </w:rPr>
-        <w:t xml:space="preserve"> prefab to your prefab. </w:t>
-      </w:r>
-    </w:p>
-    <w:p>
-      <w:pPr>
-        <w:rPr>
-          <w:lang w:val="en"/>
-        </w:rPr>
-      </w:pPr>
-      <w:r>
-        <w:rPr>
-          <w:lang w:val="en"/>
-        </w:rPr>
-        <w:t xml:space="preserve">That you can find in Addons / </w:t>
-      </w:r>
-      <w:proofErr w:type="spellStart"/>
-      <w:r>
-        <w:rPr>
-          <w:lang w:val="en"/>
-        </w:rPr>
-        <w:t>Assambra</w:t>
-      </w:r>
-      <w:proofErr w:type="spellEnd"/>
-      <w:r>
-        <w:rPr>
-          <w:lang w:val="en"/>
-        </w:rPr>
-        <w:t xml:space="preserve"> / </w:t>
-      </w:r>
-      <w:proofErr w:type="spellStart"/>
-      <w:r>
-        <w:rPr>
-          <w:lang w:val="en"/>
-        </w:rPr>
-        <w:t>HeadInfo</w:t>
-      </w:r>
-      <w:proofErr w:type="spellEnd"/>
-      <w:r>
-        <w:rPr>
-          <w:lang w:val="en"/>
-        </w:rPr>
-        <w:t xml:space="preserve"> / Prefabs / UI. Set the position Y to about 2.3 or whatever you like.</w:t>
-      </w:r>
-      <w:r>
-        <w:rPr>
-          <w:lang w:val="en"/>
-        </w:rPr>
-        <w:t xml:space="preserve"> In our case monster in the script component </w:t>
-      </w:r>
-      <w:proofErr w:type="spellStart"/>
-      <w:r>
-        <w:rPr>
-          <w:lang w:val="en"/>
-        </w:rPr>
-        <w:t>Monster.cs</w:t>
-      </w:r>
-      <w:proofErr w:type="spellEnd"/>
-      <w:r>
-        <w:rPr>
-          <w:lang w:val="en"/>
-        </w:rPr>
-        <w:t>.</w:t>
-      </w:r>
-      <w:r>
-        <w:rPr>
-          <w:lang w:val="en"/>
-        </w:rPr>
-        <w:t xml:space="preserve"> </w:t>
-      </w:r>
-    </w:p>
-    <w:p>
-      <w:pPr>
-        <w:rPr>
-          <w:lang w:val="en"/>
-        </w:rPr>
-      </w:pPr>
-      <w:r>
-        <w:rPr>
-          <w:lang w:val="en"/>
-        </w:rPr>
-        <w:t>I</w:t>
-      </w:r>
-      <w:r>
-        <w:rPr>
-          <w:lang w:val="en"/>
-        </w:rPr>
-        <w:t xml:space="preserve">nsert the name </w:t>
-      </w:r>
-      <w:proofErr w:type="spellStart"/>
-      <w:r>
-        <w:rPr>
-          <w:lang w:val="en"/>
-        </w:rPr>
-        <w:t>TextName</w:t>
-      </w:r>
-      <w:proofErr w:type="spellEnd"/>
-      <w:r>
-        <w:rPr>
-          <w:lang w:val="en"/>
-        </w:rPr>
-        <w:t xml:space="preserve"> from our </w:t>
-      </w:r>
-      <w:proofErr w:type="spellStart"/>
-      <w:r>
-        <w:rPr>
-          <w:lang w:val="en"/>
-        </w:rPr>
-        <w:t>CanvasHeadInfo</w:t>
-      </w:r>
-      <w:proofErr w:type="spellEnd"/>
-      <w:r>
-        <w:rPr>
-          <w:lang w:val="en"/>
-        </w:rPr>
-        <w:t xml:space="preserve"> prefab into the field Name Head Info.</w:t>
-      </w:r>
-      <w:r>
-        <w:rPr>
-          <w:lang w:val="en"/>
-        </w:rPr>
-        <w:t xml:space="preserve"> And </w:t>
-      </w:r>
-      <w:r>
-        <w:rPr>
-          <w:lang w:val="en"/>
-        </w:rPr>
-        <w:t>also,</w:t>
-      </w:r>
-      <w:r>
-        <w:rPr>
-          <w:lang w:val="en"/>
-        </w:rPr>
-        <w:t xml:space="preserve"> the </w:t>
-      </w:r>
-      <w:proofErr w:type="spellStart"/>
-      <w:r>
-        <w:rPr>
-          <w:lang w:val="en"/>
-        </w:rPr>
-        <w:t>TextGuild</w:t>
-      </w:r>
-      <w:proofErr w:type="spellEnd"/>
-      <w:r>
-        <w:rPr>
-          <w:lang w:val="en"/>
-        </w:rPr>
-        <w:t xml:space="preserve"> from our </w:t>
-      </w:r>
-      <w:proofErr w:type="spellStart"/>
-      <w:r>
-        <w:rPr>
-          <w:lang w:val="en"/>
-        </w:rPr>
-        <w:t>CanvasHeadInfo</w:t>
-      </w:r>
-      <w:proofErr w:type="spellEnd"/>
-      <w:r>
-        <w:rPr>
-          <w:lang w:val="en"/>
-        </w:rPr>
-        <w:t xml:space="preserve"> prefab into the field Guild Head Info</w:t>
-      </w:r>
-      <w:r>
-        <w:rPr>
-          <w:lang w:val="en"/>
-        </w:rPr>
-        <w:t>.</w:t>
-      </w:r>
-      <w:r>
-        <w:rPr>
-          <w:lang w:val="en"/>
-        </w:rPr>
-        <w:t xml:space="preserve"> (Monster have no guild so you can leave it blank but I show you the workflow if you have a player)</w:t>
-      </w:r>
-    </w:p>
-    <w:p>
-      <w:pPr>
-        <w:rPr>
-          <w:lang w:val="en-US"/>
-        </w:rPr>
-      </w:pPr>
-      <w:r>
-        <w:rPr>
-          <w:lang w:val="en"/>
-        </w:rPr>
-        <w:t xml:space="preserve">Now find </w:t>
-      </w:r>
-      <w:proofErr w:type="spellStart"/>
-      <w:r>
-        <w:rPr>
-          <w:lang w:val="en"/>
-        </w:rPr>
-        <w:t>HeadInfo</w:t>
-      </w:r>
-      <w:proofErr w:type="spellEnd"/>
-      <w:r>
-        <w:rPr>
-          <w:lang w:val="en"/>
-        </w:rPr>
-        <w:t xml:space="preserve"> a child of the </w:t>
-      </w:r>
-      <w:proofErr w:type="spellStart"/>
-      <w:r>
-        <w:rPr>
-          <w:lang w:val="en"/>
-        </w:rPr>
-        <w:t>CanvasHeadInfo</w:t>
-      </w:r>
-      <w:proofErr w:type="spellEnd"/>
-      <w:r>
-        <w:rPr>
-          <w:lang w:val="en"/>
-        </w:rPr>
-        <w:t xml:space="preserve"> prefab in your newly created prefab. Now fill the empty fields from the </w:t>
-      </w:r>
-      <w:proofErr w:type="spellStart"/>
-      <w:r>
-        <w:rPr>
-          <w:lang w:val="en"/>
-        </w:rPr>
-        <w:t>UIHeadInfo</w:t>
-      </w:r>
-      <w:proofErr w:type="spellEnd"/>
-      <w:r>
-        <w:rPr>
-          <w:lang w:val="en"/>
-        </w:rPr>
-        <w:t xml:space="preserve"> script component as follows:</w:t>
-      </w:r>
+        <w:t>should look like this</w:t>
+      </w:r>
+      <w:r>
+        <w:rPr>
+          <w:lang w:val="en"/>
+        </w:rPr>
+        <w:t>:</w:t>
+      </w:r>
+    </w:p>
+    <w:p>
+      <w:pPr>
+        <w:rPr>
+          <w:lang w:val="en-US"/>
+        </w:rPr>
+      </w:pPr>
     </w:p>
     <w:p>
       <w:pPr>
@@ -1118,10 +1241,10 @@
           <w:lang w:val="en-US"/>
         </w:rPr>
         <w:drawing>
-          <wp:inline distT="0" distB="0" distL="0" distR="0" wp14:anchorId="6A5713E4" wp14:editId="29A2FF86">
-            <wp:extent cx="2145601" cy="1949835"/>
-            <wp:effectExtent l="0" t="0" r="7620" b="0"/>
-            <wp:docPr id="4" name="Grafik 4"/>
+          <wp:inline distT="0" distB="0" distL="0" distR="0" wp14:anchorId="6A81D241" wp14:editId="184D8F1C">
+            <wp:extent cx="2705100" cy="680184"/>
+            <wp:effectExtent l="0" t="0" r="0" b="5715"/>
+            <wp:docPr id="7" name="Grafik 7"/>
             <wp:cNvGraphicFramePr>
               <a:graphicFrameLocks xmlns:a="http://schemas.openxmlformats.org/drawingml/2006/main" noChangeAspect="1"/>
             </wp:cNvGraphicFramePr>
@@ -1129,7 +1252,7 @@
               <a:graphicData uri="http://schemas.openxmlformats.org/drawingml/2006/picture">
                 <pic:pic xmlns:pic="http://schemas.openxmlformats.org/drawingml/2006/picture">
                   <pic:nvPicPr>
-                    <pic:cNvPr id="4" name="SkeletonGiantPrefab.png"/>
+                    <pic:cNvPr id="7" name="Monster.png"/>
                     <pic:cNvPicPr/>
                   </pic:nvPicPr>
                   <pic:blipFill>
@@ -1147,7 +1270,7 @@
                   <pic:spPr>
                     <a:xfrm>
                       <a:off x="0" y="0"/>
-                      <a:ext cx="2228119" cy="2024824"/>
+                      <a:ext cx="2799997" cy="704045"/>
                     </a:xfrm>
                     <a:prstGeom prst="rect">
                       <a:avLst/>
@@ -1165,10 +1288,10 @@
           <w:lang w:val="en-US"/>
         </w:rPr>
         <w:drawing>
-          <wp:inline distT="0" distB="0" distL="0" distR="0" wp14:anchorId="6D318E85" wp14:editId="2135722A">
-            <wp:extent cx="3332448" cy="1453515"/>
-            <wp:effectExtent l="0" t="0" r="1905" b="0"/>
-            <wp:docPr id="5" name="Grafik 5"/>
+          <wp:inline distT="0" distB="0" distL="0" distR="0" wp14:anchorId="0DC8409D" wp14:editId="44636BDC">
+            <wp:extent cx="2695575" cy="1273989"/>
+            <wp:effectExtent l="0" t="0" r="0" b="2540"/>
+            <wp:docPr id="8" name="Grafik 8"/>
             <wp:cNvGraphicFramePr>
               <a:graphicFrameLocks xmlns:a="http://schemas.openxmlformats.org/drawingml/2006/main" noChangeAspect="1"/>
             </wp:cNvGraphicFramePr>
@@ -1176,7 +1299,7 @@
               <a:graphicData uri="http://schemas.openxmlformats.org/drawingml/2006/picture">
                 <pic:pic xmlns:pic="http://schemas.openxmlformats.org/drawingml/2006/picture">
                   <pic:nvPicPr>
-                    <pic:cNvPr id="5" name="UIHeadInfo.png"/>
+                    <pic:cNvPr id="8" name="UIHeadInfo.png"/>
                     <pic:cNvPicPr/>
                   </pic:nvPicPr>
                   <pic:blipFill>
@@ -1194,7 +1317,7 @@
                   <pic:spPr>
                     <a:xfrm>
                       <a:off x="0" y="0"/>
-                      <a:ext cx="3361562" cy="1466214"/>
+                      <a:ext cx="2719851" cy="1285463"/>
                     </a:xfrm>
                     <a:prstGeom prst="rect">
                       <a:avLst/>
@@ -1210,276 +1333,7 @@
     <w:p>
       <w:pPr>
         <w:rPr>
-          <w:lang w:val="en-US"/>
-        </w:rPr>
-      </w:pPr>
-      <w:r>
-        <w:rPr>
-          <w:lang w:val="en-US"/>
-        </w:rPr>
-        <w:t>Self</w:t>
-      </w:r>
-      <w:r>
-        <w:rPr>
-          <w:lang w:val="en-US"/>
-        </w:rPr>
-        <w:t xml:space="preserve"> </w:t>
-      </w:r>
-      <w:r>
-        <w:rPr>
-          <w:lang w:val="en-US"/>
-        </w:rPr>
-        <w:t xml:space="preserve">= </w:t>
-      </w:r>
-      <w:r>
-        <w:rPr>
-          <w:lang w:val="en-US"/>
-        </w:rPr>
-        <w:t>the Skeleton Giant prefab</w:t>
-      </w:r>
-    </w:p>
-    <w:p>
-      <w:pPr>
-        <w:rPr>
-          <w:lang w:val="en-US"/>
-        </w:rPr>
-      </w:pPr>
-      <w:r>
-        <w:rPr>
-          <w:lang w:val="en-US"/>
-        </w:rPr>
-        <w:t xml:space="preserve">Health Bar </w:t>
-      </w:r>
-      <w:r>
-        <w:rPr>
-          <w:lang w:val="en-US"/>
-        </w:rPr>
-        <w:t xml:space="preserve">= </w:t>
-      </w:r>
-      <w:proofErr w:type="spellStart"/>
-      <w:r>
-        <w:rPr>
-          <w:lang w:val="en-US"/>
-        </w:rPr>
-        <w:t>HealthBar</w:t>
-      </w:r>
-      <w:proofErr w:type="spellEnd"/>
-      <w:r>
-        <w:rPr>
-          <w:lang w:val="en-US"/>
-        </w:rPr>
-        <w:t xml:space="preserve"> from the </w:t>
-      </w:r>
-      <w:proofErr w:type="spellStart"/>
-      <w:r>
-        <w:rPr>
-          <w:lang w:val="en-US"/>
-        </w:rPr>
-        <w:t>CanvasHeadInfo</w:t>
-      </w:r>
-      <w:proofErr w:type="spellEnd"/>
-      <w:r>
-        <w:rPr>
-          <w:lang w:val="en-US"/>
-        </w:rPr>
-        <w:t xml:space="preserve"> prefab</w:t>
-      </w:r>
-    </w:p>
-    <w:p>
-      <w:pPr>
-        <w:rPr>
-          <w:lang w:val="en-US"/>
-        </w:rPr>
-      </w:pPr>
-      <w:r>
-        <w:rPr>
-          <w:lang w:val="en-US"/>
-        </w:rPr>
-        <w:t xml:space="preserve">Health Slider = </w:t>
-      </w:r>
-      <w:proofErr w:type="spellStart"/>
-      <w:r>
-        <w:rPr>
-          <w:lang w:val="en-US"/>
-        </w:rPr>
-        <w:t>HealthBar</w:t>
-      </w:r>
-      <w:proofErr w:type="spellEnd"/>
-      <w:r>
-        <w:rPr>
-          <w:lang w:val="en-US"/>
-        </w:rPr>
-        <w:t xml:space="preserve"> from the </w:t>
-      </w:r>
-      <w:proofErr w:type="spellStart"/>
-      <w:r>
-        <w:rPr>
-          <w:lang w:val="en-US"/>
-        </w:rPr>
-        <w:t>CanvasHeadInfo</w:t>
-      </w:r>
-      <w:proofErr w:type="spellEnd"/>
-      <w:r>
-        <w:rPr>
-          <w:lang w:val="en-US"/>
-        </w:rPr>
-        <w:t xml:space="preserve"> prefab</w:t>
-      </w:r>
-    </w:p>
-    <w:p>
-      <w:pPr>
-        <w:rPr>
-          <w:lang w:val="en-US"/>
-        </w:rPr>
-      </w:pPr>
-      <w:proofErr w:type="spellStart"/>
-      <w:r>
-        <w:rPr>
-          <w:lang w:val="en-US"/>
-        </w:rPr>
-        <w:t>Rect</w:t>
-      </w:r>
-      <w:proofErr w:type="spellEnd"/>
-      <w:r>
-        <w:rPr>
-          <w:lang w:val="en-US"/>
-        </w:rPr>
-        <w:t xml:space="preserve"> Transform </w:t>
-      </w:r>
-      <w:r>
-        <w:rPr>
-          <w:lang w:val="en-US"/>
-        </w:rPr>
-        <w:t xml:space="preserve">= </w:t>
-      </w:r>
-      <w:proofErr w:type="spellStart"/>
-      <w:r>
-        <w:rPr>
-          <w:lang w:val="en-US"/>
-        </w:rPr>
-        <w:t>HeadInfo</w:t>
-      </w:r>
-      <w:r>
-        <w:rPr>
-          <w:lang w:val="en-US"/>
-        </w:rPr>
-        <w:t>Panel</w:t>
-      </w:r>
-      <w:proofErr w:type="spellEnd"/>
-      <w:r>
-        <w:rPr>
-          <w:lang w:val="en-US"/>
-        </w:rPr>
-        <w:t xml:space="preserve"> from the </w:t>
-      </w:r>
-      <w:proofErr w:type="spellStart"/>
-      <w:r>
-        <w:rPr>
-          <w:lang w:val="en-US"/>
-        </w:rPr>
-        <w:t>CanvasHeadInfo</w:t>
-      </w:r>
-      <w:proofErr w:type="spellEnd"/>
-      <w:r>
-        <w:rPr>
-          <w:lang w:val="en-US"/>
-        </w:rPr>
-        <w:t xml:space="preserve"> prefab</w:t>
-      </w:r>
-    </w:p>
-    <w:p>
-      <w:pPr>
-        <w:rPr>
-          <w:lang w:val="en-US"/>
-        </w:rPr>
-      </w:pPr>
-      <w:r>
-        <w:rPr>
-          <w:lang w:val="en-US"/>
-        </w:rPr>
-        <w:lastRenderedPageBreak/>
-        <w:t xml:space="preserve">Target Image = </w:t>
-      </w:r>
-      <w:proofErr w:type="spellStart"/>
-      <w:r>
-        <w:rPr>
-          <w:lang w:val="en-US"/>
-        </w:rPr>
-        <w:t>HeadInfo</w:t>
-      </w:r>
-      <w:r>
-        <w:rPr>
-          <w:lang w:val="en-US"/>
-        </w:rPr>
-        <w:t>Panel</w:t>
-      </w:r>
-      <w:proofErr w:type="spellEnd"/>
-      <w:r>
-        <w:rPr>
-          <w:lang w:val="en-US"/>
-        </w:rPr>
-        <w:t xml:space="preserve"> from the </w:t>
-      </w:r>
-      <w:proofErr w:type="spellStart"/>
-      <w:r>
-        <w:rPr>
-          <w:lang w:val="en-US"/>
-        </w:rPr>
-        <w:t>CanvasHeadInfo</w:t>
-      </w:r>
-      <w:proofErr w:type="spellEnd"/>
-      <w:r>
-        <w:rPr>
-          <w:lang w:val="en-US"/>
-        </w:rPr>
-        <w:t xml:space="preserve"> prefab</w:t>
-      </w:r>
-    </w:p>
-    <w:p>
-      <w:pPr>
-        <w:rPr>
-          <w:lang w:val="en-US"/>
-        </w:rPr>
-      </w:pPr>
-      <w:r>
-        <w:rPr>
-          <w:lang w:val="en-US"/>
-        </w:rPr>
-        <w:t>Target Sprite = Target.png from the Addons/</w:t>
-      </w:r>
-      <w:proofErr w:type="spellStart"/>
-      <w:r>
-        <w:rPr>
-          <w:lang w:val="en-US"/>
-        </w:rPr>
-        <w:t>Assambra</w:t>
-      </w:r>
-      <w:proofErr w:type="spellEnd"/>
-      <w:r>
-        <w:rPr>
-          <w:lang w:val="en-US"/>
-        </w:rPr>
-        <w:t>/</w:t>
-      </w:r>
-      <w:proofErr w:type="spellStart"/>
-      <w:r>
-        <w:rPr>
-          <w:lang w:val="en-US"/>
-        </w:rPr>
-        <w:t>HeadInfo</w:t>
-      </w:r>
-      <w:proofErr w:type="spellEnd"/>
-      <w:r>
-        <w:rPr>
-          <w:lang w:val="en-US"/>
-        </w:rPr>
-        <w:t>/Textures/</w:t>
-      </w:r>
-    </w:p>
-    <w:p>
-      <w:pPr>
-        <w:rPr>
-          <w:lang w:val="en-US"/>
+          <w:lang w:val="en"/>
         </w:rPr>
       </w:pPr>
     </w:p>
@@ -1522,12 +1376,6 @@
           <w:lang w:val="en"/>
         </w:rPr>
         <w:t xml:space="preserve"> in the Skeleton Giant Prefab</w:t>
-      </w:r>
-      <w:r>
-        <w:rPr>
-          <w:lang w:val="en"/>
-        </w:rPr>
-        <w:t xml:space="preserve"> (Monster have no guild so nothing to do for you, but I show you the workflow if you have a player).</w:t>
       </w:r>
     </w:p>
     <w:p>
@@ -1734,13 +1582,8 @@
         </w:rPr>
         <w:t xml:space="preserve"> and change it.</w:t>
       </w:r>
-    </w:p>
-    <w:p>
-      <w:pPr>
-        <w:rPr>
-          <w:lang w:val="en-US"/>
-        </w:rPr>
-      </w:pPr>
+      <w:bookmarkStart w:id="1" w:name="_GoBack"/>
+      <w:bookmarkEnd w:id="1"/>
     </w:p>
     <w:sectPr>
       <w:headerReference w:type="even" r:id="rId12"/>
@@ -2477,7 +2320,6 @@
   <w:style w:type="character" w:default="1" w:styleId="Absatz-Standardschriftart">
     <w:name w:val="Default Paragraph Font"/>
     <w:uiPriority w:val="1"/>
-    <w:semiHidden/>
     <w:unhideWhenUsed/>
   </w:style>
   <w:style w:type="table" w:default="1" w:styleId="NormaleTabelle">

</xml_diff>

<commit_message>
close #6 Now the panel position will automatically be adjusted to the entity size even during the runtime of the game, for example with buffs that change the size of the entity
</commit_message>
<xml_diff>
--- a/Assambra/HeadInfo/DocumentationHeadInfo.docx
+++ b/Assambra/HeadInfo/DocumentationHeadInfo.docx
@@ -853,6 +853,84 @@
         <w:rPr>
           <w:lang w:val="en"/>
         </w:rPr>
+        <w:t>HeadInf</w:t>
+      </w:r>
+      <w:r>
+        <w:rPr>
+          <w:lang w:val="en"/>
+        </w:rPr>
+        <w:t>o</w:t>
+      </w:r>
+      <w:proofErr w:type="spellEnd"/>
+      <w:r>
+        <w:rPr>
+          <w:lang w:val="en"/>
+        </w:rPr>
+        <w:t>.</w:t>
+      </w:r>
+      <w:r>
+        <w:rPr>
+          <w:lang w:val="en"/>
+        </w:rPr>
+        <w:t xml:space="preserve"> </w:t>
+      </w:r>
+      <w:r>
+        <w:rPr>
+          <w:lang w:val="en"/>
+        </w:rPr>
+        <w:t>D</w:t>
+      </w:r>
+      <w:r>
+        <w:rPr>
+          <w:lang w:val="en"/>
+        </w:rPr>
+        <w:t>rag it into the hierarchy</w:t>
+      </w:r>
+      <w:r>
+        <w:rPr>
+          <w:lang w:val="en"/>
+        </w:rPr>
+        <w:t xml:space="preserve"> and a</w:t>
+      </w:r>
+      <w:r>
+        <w:rPr>
+          <w:lang w:val="en"/>
+        </w:rPr>
+        <w:t xml:space="preserve">dd the </w:t>
+      </w:r>
+      <w:proofErr w:type="spellStart"/>
+      <w:r>
+        <w:rPr>
+          <w:lang w:val="en"/>
+        </w:rPr>
+        <w:t>CanvasHeadInfo</w:t>
+      </w:r>
+      <w:proofErr w:type="spellEnd"/>
+      <w:r>
+        <w:rPr>
+          <w:lang w:val="en"/>
+        </w:rPr>
+        <w:t xml:space="preserve"> prefab to your prefab. That you can find in Addons / </w:t>
+      </w:r>
+      <w:proofErr w:type="spellStart"/>
+      <w:r>
+        <w:rPr>
+          <w:lang w:val="en"/>
+        </w:rPr>
+        <w:t>Assambra</w:t>
+      </w:r>
+      <w:proofErr w:type="spellEnd"/>
+      <w:r>
+        <w:rPr>
+          <w:lang w:val="en"/>
+        </w:rPr>
+        <w:t xml:space="preserve"> / </w:t>
+      </w:r>
+      <w:proofErr w:type="spellStart"/>
+      <w:r>
+        <w:rPr>
+          <w:lang w:val="en"/>
+        </w:rPr>
         <w:t>HeadInfo</w:t>
       </w:r>
       <w:proofErr w:type="spellEnd"/>
@@ -860,7 +938,154 @@
         <w:rPr>
           <w:lang w:val="en"/>
         </w:rPr>
-        <w:t xml:space="preserve"> panel</w:t>
+        <w:t xml:space="preserve"> / Prefabs / UI. </w:t>
+      </w:r>
+      <w:r>
+        <w:rPr>
+          <w:lang w:val="en"/>
+        </w:rPr>
+        <w:t>You can adjust t</w:t>
+      </w:r>
+      <w:r>
+        <w:rPr>
+          <w:lang w:val="en"/>
+        </w:rPr>
+        <w:t>he</w:t>
+      </w:r>
+      <w:r>
+        <w:rPr>
+          <w:lang w:val="en"/>
+        </w:rPr>
+        <w:t xml:space="preserve"> </w:t>
+      </w:r>
+      <w:r>
+        <w:rPr>
+          <w:lang w:val="en"/>
+        </w:rPr>
+        <w:t xml:space="preserve">position </w:t>
+      </w:r>
+      <w:r>
+        <w:rPr>
+          <w:lang w:val="en"/>
+        </w:rPr>
+        <w:t xml:space="preserve">in the y axis </w:t>
+      </w:r>
+      <w:r>
+        <w:rPr>
+          <w:lang w:val="en"/>
+        </w:rPr>
+        <w:t xml:space="preserve">of the </w:t>
+      </w:r>
+      <w:proofErr w:type="spellStart"/>
+      <w:r>
+        <w:rPr>
+          <w:lang w:val="en"/>
+        </w:rPr>
+        <w:t>CanvasHeadInfo</w:t>
+      </w:r>
+      <w:proofErr w:type="spellEnd"/>
+      <w:r>
+        <w:rPr>
+          <w:lang w:val="en"/>
+        </w:rPr>
+        <w:t xml:space="preserve"> with changing the values of Adjustment Head Info</w:t>
+      </w:r>
+      <w:r>
+        <w:rPr>
+          <w:lang w:val="en"/>
+        </w:rPr>
+        <w:t xml:space="preserve"> Y</w:t>
+      </w:r>
+      <w:r>
+        <w:rPr>
+          <w:lang w:val="en"/>
+        </w:rPr>
+        <w:t xml:space="preserve"> in the </w:t>
+      </w:r>
+      <w:proofErr w:type="spellStart"/>
+      <w:r>
+        <w:rPr>
+          <w:lang w:val="en"/>
+        </w:rPr>
+        <w:t>UIHeadInfo</w:t>
+      </w:r>
+      <w:proofErr w:type="spellEnd"/>
+      <w:r>
+        <w:rPr>
+          <w:lang w:val="en"/>
+        </w:rPr>
+        <w:t xml:space="preserve"> script component.</w:t>
+      </w:r>
+      <w:bookmarkStart w:id="0" w:name="_GoBack"/>
+      <w:bookmarkEnd w:id="0"/>
+    </w:p>
+    <w:p>
+      <w:pPr>
+        <w:rPr>
+          <w:lang w:val="en"/>
+        </w:rPr>
+      </w:pPr>
+      <w:r>
+        <w:rPr>
+          <w:lang w:val="en"/>
+        </w:rPr>
+        <w:t>I</w:t>
+      </w:r>
+      <w:r>
+        <w:rPr>
+          <w:lang w:val="en"/>
+        </w:rPr>
+        <w:t xml:space="preserve">nsert </w:t>
+      </w:r>
+      <w:r>
+        <w:rPr>
+          <w:lang w:val="en"/>
+        </w:rPr>
+        <w:t>into the Head Info field</w:t>
+      </w:r>
+      <w:r>
+        <w:rPr>
+          <w:lang w:val="en"/>
+        </w:rPr>
+        <w:t xml:space="preserve"> </w:t>
+      </w:r>
+      <w:r>
+        <w:rPr>
+          <w:lang w:val="en"/>
+        </w:rPr>
+        <w:t>(Monster script component</w:t>
+      </w:r>
+      <w:r>
+        <w:rPr>
+          <w:lang w:val="en"/>
+        </w:rPr>
+        <w:t xml:space="preserve"> in your Skeleton Giant Prefab</w:t>
+      </w:r>
+      <w:r>
+        <w:rPr>
+          <w:lang w:val="en"/>
+        </w:rPr>
+        <w:t xml:space="preserve">) the </w:t>
+      </w:r>
+      <w:proofErr w:type="spellStart"/>
+      <w:r>
+        <w:rPr>
+          <w:lang w:val="en"/>
+        </w:rPr>
+        <w:t>HeadInfo</w:t>
+      </w:r>
+      <w:proofErr w:type="spellEnd"/>
+      <w:r>
+        <w:rPr>
+          <w:lang w:val="en"/>
+        </w:rPr>
+        <w:t xml:space="preserve"> from </w:t>
+      </w:r>
+      <w:r>
+        <w:rPr>
+          <w:lang w:val="en"/>
+        </w:rPr>
+        <w:t>your Skeleton Giant Prefab</w:t>
       </w:r>
       <w:r>
         <w:rPr>
@@ -868,6 +1093,120 @@
         </w:rPr>
         <w:t>.</w:t>
       </w:r>
+    </w:p>
+    <w:p>
+      <w:pPr>
+        <w:rPr>
+          <w:lang w:val="en"/>
+        </w:rPr>
+      </w:pPr>
+      <w:r>
+        <w:rPr>
+          <w:lang w:val="en"/>
+        </w:rPr>
+        <w:t xml:space="preserve">Now go to the </w:t>
+      </w:r>
+      <w:proofErr w:type="spellStart"/>
+      <w:r>
+        <w:rPr>
+          <w:lang w:val="en"/>
+        </w:rPr>
+        <w:t>HeadInfo</w:t>
+      </w:r>
+      <w:proofErr w:type="spellEnd"/>
+      <w:r>
+        <w:rPr>
+          <w:lang w:val="en"/>
+        </w:rPr>
+        <w:t xml:space="preserve"> (</w:t>
+      </w:r>
+      <w:proofErr w:type="spellStart"/>
+      <w:r>
+        <w:rPr>
+          <w:lang w:val="en"/>
+        </w:rPr>
+        <w:t>UIHeadInfo</w:t>
+      </w:r>
+      <w:proofErr w:type="spellEnd"/>
+      <w:r>
+        <w:rPr>
+          <w:lang w:val="en"/>
+        </w:rPr>
+        <w:t xml:space="preserve"> script component</w:t>
+      </w:r>
+      <w:r>
+        <w:rPr>
+          <w:lang w:val="en"/>
+        </w:rPr>
+        <w:t xml:space="preserve"> in your </w:t>
+      </w:r>
+      <w:bookmarkStart w:id="1" w:name="_Hlk533326167"/>
+      <w:r>
+        <w:rPr>
+          <w:lang w:val="en"/>
+        </w:rPr>
+        <w:t>Skeleton Giant</w:t>
+      </w:r>
+      <w:bookmarkEnd w:id="1"/>
+      <w:r>
+        <w:rPr>
+          <w:lang w:val="en"/>
+        </w:rPr>
+        <w:t xml:space="preserve"> Prefab</w:t>
+      </w:r>
+      <w:r>
+        <w:rPr>
+          <w:lang w:val="en"/>
+        </w:rPr>
+        <w:t>)</w:t>
+      </w:r>
+      <w:r>
+        <w:rPr>
+          <w:lang w:val="en"/>
+        </w:rPr>
+        <w:t xml:space="preserve"> and put the </w:t>
+      </w:r>
+      <w:r>
+        <w:rPr>
+          <w:lang w:val="en"/>
+        </w:rPr>
+        <w:t>Skeleton Giant</w:t>
+      </w:r>
+      <w:r>
+        <w:rPr>
+          <w:lang w:val="en"/>
+        </w:rPr>
+        <w:t xml:space="preserve"> in the field </w:t>
+      </w:r>
+      <w:proofErr w:type="spellStart"/>
+      <w:r>
+        <w:rPr>
+          <w:lang w:val="en"/>
+        </w:rPr>
+        <w:t>ThisEntity</w:t>
+      </w:r>
+      <w:proofErr w:type="spellEnd"/>
+      <w:r>
+        <w:rPr>
+          <w:lang w:val="en"/>
+        </w:rPr>
+        <w:t>.</w:t>
+      </w:r>
+    </w:p>
+    <w:p>
+      <w:pPr>
+        <w:rPr>
+          <w:lang w:val="en-US"/>
+        </w:rPr>
+      </w:pPr>
+      <w:proofErr w:type="spellStart"/>
+      <w:r>
+        <w:rPr>
+          <w:lang w:val="en"/>
+        </w:rPr>
+        <w:t>UIHeadInfo</w:t>
+      </w:r>
+      <w:proofErr w:type="spellEnd"/>
       <w:r>
         <w:rPr>
           <w:lang w:val="en"/>
@@ -878,142 +1217,13 @@
         <w:rPr>
           <w:lang w:val="en"/>
         </w:rPr>
-        <w:t>D</w:t>
-      </w:r>
-      <w:r>
-        <w:rPr>
-          <w:lang w:val="en"/>
-        </w:rPr>
-        <w:t>rag it into the hierarchy</w:t>
-      </w:r>
-      <w:r>
-        <w:rPr>
-          <w:lang w:val="en"/>
-        </w:rPr>
-        <w:t xml:space="preserve"> and a</w:t>
-      </w:r>
-      <w:r>
-        <w:rPr>
-          <w:lang w:val="en"/>
-        </w:rPr>
-        <w:t xml:space="preserve">dd the </w:t>
-      </w:r>
-      <w:proofErr w:type="spellStart"/>
-      <w:r>
-        <w:rPr>
-          <w:lang w:val="en"/>
-        </w:rPr>
-        <w:t>CanvasHeadInfo</w:t>
-      </w:r>
-      <w:proofErr w:type="spellEnd"/>
-      <w:r>
-        <w:rPr>
-          <w:lang w:val="en"/>
-        </w:rPr>
-        <w:t xml:space="preserve"> prefab to your prefab. That you can find in Addons / </w:t>
-      </w:r>
-      <w:proofErr w:type="spellStart"/>
-      <w:r>
-        <w:rPr>
-          <w:lang w:val="en"/>
-        </w:rPr>
-        <w:t>Assambra</w:t>
-      </w:r>
-      <w:proofErr w:type="spellEnd"/>
-      <w:r>
-        <w:rPr>
-          <w:lang w:val="en"/>
-        </w:rPr>
-        <w:t xml:space="preserve"> / </w:t>
-      </w:r>
-      <w:proofErr w:type="spellStart"/>
-      <w:r>
-        <w:rPr>
-          <w:lang w:val="en"/>
-        </w:rPr>
-        <w:t>HeadInfo</w:t>
-      </w:r>
-      <w:proofErr w:type="spellEnd"/>
-      <w:r>
-        <w:rPr>
-          <w:lang w:val="en"/>
-        </w:rPr>
-        <w:t xml:space="preserve"> / Prefabs / UI. </w:t>
-      </w:r>
-      <w:r>
-        <w:rPr>
-          <w:lang w:val="en"/>
-        </w:rPr>
-        <w:t>The default</w:t>
-      </w:r>
-      <w:r>
-        <w:rPr>
-          <w:lang w:val="en"/>
-        </w:rPr>
-        <w:t xml:space="preserve"> position Y </w:t>
-      </w:r>
-      <w:r>
-        <w:rPr>
-          <w:lang w:val="en"/>
-        </w:rPr>
-        <w:t xml:space="preserve">of the </w:t>
-      </w:r>
-      <w:proofErr w:type="spellStart"/>
-      <w:r>
-        <w:rPr>
-          <w:lang w:val="en"/>
-        </w:rPr>
-        <w:t>CanvasHeadInfo</w:t>
-      </w:r>
-      <w:proofErr w:type="spellEnd"/>
-      <w:r>
-        <w:rPr>
-          <w:lang w:val="en"/>
-        </w:rPr>
-        <w:t xml:space="preserve"> is set to</w:t>
-      </w:r>
-      <w:r>
-        <w:rPr>
-          <w:lang w:val="en"/>
-        </w:rPr>
-        <w:t xml:space="preserve"> 2.3 </w:t>
-      </w:r>
-      <w:r>
-        <w:rPr>
-          <w:lang w:val="en"/>
-        </w:rPr>
-        <w:t>change it for your needs</w:t>
-      </w:r>
-      <w:r>
-        <w:rPr>
-          <w:lang w:val="en"/>
-        </w:rPr>
-        <w:t>.</w:t>
-      </w:r>
-    </w:p>
-    <w:p>
-      <w:pPr>
-        <w:rPr>
-          <w:lang w:val="en"/>
-        </w:rPr>
-      </w:pPr>
-      <w:r>
-        <w:rPr>
-          <w:lang w:val="en"/>
-        </w:rPr>
-        <w:t>I</w:t>
-      </w:r>
-      <w:r>
-        <w:rPr>
-          <w:lang w:val="en"/>
-        </w:rPr>
-        <w:t xml:space="preserve">nsert </w:t>
-      </w:r>
-      <w:r>
-        <w:rPr>
-          <w:lang w:val="en"/>
-        </w:rPr>
-        <w:t>into the Head Info field</w:t>
+        <w:t xml:space="preserve">and Monster </w:t>
+      </w:r>
+      <w:r>
+        <w:rPr>
+          <w:lang w:val="en"/>
+        </w:rPr>
+        <w:t>script component</w:t>
       </w:r>
       <w:r>
         <w:rPr>
@@ -1025,194 +1235,6 @@
         <w:rPr>
           <w:lang w:val="en"/>
         </w:rPr>
-        <w:t>(Monster script component</w:t>
-      </w:r>
-      <w:r>
-        <w:rPr>
-          <w:lang w:val="en"/>
-        </w:rPr>
-        <w:t xml:space="preserve"> </w:t>
-      </w:r>
-      <w:r>
-        <w:rPr>
-          <w:lang w:val="en"/>
-        </w:rPr>
-        <w:t>in your Skeleton Giant Prefab</w:t>
-      </w:r>
-      <w:r>
-        <w:rPr>
-          <w:lang w:val="en"/>
-        </w:rPr>
-        <w:t xml:space="preserve">) the </w:t>
-      </w:r>
-      <w:proofErr w:type="spellStart"/>
-      <w:r>
-        <w:rPr>
-          <w:lang w:val="en"/>
-        </w:rPr>
-        <w:t>HeadInfo</w:t>
-      </w:r>
-      <w:proofErr w:type="spellEnd"/>
-      <w:r>
-        <w:rPr>
-          <w:lang w:val="en"/>
-        </w:rPr>
-        <w:t xml:space="preserve"> from </w:t>
-      </w:r>
-      <w:r>
-        <w:rPr>
-          <w:lang w:val="en"/>
-        </w:rPr>
-        <w:t>your Skeleton Giant Prefab</w:t>
-      </w:r>
-      <w:r>
-        <w:rPr>
-          <w:lang w:val="en"/>
-        </w:rPr>
-        <w:t>.</w:t>
-      </w:r>
-    </w:p>
-    <w:p>
-      <w:pPr>
-        <w:rPr>
-          <w:lang w:val="en"/>
-        </w:rPr>
-      </w:pPr>
-      <w:r>
-        <w:rPr>
-          <w:lang w:val="en"/>
-        </w:rPr>
-        <w:t xml:space="preserve">Now go to the </w:t>
-      </w:r>
-      <w:proofErr w:type="spellStart"/>
-      <w:r>
-        <w:rPr>
-          <w:lang w:val="en"/>
-        </w:rPr>
-        <w:t>HeadInfo</w:t>
-      </w:r>
-      <w:proofErr w:type="spellEnd"/>
-      <w:r>
-        <w:rPr>
-          <w:lang w:val="en"/>
-        </w:rPr>
-        <w:t xml:space="preserve"> (</w:t>
-      </w:r>
-      <w:proofErr w:type="spellStart"/>
-      <w:r>
-        <w:rPr>
-          <w:lang w:val="en"/>
-        </w:rPr>
-        <w:t>UIHeadInfo</w:t>
-      </w:r>
-      <w:proofErr w:type="spellEnd"/>
-      <w:r>
-        <w:rPr>
-          <w:lang w:val="en"/>
-        </w:rPr>
-        <w:t xml:space="preserve"> script component</w:t>
-      </w:r>
-      <w:r>
-        <w:rPr>
-          <w:lang w:val="en"/>
-        </w:rPr>
-        <w:t xml:space="preserve"> in your </w:t>
-      </w:r>
-      <w:bookmarkStart w:id="0" w:name="_Hlk533326167"/>
-      <w:r>
-        <w:rPr>
-          <w:lang w:val="en"/>
-        </w:rPr>
-        <w:t>Skeleton Giant</w:t>
-      </w:r>
-      <w:bookmarkEnd w:id="0"/>
-      <w:r>
-        <w:rPr>
-          <w:lang w:val="en"/>
-        </w:rPr>
-        <w:t xml:space="preserve"> Prefab</w:t>
-      </w:r>
-      <w:r>
-        <w:rPr>
-          <w:lang w:val="en"/>
-        </w:rPr>
-        <w:t>)</w:t>
-      </w:r>
-      <w:r>
-        <w:rPr>
-          <w:lang w:val="en"/>
-        </w:rPr>
-        <w:t xml:space="preserve"> and put the </w:t>
-      </w:r>
-      <w:r>
-        <w:rPr>
-          <w:lang w:val="en"/>
-        </w:rPr>
-        <w:t>Skeleton Giant</w:t>
-      </w:r>
-      <w:r>
-        <w:rPr>
-          <w:lang w:val="en"/>
-        </w:rPr>
-        <w:t xml:space="preserve"> in the field </w:t>
-      </w:r>
-      <w:proofErr w:type="spellStart"/>
-      <w:r>
-        <w:rPr>
-          <w:lang w:val="en"/>
-        </w:rPr>
-        <w:t>ThisEntity</w:t>
-      </w:r>
-      <w:proofErr w:type="spellEnd"/>
-      <w:r>
-        <w:rPr>
-          <w:lang w:val="en"/>
-        </w:rPr>
-        <w:t>.</w:t>
-      </w:r>
-    </w:p>
-    <w:p>
-      <w:pPr>
-        <w:rPr>
-          <w:lang w:val="en-US"/>
-        </w:rPr>
-      </w:pPr>
-      <w:proofErr w:type="spellStart"/>
-      <w:r>
-        <w:rPr>
-          <w:lang w:val="en"/>
-        </w:rPr>
-        <w:t>UIHeadInfo</w:t>
-      </w:r>
-      <w:proofErr w:type="spellEnd"/>
-      <w:r>
-        <w:rPr>
-          <w:lang w:val="en"/>
-        </w:rPr>
-        <w:t xml:space="preserve"> </w:t>
-      </w:r>
-      <w:r>
-        <w:rPr>
-          <w:lang w:val="en"/>
-        </w:rPr>
-        <w:t xml:space="preserve">and Monster </w:t>
-      </w:r>
-      <w:r>
-        <w:rPr>
-          <w:lang w:val="en"/>
-        </w:rPr>
-        <w:t>script component</w:t>
-      </w:r>
-      <w:r>
-        <w:rPr>
-          <w:lang w:val="en"/>
-        </w:rPr>
-        <w:t xml:space="preserve"> </w:t>
-      </w:r>
-      <w:r>
-        <w:rPr>
-          <w:lang w:val="en"/>
-        </w:rPr>
         <w:t>should look like this</w:t>
       </w:r>
       <w:r>
@@ -1241,9 +1263,9 @@
           <w:lang w:val="en-US"/>
         </w:rPr>
         <w:drawing>
-          <wp:inline distT="0" distB="0" distL="0" distR="0" wp14:anchorId="6A81D241" wp14:editId="184D8F1C">
-            <wp:extent cx="2705100" cy="680184"/>
-            <wp:effectExtent l="0" t="0" r="0" b="5715"/>
+          <wp:inline distT="0" distB="0" distL="0" distR="0" wp14:anchorId="6A81D241" wp14:editId="70551373">
+            <wp:extent cx="2409825" cy="605939"/>
+            <wp:effectExtent l="0" t="0" r="0" b="3810"/>
             <wp:docPr id="7" name="Grafik 7"/>
             <wp:cNvGraphicFramePr>
               <a:graphicFrameLocks xmlns:a="http://schemas.openxmlformats.org/drawingml/2006/main" noChangeAspect="1"/>
@@ -1270,7 +1292,7 @@
                   <pic:spPr>
                     <a:xfrm>
                       <a:off x="0" y="0"/>
-                      <a:ext cx="2799997" cy="704045"/>
+                      <a:ext cx="2598274" cy="653324"/>
                     </a:xfrm>
                     <a:prstGeom prst="rect">
                       <a:avLst/>
@@ -1288,10 +1310,10 @@
           <w:lang w:val="en-US"/>
         </w:rPr>
         <w:drawing>
-          <wp:inline distT="0" distB="0" distL="0" distR="0" wp14:anchorId="0DC8409D" wp14:editId="44636BDC">
-            <wp:extent cx="2695575" cy="1273989"/>
-            <wp:effectExtent l="0" t="0" r="0" b="2540"/>
-            <wp:docPr id="8" name="Grafik 8"/>
+          <wp:inline distT="0" distB="0" distL="0" distR="0" wp14:anchorId="1D1F3FD7" wp14:editId="07FAD886">
+            <wp:extent cx="3324225" cy="1172934"/>
+            <wp:effectExtent l="0" t="0" r="0" b="8255"/>
+            <wp:docPr id="4" name="Grafik 4"/>
             <wp:cNvGraphicFramePr>
               <a:graphicFrameLocks xmlns:a="http://schemas.openxmlformats.org/drawingml/2006/main" noChangeAspect="1"/>
             </wp:cNvGraphicFramePr>
@@ -1299,7 +1321,7 @@
               <a:graphicData uri="http://schemas.openxmlformats.org/drawingml/2006/picture">
                 <pic:pic xmlns:pic="http://schemas.openxmlformats.org/drawingml/2006/picture">
                   <pic:nvPicPr>
-                    <pic:cNvPr id="8" name="UIHeadInfo.png"/>
+                    <pic:cNvPr id="4" name="UIHeadInfo.png"/>
                     <pic:cNvPicPr/>
                   </pic:nvPicPr>
                   <pic:blipFill>
@@ -1317,7 +1339,7 @@
                   <pic:spPr>
                     <a:xfrm>
                       <a:off x="0" y="0"/>
-                      <a:ext cx="2719851" cy="1285463"/>
+                      <a:ext cx="3442626" cy="1214711"/>
                     </a:xfrm>
                     <a:prstGeom prst="rect">
                       <a:avLst/>
@@ -1582,8 +1604,6 @@
         </w:rPr>
         <w:t xml:space="preserve"> and change it.</w:t>
       </w:r>
-      <w:bookmarkStart w:id="1" w:name="_GoBack"/>
-      <w:bookmarkEnd w:id="1"/>
     </w:p>
     <w:sectPr>
       <w:headerReference w:type="even" r:id="rId12"/>
@@ -2320,6 +2340,7 @@
   <w:style w:type="character" w:default="1" w:styleId="Absatz-Standardschriftart">
     <w:name w:val="Default Paragraph Font"/>
     <w:uiPriority w:val="1"/>
+    <w:semiHidden/>
     <w:unhideWhenUsed/>
   </w:style>
   <w:style w:type="table" w:default="1" w:styleId="NormaleTabelle">

</xml_diff>

<commit_message>
close #10 The quest sign of the npc entities is now displayed via the head info
</commit_message>
<xml_diff>
--- a/Assambra/HeadInfo/DocumentationHeadInfo.docx
+++ b/Assambra/HeadInfo/DocumentationHeadInfo.docx
@@ -129,7 +129,19 @@
         <w:rPr>
           <w:lang w:val="en-US"/>
         </w:rPr>
-        <w:t xml:space="preserve"> shown</w:t>
+        <w:t xml:space="preserve"> </w:t>
+      </w:r>
+      <w:r>
+        <w:rPr>
+          <w:lang w:val="en-US"/>
+        </w:rPr>
+        <w:t xml:space="preserve">is </w:t>
+      </w:r>
+      <w:r>
+        <w:rPr>
+          <w:lang w:val="en-US"/>
+        </w:rPr>
+        <w:t>shown</w:t>
       </w:r>
       <w:r>
         <w:rPr>
@@ -185,7 +197,33 @@
         <w:rPr>
           <w:lang w:val="en-US"/>
         </w:rPr>
-        <w:t xml:space="preserve">. It also displays health if the entity is the player's target. In addition, you can attack the target with the Q key, if you press again the attack mode will be terminated and the attack will be stopped. </w:t>
+        <w:t>. It also displays health if the entity is the player's target.</w:t>
+      </w:r>
+      <w:r>
+        <w:rPr>
+          <w:lang w:val="en-US"/>
+        </w:rPr>
+        <w:t xml:space="preserve"> If the entity is a </w:t>
+      </w:r>
+      <w:proofErr w:type="spellStart"/>
+      <w:r>
+        <w:rPr>
+          <w:lang w:val="en-US"/>
+        </w:rPr>
+        <w:t>Npc</w:t>
+      </w:r>
+      <w:proofErr w:type="spellEnd"/>
+      <w:r>
+        <w:rPr>
+          <w:lang w:val="en-US"/>
+        </w:rPr>
+        <w:t xml:space="preserve"> the quest signs are shown over the head Info.</w:t>
+      </w:r>
+      <w:r>
+        <w:rPr>
+          <w:lang w:val="en-US"/>
+        </w:rPr>
+        <w:t xml:space="preserve"> In addition, you can attack the target with the Q key, if you press again the attack mode will be terminated and the attack will be stopped. </w:t>
       </w:r>
       <w:r>
         <w:rPr>
@@ -1016,138 +1054,136 @@
         </w:rPr>
         <w:t xml:space="preserve"> script component.</w:t>
       </w:r>
-      <w:bookmarkStart w:id="0" w:name="_GoBack"/>
+    </w:p>
+    <w:p>
+      <w:pPr>
+        <w:rPr>
+          <w:lang w:val="en"/>
+        </w:rPr>
+      </w:pPr>
+      <w:r>
+        <w:rPr>
+          <w:lang w:val="en"/>
+        </w:rPr>
+        <w:t>I</w:t>
+      </w:r>
+      <w:r>
+        <w:rPr>
+          <w:lang w:val="en"/>
+        </w:rPr>
+        <w:t xml:space="preserve">nsert </w:t>
+      </w:r>
+      <w:r>
+        <w:rPr>
+          <w:lang w:val="en"/>
+        </w:rPr>
+        <w:t>into the Head Info field</w:t>
+      </w:r>
+      <w:r>
+        <w:rPr>
+          <w:lang w:val="en"/>
+        </w:rPr>
+        <w:t xml:space="preserve"> </w:t>
+      </w:r>
+      <w:r>
+        <w:rPr>
+          <w:lang w:val="en"/>
+        </w:rPr>
+        <w:t>(Monster script component</w:t>
+      </w:r>
+      <w:r>
+        <w:rPr>
+          <w:lang w:val="en"/>
+        </w:rPr>
+        <w:t xml:space="preserve"> in your Skeleton Giant Prefab</w:t>
+      </w:r>
+      <w:r>
+        <w:rPr>
+          <w:lang w:val="en"/>
+        </w:rPr>
+        <w:t xml:space="preserve">) the </w:t>
+      </w:r>
+      <w:proofErr w:type="spellStart"/>
+      <w:r>
+        <w:rPr>
+          <w:lang w:val="en"/>
+        </w:rPr>
+        <w:t>HeadInfo</w:t>
+      </w:r>
+      <w:proofErr w:type="spellEnd"/>
+      <w:r>
+        <w:rPr>
+          <w:lang w:val="en"/>
+        </w:rPr>
+        <w:t xml:space="preserve"> from </w:t>
+      </w:r>
+      <w:r>
+        <w:rPr>
+          <w:lang w:val="en"/>
+        </w:rPr>
+        <w:t>your Skeleton Giant Prefab</w:t>
+      </w:r>
+      <w:r>
+        <w:rPr>
+          <w:lang w:val="en"/>
+        </w:rPr>
+        <w:t>.</w:t>
+      </w:r>
+    </w:p>
+    <w:p>
+      <w:pPr>
+        <w:rPr>
+          <w:lang w:val="en"/>
+        </w:rPr>
+      </w:pPr>
+      <w:r>
+        <w:rPr>
+          <w:lang w:val="en"/>
+        </w:rPr>
+        <w:t xml:space="preserve">Now go to the </w:t>
+      </w:r>
+      <w:proofErr w:type="spellStart"/>
+      <w:r>
+        <w:rPr>
+          <w:lang w:val="en"/>
+        </w:rPr>
+        <w:t>HeadInfo</w:t>
+      </w:r>
+      <w:proofErr w:type="spellEnd"/>
+      <w:r>
+        <w:rPr>
+          <w:lang w:val="en"/>
+        </w:rPr>
+        <w:t xml:space="preserve"> (</w:t>
+      </w:r>
+      <w:proofErr w:type="spellStart"/>
+      <w:r>
+        <w:rPr>
+          <w:lang w:val="en"/>
+        </w:rPr>
+        <w:t>UIHeadInfo</w:t>
+      </w:r>
+      <w:proofErr w:type="spellEnd"/>
+      <w:r>
+        <w:rPr>
+          <w:lang w:val="en"/>
+        </w:rPr>
+        <w:t xml:space="preserve"> script component</w:t>
+      </w:r>
+      <w:r>
+        <w:rPr>
+          <w:lang w:val="en"/>
+        </w:rPr>
+        <w:t xml:space="preserve"> in your </w:t>
+      </w:r>
+      <w:bookmarkStart w:id="0" w:name="_Hlk533326167"/>
+      <w:r>
+        <w:rPr>
+          <w:lang w:val="en"/>
+        </w:rPr>
+        <w:t>Skeleton Giant</w:t>
+      </w:r>
       <w:bookmarkEnd w:id="0"/>
-    </w:p>
-    <w:p>
-      <w:pPr>
-        <w:rPr>
-          <w:lang w:val="en"/>
-        </w:rPr>
-      </w:pPr>
-      <w:r>
-        <w:rPr>
-          <w:lang w:val="en"/>
-        </w:rPr>
-        <w:t>I</w:t>
-      </w:r>
-      <w:r>
-        <w:rPr>
-          <w:lang w:val="en"/>
-        </w:rPr>
-        <w:t xml:space="preserve">nsert </w:t>
-      </w:r>
-      <w:r>
-        <w:rPr>
-          <w:lang w:val="en"/>
-        </w:rPr>
-        <w:t>into the Head Info field</w:t>
-      </w:r>
-      <w:r>
-        <w:rPr>
-          <w:lang w:val="en"/>
-        </w:rPr>
-        <w:t xml:space="preserve"> </w:t>
-      </w:r>
-      <w:r>
-        <w:rPr>
-          <w:lang w:val="en"/>
-        </w:rPr>
-        <w:t>(Monster script component</w:t>
-      </w:r>
-      <w:r>
-        <w:rPr>
-          <w:lang w:val="en"/>
-        </w:rPr>
-        <w:t xml:space="preserve"> in your Skeleton Giant Prefab</w:t>
-      </w:r>
-      <w:r>
-        <w:rPr>
-          <w:lang w:val="en"/>
-        </w:rPr>
-        <w:t xml:space="preserve">) the </w:t>
-      </w:r>
-      <w:proofErr w:type="spellStart"/>
-      <w:r>
-        <w:rPr>
-          <w:lang w:val="en"/>
-        </w:rPr>
-        <w:t>HeadInfo</w:t>
-      </w:r>
-      <w:proofErr w:type="spellEnd"/>
-      <w:r>
-        <w:rPr>
-          <w:lang w:val="en"/>
-        </w:rPr>
-        <w:t xml:space="preserve"> from </w:t>
-      </w:r>
-      <w:r>
-        <w:rPr>
-          <w:lang w:val="en"/>
-        </w:rPr>
-        <w:t>your Skeleton Giant Prefab</w:t>
-      </w:r>
-      <w:r>
-        <w:rPr>
-          <w:lang w:val="en"/>
-        </w:rPr>
-        <w:t>.</w:t>
-      </w:r>
-    </w:p>
-    <w:p>
-      <w:pPr>
-        <w:rPr>
-          <w:lang w:val="en"/>
-        </w:rPr>
-      </w:pPr>
-      <w:r>
-        <w:rPr>
-          <w:lang w:val="en"/>
-        </w:rPr>
-        <w:t xml:space="preserve">Now go to the </w:t>
-      </w:r>
-      <w:proofErr w:type="spellStart"/>
-      <w:r>
-        <w:rPr>
-          <w:lang w:val="en"/>
-        </w:rPr>
-        <w:t>HeadInfo</w:t>
-      </w:r>
-      <w:proofErr w:type="spellEnd"/>
-      <w:r>
-        <w:rPr>
-          <w:lang w:val="en"/>
-        </w:rPr>
-        <w:t xml:space="preserve"> (</w:t>
-      </w:r>
-      <w:proofErr w:type="spellStart"/>
-      <w:r>
-        <w:rPr>
-          <w:lang w:val="en"/>
-        </w:rPr>
-        <w:t>UIHeadInfo</w:t>
-      </w:r>
-      <w:proofErr w:type="spellEnd"/>
-      <w:r>
-        <w:rPr>
-          <w:lang w:val="en"/>
-        </w:rPr>
-        <w:t xml:space="preserve"> script component</w:t>
-      </w:r>
-      <w:r>
-        <w:rPr>
-          <w:lang w:val="en"/>
-        </w:rPr>
-        <w:t xml:space="preserve"> in your </w:t>
-      </w:r>
-      <w:bookmarkStart w:id="1" w:name="_Hlk533326167"/>
-      <w:r>
-        <w:rPr>
-          <w:lang w:val="en"/>
-        </w:rPr>
-        <w:t>Skeleton Giant</w:t>
-      </w:r>
-      <w:bookmarkEnd w:id="1"/>
       <w:r>
         <w:rPr>
           <w:lang w:val="en"/>
@@ -1399,6 +1435,48 @@
         </w:rPr>
         <w:t xml:space="preserve"> in the Skeleton Giant Prefab</w:t>
       </w:r>
+      <w:r>
+        <w:rPr>
+          <w:lang w:val="en"/>
+        </w:rPr>
+        <w:t xml:space="preserve"> (for </w:t>
+      </w:r>
+      <w:proofErr w:type="spellStart"/>
+      <w:r>
+        <w:rPr>
+          <w:lang w:val="en"/>
+        </w:rPr>
+        <w:t>Npc</w:t>
+      </w:r>
+      <w:proofErr w:type="spellEnd"/>
+      <w:r>
+        <w:rPr>
+          <w:lang w:val="en"/>
+        </w:rPr>
+        <w:t xml:space="preserve"> you need to disable </w:t>
+      </w:r>
+      <w:proofErr w:type="spellStart"/>
+      <w:r>
+        <w:rPr>
+          <w:lang w:val="en"/>
+        </w:rPr>
+        <w:t>QuestOverlay</w:t>
+      </w:r>
+      <w:proofErr w:type="spellEnd"/>
+      <w:r>
+        <w:rPr>
+          <w:lang w:val="en"/>
+        </w:rPr>
+        <w:t>)</w:t>
+      </w:r>
+      <w:r>
+        <w:rPr>
+          <w:lang w:val="en"/>
+        </w:rPr>
+        <w:t>.</w:t>
+      </w:r>
+      <w:bookmarkStart w:id="1" w:name="_GoBack"/>
+      <w:bookmarkEnd w:id="1"/>
     </w:p>
     <w:p>
       <w:pPr>

</xml_diff>

<commit_message>
close #11 Stunned is now displayed for all entities via head info(except Pet that will come in the next update).
</commit_message>
<xml_diff>
--- a/Assambra/HeadInfo/DocumentationHeadInfo.docx
+++ b/Assambra/HeadInfo/DocumentationHeadInfo.docx
@@ -1398,7 +1398,7 @@
     <w:p>
       <w:pPr>
         <w:rPr>
-          <w:lang w:val="en"/>
+          <w:lang w:val="en-US"/>
         </w:rPr>
       </w:pPr>
       <w:r>
@@ -1468,6 +1468,50 @@
           <w:lang w:val="en"/>
         </w:rPr>
         <w:t>)</w:t>
+      </w:r>
+      <w:r>
+        <w:rPr>
+          <w:lang w:val="en"/>
+        </w:rPr>
+        <w:t>.</w:t>
+      </w:r>
+      <w:r>
+        <w:rPr>
+          <w:lang w:val="en"/>
+        </w:rPr>
+        <w:t xml:space="preserve"> </w:t>
+      </w:r>
+      <w:r>
+        <w:rPr>
+          <w:lang w:val="en"/>
+        </w:rPr>
+        <w:t>T</w:t>
+      </w:r>
+      <w:r>
+        <w:rPr>
+          <w:lang w:val="en"/>
+        </w:rPr>
+        <w:t xml:space="preserve">hat we do not have to make any core changes, in our case </w:t>
+      </w:r>
+      <w:proofErr w:type="spellStart"/>
+      <w:r>
+        <w:rPr>
+          <w:lang w:val="en"/>
+        </w:rPr>
+        <w:t>Monster.cs</w:t>
+      </w:r>
+      <w:proofErr w:type="spellEnd"/>
+      <w:r>
+        <w:rPr>
+          <w:lang w:val="en"/>
+        </w:rPr>
+        <w:t xml:space="preserve"> look for the header text meshes and set them all to </w:t>
+      </w:r>
+      <w:r>
+        <w:rPr>
+          <w:lang w:val="en"/>
+        </w:rPr>
+        <w:t>none(null)</w:t>
       </w:r>
       <w:r>
         <w:rPr>
@@ -1610,6 +1654,7 @@
         <w:rPr>
           <w:lang w:val="en"/>
         </w:rPr>
+        <w:lastRenderedPageBreak/>
         <w:t xml:space="preserve">Or Search for </w:t>
       </w:r>
       <w:proofErr w:type="spellStart"/>
@@ -2418,7 +2463,6 @@
   <w:style w:type="character" w:default="1" w:styleId="Absatz-Standardschriftart">
     <w:name w:val="Default Paragraph Font"/>
     <w:uiPriority w:val="1"/>
-    <w:semiHidden/>
     <w:unhideWhenUsed/>
   </w:style>
   <w:style w:type="table" w:default="1" w:styleId="NormaleTabelle">

</xml_diff>

<commit_message>
close #12 Pets now show the owner's name via the Head Info. All entities get a public variable to decide if they should permanently display the healthbar. Removed AlwaysShowPlayerHealth
</commit_message>
<xml_diff>
--- a/Assambra/HeadInfo/DocumentationHeadInfo.docx
+++ b/Assambra/HeadInfo/DocumentationHeadInfo.docx
@@ -813,7 +813,7 @@
         <w:rPr>
           <w:lang w:val="en"/>
         </w:rPr>
-        <w:t xml:space="preserve">In our example we take the Skeleton Giant it has the </w:t>
+        <w:t xml:space="preserve">In our example we take the Skeleton it has the </w:t>
       </w:r>
       <w:proofErr w:type="spellStart"/>
       <w:r>
@@ -1232,9 +1232,15 @@
     <w:p>
       <w:pPr>
         <w:rPr>
-          <w:lang w:val="en-US"/>
-        </w:rPr>
-      </w:pPr>
+          <w:lang w:val="en"/>
+        </w:rPr>
+      </w:pPr>
+      <w:r>
+        <w:rPr>
+          <w:lang w:val="en"/>
+        </w:rPr>
+        <w:t xml:space="preserve">Find the 3D Model from you prefab and insert into the Model3D slot from the </w:t>
+      </w:r>
       <w:proofErr w:type="spellStart"/>
       <w:r>
         <w:rPr>
@@ -1247,12 +1253,127 @@
         <w:rPr>
           <w:lang w:val="en"/>
         </w:rPr>
+        <w:t xml:space="preserve"> script component.  This is to adjust </w:t>
+      </w:r>
+      <w:r>
+        <w:rPr>
+          <w:lang w:val="en"/>
+        </w:rPr>
+        <w:t>automatic</w:t>
+      </w:r>
+      <w:r>
+        <w:rPr>
+          <w:lang w:val="en"/>
+        </w:rPr>
+        <w:t>ally</w:t>
+      </w:r>
+      <w:r>
+        <w:rPr>
+          <w:lang w:val="en"/>
+        </w:rPr>
+        <w:t xml:space="preserve"> the </w:t>
+      </w:r>
+      <w:r>
+        <w:rPr>
+          <w:lang w:val="en"/>
+        </w:rPr>
+        <w:t>h</w:t>
+      </w:r>
+      <w:r>
+        <w:rPr>
+          <w:lang w:val="en"/>
+        </w:rPr>
+        <w:t>ight of the Head Info panel.</w:t>
+      </w:r>
+      <w:r>
+        <w:rPr>
+          <w:lang w:val="en"/>
+        </w:rPr>
         <w:t xml:space="preserve"> </w:t>
       </w:r>
       <w:r>
         <w:rPr>
           <w:lang w:val="en"/>
         </w:rPr>
+        <w:t xml:space="preserve">If you plan to scale your model for example a buff that increase the size, </w:t>
+      </w:r>
+      <w:r>
+        <w:rPr>
+          <w:lang w:val="en"/>
+        </w:rPr>
+        <w:t>then scale</w:t>
+      </w:r>
+      <w:r>
+        <w:rPr>
+          <w:lang w:val="en"/>
+        </w:rPr>
+        <w:t xml:space="preserve"> the 3D Model not the whole entity </w:t>
+      </w:r>
+      <w:proofErr w:type="spellStart"/>
+      <w:r>
+        <w:rPr>
+          <w:lang w:val="en"/>
+        </w:rPr>
+        <w:t>GameObject</w:t>
+      </w:r>
+      <w:proofErr w:type="spellEnd"/>
+      <w:r>
+        <w:rPr>
+          <w:lang w:val="en"/>
+        </w:rPr>
+        <w:t xml:space="preserve"> so it </w:t>
+      </w:r>
+      <w:r>
+        <w:rPr>
+          <w:lang w:val="en"/>
+        </w:rPr>
+        <w:t>works</w:t>
+      </w:r>
+      <w:r>
+        <w:rPr>
+          <w:lang w:val="en"/>
+        </w:rPr>
+        <w:t xml:space="preserve"> </w:t>
+      </w:r>
+      <w:r>
+        <w:rPr>
+          <w:lang w:val="en"/>
+        </w:rPr>
+        <w:t>properly</w:t>
+      </w:r>
+      <w:r>
+        <w:rPr>
+          <w:lang w:val="en"/>
+        </w:rPr>
+        <w:t>.</w:t>
+      </w:r>
+    </w:p>
+    <w:p>
+      <w:pPr>
+        <w:rPr>
+          <w:lang w:val="en-US"/>
+        </w:rPr>
+      </w:pPr>
+      <w:bookmarkStart w:id="1" w:name="_GoBack"/>
+      <w:bookmarkEnd w:id="1"/>
+      <w:proofErr w:type="spellStart"/>
+      <w:r>
+        <w:rPr>
+          <w:lang w:val="en"/>
+        </w:rPr>
+        <w:t>UIHeadInfo</w:t>
+      </w:r>
+      <w:proofErr w:type="spellEnd"/>
+      <w:r>
+        <w:rPr>
+          <w:lang w:val="en"/>
+        </w:rPr>
+        <w:t xml:space="preserve"> </w:t>
+      </w:r>
+      <w:r>
+        <w:rPr>
+          <w:lang w:val="en"/>
+        </w:rPr>
         <w:t xml:space="preserve">and Monster </w:t>
       </w:r>
       <w:r>
@@ -1299,9 +1420,9 @@
           <w:lang w:val="en-US"/>
         </w:rPr>
         <w:drawing>
-          <wp:inline distT="0" distB="0" distL="0" distR="0" wp14:anchorId="6A81D241" wp14:editId="70551373">
-            <wp:extent cx="2409825" cy="605939"/>
-            <wp:effectExtent l="0" t="0" r="0" b="3810"/>
+          <wp:inline distT="0" distB="0" distL="0" distR="0" wp14:anchorId="6A81D241" wp14:editId="38853E4D">
+            <wp:extent cx="2686050" cy="675395"/>
+            <wp:effectExtent l="0" t="0" r="0" b="0"/>
             <wp:docPr id="7" name="Grafik 7"/>
             <wp:cNvGraphicFramePr>
               <a:graphicFrameLocks xmlns:a="http://schemas.openxmlformats.org/drawingml/2006/main" noChangeAspect="1"/>
@@ -1328,7 +1449,7 @@
                   <pic:spPr>
                     <a:xfrm>
                       <a:off x="0" y="0"/>
-                      <a:ext cx="2598274" cy="653324"/>
+                      <a:ext cx="2917522" cy="733598"/>
                     </a:xfrm>
                     <a:prstGeom prst="rect">
                       <a:avLst/>
@@ -1346,10 +1467,10 @@
           <w:lang w:val="en-US"/>
         </w:rPr>
         <w:drawing>
-          <wp:inline distT="0" distB="0" distL="0" distR="0" wp14:anchorId="1D1F3FD7" wp14:editId="07FAD886">
-            <wp:extent cx="3324225" cy="1172934"/>
+          <wp:inline distT="0" distB="0" distL="0" distR="0" wp14:anchorId="67AE764C" wp14:editId="11A5DF47">
+            <wp:extent cx="2867025" cy="1820948"/>
             <wp:effectExtent l="0" t="0" r="0" b="8255"/>
-            <wp:docPr id="4" name="Grafik 4"/>
+            <wp:docPr id="5" name="Grafik 5"/>
             <wp:cNvGraphicFramePr>
               <a:graphicFrameLocks xmlns:a="http://schemas.openxmlformats.org/drawingml/2006/main" noChangeAspect="1"/>
             </wp:cNvGraphicFramePr>
@@ -1357,7 +1478,7 @@
               <a:graphicData uri="http://schemas.openxmlformats.org/drawingml/2006/picture">
                 <pic:pic xmlns:pic="http://schemas.openxmlformats.org/drawingml/2006/picture">
                   <pic:nvPicPr>
-                    <pic:cNvPr id="4" name="UIHeadInfo.png"/>
+                    <pic:cNvPr id="5" name="UIHeadInfo.png"/>
                     <pic:cNvPicPr/>
                   </pic:nvPicPr>
                   <pic:blipFill>
@@ -1375,7 +1496,7 @@
                   <pic:spPr>
                     <a:xfrm>
                       <a:off x="0" y="0"/>
-                      <a:ext cx="3442626" cy="1214711"/>
+                      <a:ext cx="2910162" cy="1848346"/>
                     </a:xfrm>
                     <a:prstGeom prst="rect">
                       <a:avLst/>
@@ -1405,6 +1526,7 @@
         <w:rPr>
           <w:lang w:val="en"/>
         </w:rPr>
+        <w:lastRenderedPageBreak/>
         <w:t xml:space="preserve">Disable </w:t>
       </w:r>
       <w:proofErr w:type="spellStart"/>
@@ -1519,8 +1641,6 @@
         </w:rPr>
         <w:t>.</w:t>
       </w:r>
-      <w:bookmarkStart w:id="1" w:name="_GoBack"/>
-      <w:bookmarkEnd w:id="1"/>
     </w:p>
     <w:p>
       <w:pPr>
@@ -1654,7 +1774,6 @@
         <w:rPr>
           <w:lang w:val="en"/>
         </w:rPr>
-        <w:lastRenderedPageBreak/>
         <w:t xml:space="preserve">Or Search for </w:t>
       </w:r>
       <w:proofErr w:type="spellStart"/>
@@ -2463,6 +2582,7 @@
   <w:style w:type="character" w:default="1" w:styleId="Absatz-Standardschriftart">
     <w:name w:val="Default Paragraph Font"/>
     <w:uiPriority w:val="1"/>
+    <w:semiHidden/>
     <w:unhideWhenUsed/>
   </w:style>
   <w:style w:type="table" w:default="1" w:styleId="NormaleTabelle">

</xml_diff>

<commit_message>
close #13 Mount display the healthbar and name if they are selected. fix Npc dont showing Quest Sign. Redone all prefabs und updating the documentation, tested with uMMORPG ver. 1.154.
</commit_message>
<xml_diff>
--- a/Assambra/HeadInfo/DocumentationHeadInfo.docx
+++ b/Assambra/HeadInfo/DocumentationHeadInfo.docx
@@ -1089,19 +1089,7 @@
         <w:rPr>
           <w:lang w:val="en"/>
         </w:rPr>
-        <w:t>(Monster script component</w:t>
-      </w:r>
-      <w:r>
-        <w:rPr>
-          <w:lang w:val="en"/>
-        </w:rPr>
-        <w:t xml:space="preserve"> in your Skeleton Giant Prefab</w:t>
-      </w:r>
-      <w:r>
-        <w:rPr>
-          <w:lang w:val="en"/>
-        </w:rPr>
-        <w:t xml:space="preserve">) the </w:t>
+        <w:t xml:space="preserve">(Monster script component) the </w:t>
       </w:r>
       <w:proofErr w:type="spellStart"/>
       <w:r>
@@ -1115,13 +1103,27 @@
         <w:rPr>
           <w:lang w:val="en"/>
         </w:rPr>
+        <w:t xml:space="preserve"> </w:t>
+      </w:r>
+      <w:proofErr w:type="spellStart"/>
+      <w:r>
+        <w:rPr>
+          <w:lang w:val="en"/>
+        </w:rPr>
+        <w:t>GameObject</w:t>
+      </w:r>
+      <w:proofErr w:type="spellEnd"/>
+      <w:r>
+        <w:rPr>
+          <w:lang w:val="en"/>
+        </w:rPr>
         <w:t xml:space="preserve"> from </w:t>
       </w:r>
       <w:r>
         <w:rPr>
           <w:lang w:val="en"/>
         </w:rPr>
-        <w:t>your Skeleton Giant Prefab</w:t>
+        <w:t>your Skeleton Prefab</w:t>
       </w:r>
       <w:r>
         <w:rPr>
@@ -1140,7 +1142,298 @@
         <w:rPr>
           <w:lang w:val="en"/>
         </w:rPr>
-        <w:t xml:space="preserve">Now go to the </w:t>
+        <w:t>Insert into the This Entity field</w:t>
+      </w:r>
+      <w:r>
+        <w:rPr>
+          <w:lang w:val="en"/>
+        </w:rPr>
+        <w:t xml:space="preserve"> (</w:t>
+      </w:r>
+      <w:proofErr w:type="spellStart"/>
+      <w:r>
+        <w:rPr>
+          <w:lang w:val="en"/>
+        </w:rPr>
+        <w:t>UIHeadInfo</w:t>
+      </w:r>
+      <w:proofErr w:type="spellEnd"/>
+      <w:r>
+        <w:rPr>
+          <w:lang w:val="en"/>
+        </w:rPr>
+        <w:t xml:space="preserve"> script component</w:t>
+      </w:r>
+      <w:r>
+        <w:rPr>
+          <w:lang w:val="en"/>
+        </w:rPr>
+        <w:t>)</w:t>
+      </w:r>
+      <w:r>
+        <w:rPr>
+          <w:lang w:val="en"/>
+        </w:rPr>
+        <w:t xml:space="preserve"> the </w:t>
+      </w:r>
+      <w:r>
+        <w:rPr>
+          <w:lang w:val="en"/>
+        </w:rPr>
+        <w:t>Skeleton</w:t>
+      </w:r>
+      <w:r>
+        <w:rPr>
+          <w:lang w:val="en"/>
+        </w:rPr>
+        <w:t xml:space="preserve"> </w:t>
+      </w:r>
+      <w:proofErr w:type="spellStart"/>
+      <w:r>
+        <w:rPr>
+          <w:lang w:val="en"/>
+        </w:rPr>
+        <w:t>GameObject</w:t>
+      </w:r>
+      <w:proofErr w:type="spellEnd"/>
+      <w:r>
+        <w:rPr>
+          <w:lang w:val="en"/>
+        </w:rPr>
+        <w:t>.</w:t>
+      </w:r>
+    </w:p>
+    <w:p>
+      <w:pPr>
+        <w:rPr>
+          <w:lang w:val="en"/>
+        </w:rPr>
+      </w:pPr>
+      <w:r>
+        <w:rPr>
+          <w:lang w:val="en"/>
+        </w:rPr>
+        <w:t xml:space="preserve">Insert into the Model 3D field </w:t>
+      </w:r>
+      <w:r>
+        <w:rPr>
+          <w:lang w:val="en"/>
+        </w:rPr>
+        <w:t>(</w:t>
+      </w:r>
+      <w:proofErr w:type="spellStart"/>
+      <w:r>
+        <w:rPr>
+          <w:lang w:val="en"/>
+        </w:rPr>
+        <w:t>UIHeadInfo</w:t>
+      </w:r>
+      <w:proofErr w:type="spellEnd"/>
+      <w:r>
+        <w:rPr>
+          <w:lang w:val="en"/>
+        </w:rPr>
+        <w:t xml:space="preserve"> script component)</w:t>
+      </w:r>
+      <w:r>
+        <w:rPr>
+          <w:lang w:val="en"/>
+        </w:rPr>
+        <w:t xml:space="preserve"> the 3D Model </w:t>
+      </w:r>
+      <w:proofErr w:type="spellStart"/>
+      <w:r>
+        <w:rPr>
+          <w:lang w:val="en"/>
+        </w:rPr>
+        <w:t>GameObject</w:t>
+      </w:r>
+      <w:proofErr w:type="spellEnd"/>
+      <w:r>
+        <w:rPr>
+          <w:lang w:val="en"/>
+        </w:rPr>
+        <w:t xml:space="preserve"> of your prefab. </w:t>
+      </w:r>
+      <w:r>
+        <w:rPr>
+          <w:lang w:val="en"/>
+        </w:rPr>
+        <w:t xml:space="preserve">This is to adjust </w:t>
+      </w:r>
+      <w:r>
+        <w:rPr>
+          <w:lang w:val="en"/>
+        </w:rPr>
+        <w:t>automatic</w:t>
+      </w:r>
+      <w:r>
+        <w:rPr>
+          <w:lang w:val="en"/>
+        </w:rPr>
+        <w:t>ally</w:t>
+      </w:r>
+      <w:r>
+        <w:rPr>
+          <w:lang w:val="en"/>
+        </w:rPr>
+        <w:t xml:space="preserve"> the </w:t>
+      </w:r>
+      <w:r>
+        <w:rPr>
+          <w:lang w:val="en"/>
+        </w:rPr>
+        <w:t>h</w:t>
+      </w:r>
+      <w:r>
+        <w:rPr>
+          <w:lang w:val="en"/>
+        </w:rPr>
+        <w:t>ight of the Head Info panel.</w:t>
+      </w:r>
+      <w:r>
+        <w:rPr>
+          <w:lang w:val="en"/>
+        </w:rPr>
+        <w:t xml:space="preserve"> </w:t>
+      </w:r>
+      <w:r>
+        <w:rPr>
+          <w:lang w:val="en"/>
+        </w:rPr>
+        <w:t>If you plan to scale your model for example a buff that increase the size</w:t>
+      </w:r>
+      <w:r>
+        <w:rPr>
+          <w:lang w:val="en"/>
+        </w:rPr>
+        <w:t>.</w:t>
+      </w:r>
+      <w:r>
+        <w:rPr>
+          <w:lang w:val="en"/>
+        </w:rPr>
+        <w:t xml:space="preserve"> </w:t>
+      </w:r>
+      <w:r>
+        <w:rPr>
+          <w:b/>
+          <w:lang w:val="en"/>
+        </w:rPr>
+        <w:t>A</w:t>
+      </w:r>
+      <w:r>
+        <w:rPr>
+          <w:b/>
+          <w:lang w:val="en"/>
+        </w:rPr>
+        <w:t>lways</w:t>
+      </w:r>
+      <w:r>
+        <w:rPr>
+          <w:b/>
+          <w:lang w:val="en"/>
+        </w:rPr>
+        <w:t xml:space="preserve"> scale</w:t>
+      </w:r>
+      <w:r>
+        <w:rPr>
+          <w:b/>
+          <w:lang w:val="en"/>
+        </w:rPr>
+        <w:t xml:space="preserve"> up/down</w:t>
+      </w:r>
+      <w:r>
+        <w:rPr>
+          <w:b/>
+          <w:lang w:val="en"/>
+        </w:rPr>
+        <w:t xml:space="preserve"> the 3D Model</w:t>
+      </w:r>
+      <w:r>
+        <w:rPr>
+          <w:lang w:val="en"/>
+        </w:rPr>
+        <w:t xml:space="preserve"> not the whole entity </w:t>
+      </w:r>
+      <w:proofErr w:type="spellStart"/>
+      <w:r>
+        <w:rPr>
+          <w:lang w:val="en"/>
+        </w:rPr>
+        <w:t>GameObject</w:t>
+      </w:r>
+      <w:proofErr w:type="spellEnd"/>
+      <w:r>
+        <w:rPr>
+          <w:lang w:val="en"/>
+        </w:rPr>
+        <w:t xml:space="preserve">, </w:t>
+      </w:r>
+      <w:r>
+        <w:rPr>
+          <w:lang w:val="en"/>
+        </w:rPr>
+        <w:t>so it works properly</w:t>
+      </w:r>
+      <w:r>
+        <w:rPr>
+          <w:lang w:val="en"/>
+        </w:rPr>
+        <w:t>.</w:t>
+      </w:r>
+      <w:r>
+        <w:rPr>
+          <w:lang w:val="en"/>
+        </w:rPr>
+        <w:t xml:space="preserve"> (</w:t>
+      </w:r>
+      <w:r>
+        <w:rPr>
+          <w:b/>
+          <w:lang w:val="en"/>
+        </w:rPr>
+        <w:t xml:space="preserve">entity </w:t>
+      </w:r>
+      <w:proofErr w:type="spellStart"/>
+      <w:r>
+        <w:rPr>
+          <w:b/>
+          <w:lang w:val="en"/>
+        </w:rPr>
+        <w:t>GameObject</w:t>
+      </w:r>
+      <w:proofErr w:type="spellEnd"/>
+      <w:r>
+        <w:rPr>
+          <w:b/>
+          <w:lang w:val="en"/>
+        </w:rPr>
+        <w:t xml:space="preserve"> scale = 1</w:t>
+      </w:r>
+      <w:r>
+        <w:rPr>
+          <w:lang w:val="en"/>
+        </w:rPr>
+        <w:t>, 3D Model you can change the scale values)</w:t>
+      </w:r>
+      <w:r>
+        <w:rPr>
+          <w:lang w:val="en"/>
+        </w:rPr>
+        <w:t xml:space="preserve">. </w:t>
+      </w:r>
+      <w:r>
+        <w:rPr>
+          <w:lang w:val="en"/>
+        </w:rPr>
+        <w:t xml:space="preserve">For mount you need to set the position y and x </w:t>
+      </w:r>
+      <w:r>
+        <w:rPr>
+          <w:lang w:val="en"/>
+        </w:rPr>
+        <w:t xml:space="preserve">of the </w:t>
       </w:r>
       <w:proofErr w:type="spellStart"/>
       <w:r>
@@ -1154,208 +1447,23 @@
         <w:rPr>
           <w:lang w:val="en"/>
         </w:rPr>
-        <w:t xml:space="preserve"> (</w:t>
-      </w:r>
-      <w:proofErr w:type="spellStart"/>
-      <w:r>
-        <w:rPr>
-          <w:lang w:val="en"/>
-        </w:rPr>
-        <w:t>UIHeadInfo</w:t>
-      </w:r>
-      <w:proofErr w:type="spellEnd"/>
-      <w:r>
-        <w:rPr>
-          <w:lang w:val="en"/>
-        </w:rPr>
-        <w:t xml:space="preserve"> script component</w:t>
-      </w:r>
-      <w:r>
-        <w:rPr>
-          <w:lang w:val="en"/>
-        </w:rPr>
-        <w:t xml:space="preserve"> in your </w:t>
-      </w:r>
-      <w:bookmarkStart w:id="0" w:name="_Hlk533326167"/>
-      <w:r>
-        <w:rPr>
-          <w:lang w:val="en"/>
-        </w:rPr>
-        <w:t>Skeleton Giant</w:t>
-      </w:r>
+        <w:t xml:space="preserve"> </w:t>
+      </w:r>
+      <w:r>
+        <w:rPr>
+          <w:lang w:val="en"/>
+        </w:rPr>
+        <w:t>manually something like y:2.5, x:1.25!</w:t>
+      </w:r>
+      <w:bookmarkStart w:id="0" w:name="_GoBack"/>
       <w:bookmarkEnd w:id="0"/>
-      <w:r>
-        <w:rPr>
-          <w:lang w:val="en"/>
-        </w:rPr>
-        <w:t xml:space="preserve"> Prefab</w:t>
-      </w:r>
-      <w:r>
-        <w:rPr>
-          <w:lang w:val="en"/>
-        </w:rPr>
-        <w:t>)</w:t>
-      </w:r>
-      <w:r>
-        <w:rPr>
-          <w:lang w:val="en"/>
-        </w:rPr>
-        <w:t xml:space="preserve"> and put the </w:t>
-      </w:r>
-      <w:r>
-        <w:rPr>
-          <w:lang w:val="en"/>
-        </w:rPr>
-        <w:t>Skeleton Giant</w:t>
-      </w:r>
-      <w:r>
-        <w:rPr>
-          <w:lang w:val="en"/>
-        </w:rPr>
-        <w:t xml:space="preserve"> in the field </w:t>
-      </w:r>
-      <w:proofErr w:type="spellStart"/>
-      <w:r>
-        <w:rPr>
-          <w:lang w:val="en"/>
-        </w:rPr>
-        <w:t>ThisEntity</w:t>
-      </w:r>
-      <w:proofErr w:type="spellEnd"/>
-      <w:r>
-        <w:rPr>
-          <w:lang w:val="en"/>
-        </w:rPr>
-        <w:t>.</w:t>
-      </w:r>
-    </w:p>
-    <w:p>
-      <w:pPr>
-        <w:rPr>
-          <w:lang w:val="en"/>
-        </w:rPr>
-      </w:pPr>
-      <w:r>
-        <w:rPr>
-          <w:lang w:val="en"/>
-        </w:rPr>
-        <w:t xml:space="preserve">Find the 3D Model from you prefab and insert into the Model3D slot from the </w:t>
-      </w:r>
-      <w:proofErr w:type="spellStart"/>
-      <w:r>
-        <w:rPr>
-          <w:lang w:val="en"/>
-        </w:rPr>
-        <w:t>UIHeadInfo</w:t>
-      </w:r>
-      <w:proofErr w:type="spellEnd"/>
-      <w:r>
-        <w:rPr>
-          <w:lang w:val="en"/>
-        </w:rPr>
-        <w:t xml:space="preserve"> script component.  This is to adjust </w:t>
-      </w:r>
-      <w:r>
-        <w:rPr>
-          <w:lang w:val="en"/>
-        </w:rPr>
-        <w:t>automatic</w:t>
-      </w:r>
-      <w:r>
-        <w:rPr>
-          <w:lang w:val="en"/>
-        </w:rPr>
-        <w:t>ally</w:t>
-      </w:r>
-      <w:r>
-        <w:rPr>
-          <w:lang w:val="en"/>
-        </w:rPr>
-        <w:t xml:space="preserve"> the </w:t>
-      </w:r>
-      <w:r>
-        <w:rPr>
-          <w:lang w:val="en"/>
-        </w:rPr>
-        <w:t>h</w:t>
-      </w:r>
-      <w:r>
-        <w:rPr>
-          <w:lang w:val="en"/>
-        </w:rPr>
-        <w:t>ight of the Head Info panel.</w:t>
-      </w:r>
-      <w:r>
-        <w:rPr>
-          <w:lang w:val="en"/>
-        </w:rPr>
-        <w:t xml:space="preserve"> </w:t>
-      </w:r>
-      <w:r>
-        <w:rPr>
-          <w:lang w:val="en"/>
-        </w:rPr>
-        <w:t xml:space="preserve">If you plan to scale your model for example a buff that increase the size, </w:t>
-      </w:r>
-      <w:r>
-        <w:rPr>
-          <w:lang w:val="en"/>
-        </w:rPr>
-        <w:t>then scale</w:t>
-      </w:r>
-      <w:r>
-        <w:rPr>
-          <w:lang w:val="en"/>
-        </w:rPr>
-        <w:t xml:space="preserve"> the 3D Model not the whole entity </w:t>
-      </w:r>
-      <w:proofErr w:type="spellStart"/>
-      <w:r>
-        <w:rPr>
-          <w:lang w:val="en"/>
-        </w:rPr>
-        <w:t>GameObject</w:t>
-      </w:r>
-      <w:proofErr w:type="spellEnd"/>
-      <w:r>
-        <w:rPr>
-          <w:lang w:val="en"/>
-        </w:rPr>
-        <w:t xml:space="preserve"> so it </w:t>
-      </w:r>
-      <w:r>
-        <w:rPr>
-          <w:lang w:val="en"/>
-        </w:rPr>
-        <w:t>works</w:t>
-      </w:r>
-      <w:r>
-        <w:rPr>
-          <w:lang w:val="en"/>
-        </w:rPr>
-        <w:t xml:space="preserve"> </w:t>
-      </w:r>
-      <w:r>
-        <w:rPr>
-          <w:lang w:val="en"/>
-        </w:rPr>
-        <w:t>properly</w:t>
-      </w:r>
-      <w:r>
-        <w:rPr>
-          <w:lang w:val="en"/>
-        </w:rPr>
-        <w:t>.</w:t>
-      </w:r>
-    </w:p>
-    <w:p>
-      <w:pPr>
-        <w:rPr>
-          <w:lang w:val="en-US"/>
-        </w:rPr>
-      </w:pPr>
-      <w:bookmarkStart w:id="1" w:name="_GoBack"/>
-      <w:bookmarkEnd w:id="1"/>
+    </w:p>
+    <w:p>
+      <w:pPr>
+        <w:rPr>
+          <w:lang w:val="en-US"/>
+        </w:rPr>
+      </w:pPr>
       <w:proofErr w:type="spellStart"/>
       <w:r>
         <w:rPr>
@@ -1519,16 +1627,45 @@
     <w:p>
       <w:pPr>
         <w:rPr>
-          <w:lang w:val="en-US"/>
-        </w:rPr>
-      </w:pPr>
-      <w:r>
-        <w:rPr>
-          <w:lang w:val="en"/>
-        </w:rPr>
-        <w:lastRenderedPageBreak/>
+          <w:lang w:val="en"/>
+        </w:rPr>
+      </w:pPr>
+      <w:r>
+        <w:rPr>
+          <w:lang w:val="en"/>
+        </w:rPr>
         <w:t xml:space="preserve">Disable </w:t>
       </w:r>
+      <w:r>
+        <w:rPr>
+          <w:lang w:val="en"/>
+        </w:rPr>
+        <w:t xml:space="preserve">all </w:t>
+      </w:r>
+      <w:r>
+        <w:rPr>
+          <w:lang w:val="en"/>
+        </w:rPr>
+        <w:t>Overlay</w:t>
+      </w:r>
+      <w:r>
+        <w:rPr>
+          <w:lang w:val="en"/>
+        </w:rPr>
+        <w:t>s</w:t>
+      </w:r>
+      <w:r>
+        <w:rPr>
+          <w:lang w:val="en"/>
+        </w:rPr>
+        <w:t xml:space="preserve"> </w:t>
+      </w:r>
+      <w:r>
+        <w:rPr>
+          <w:lang w:val="en"/>
+        </w:rPr>
+        <w:t xml:space="preserve">for example </w:t>
+      </w:r>
       <w:proofErr w:type="spellStart"/>
       <w:r>
         <w:rPr>
@@ -1541,7 +1678,7 @@
         <w:rPr>
           <w:lang w:val="en"/>
         </w:rPr>
-        <w:t xml:space="preserve"> and </w:t>
+        <w:t xml:space="preserve">, </w:t>
       </w:r>
       <w:proofErr w:type="spellStart"/>
       <w:r>
@@ -1555,41 +1692,99 @@
         <w:rPr>
           <w:lang w:val="en"/>
         </w:rPr>
-        <w:t xml:space="preserve"> in the Skeleton Giant Prefab</w:t>
-      </w:r>
-      <w:r>
-        <w:rPr>
-          <w:lang w:val="en"/>
-        </w:rPr>
-        <w:t xml:space="preserve"> (for </w:t>
-      </w:r>
-      <w:proofErr w:type="spellStart"/>
-      <w:r>
-        <w:rPr>
-          <w:lang w:val="en"/>
-        </w:rPr>
-        <w:t>Npc</w:t>
-      </w:r>
-      <w:proofErr w:type="spellEnd"/>
-      <w:r>
-        <w:rPr>
-          <w:lang w:val="en"/>
-        </w:rPr>
-        <w:t xml:space="preserve"> you need to disable </w:t>
-      </w:r>
-      <w:proofErr w:type="spellStart"/>
-      <w:r>
-        <w:rPr>
-          <w:lang w:val="en"/>
-        </w:rPr>
-        <w:t>QuestOverlay</w:t>
-      </w:r>
-      <w:proofErr w:type="spellEnd"/>
-      <w:r>
-        <w:rPr>
-          <w:lang w:val="en"/>
-        </w:rPr>
-        <w:t>)</w:t>
+        <w:t xml:space="preserve"> and so on</w:t>
+      </w:r>
+      <w:r>
+        <w:rPr>
+          <w:lang w:val="en"/>
+        </w:rPr>
+        <w:t xml:space="preserve"> </w:t>
+      </w:r>
+      <w:r>
+        <w:rPr>
+          <w:lang w:val="en"/>
+        </w:rPr>
+        <w:t xml:space="preserve">in your </w:t>
+      </w:r>
+      <w:r>
+        <w:rPr>
+          <w:lang w:val="en"/>
+        </w:rPr>
+        <w:t>Skeleton Prefab</w:t>
+      </w:r>
+      <w:r>
+        <w:rPr>
+          <w:lang w:val="en"/>
+        </w:rPr>
+        <w:t xml:space="preserve">. </w:t>
+      </w:r>
+      <w:r>
+        <w:rPr>
+          <w:lang w:val="en"/>
+        </w:rPr>
+        <w:t>T</w:t>
+      </w:r>
+      <w:r>
+        <w:rPr>
+          <w:lang w:val="en"/>
+        </w:rPr>
+        <w:t xml:space="preserve">hat we do not have to make any core changes, in our case </w:t>
+      </w:r>
+      <w:proofErr w:type="spellStart"/>
+      <w:r>
+        <w:rPr>
+          <w:lang w:val="en"/>
+        </w:rPr>
+        <w:t>Monster.cs</w:t>
+      </w:r>
+      <w:proofErr w:type="spellEnd"/>
+      <w:r>
+        <w:rPr>
+          <w:lang w:val="en"/>
+        </w:rPr>
+        <w:t xml:space="preserve"> look for the header</w:t>
+      </w:r>
+      <w:r>
+        <w:rPr>
+          <w:lang w:val="en"/>
+        </w:rPr>
+        <w:t>`s</w:t>
+      </w:r>
+      <w:r>
+        <w:rPr>
+          <w:lang w:val="en"/>
+        </w:rPr>
+        <w:t xml:space="preserve"> </w:t>
+      </w:r>
+      <w:r>
+        <w:rPr>
+          <w:lang w:val="en"/>
+        </w:rPr>
+        <w:t>T</w:t>
+      </w:r>
+      <w:r>
+        <w:rPr>
+          <w:lang w:val="en"/>
+        </w:rPr>
+        <w:t xml:space="preserve">ext </w:t>
+      </w:r>
+      <w:r>
+        <w:rPr>
+          <w:lang w:val="en"/>
+        </w:rPr>
+        <w:t>M</w:t>
+      </w:r>
+      <w:r>
+        <w:rPr>
+          <w:lang w:val="en"/>
+        </w:rPr>
+        <w:t xml:space="preserve">eshes and set them all to </w:t>
+      </w:r>
+      <w:r>
+        <w:rPr>
+          <w:lang w:val="en"/>
+        </w:rPr>
+        <w:t>none(null)</w:t>
       </w:r>
       <w:r>
         <w:rPr>
@@ -1597,23 +1792,32 @@
         </w:rPr>
         <w:t>.</w:t>
       </w:r>
-      <w:r>
-        <w:rPr>
-          <w:lang w:val="en"/>
-        </w:rPr>
-        <w:t xml:space="preserve"> </w:t>
-      </w:r>
-      <w:r>
-        <w:rPr>
-          <w:lang w:val="en"/>
-        </w:rPr>
-        <w:t>T</w:t>
-      </w:r>
-      <w:r>
-        <w:rPr>
-          <w:lang w:val="en"/>
-        </w:rPr>
-        <w:t xml:space="preserve">hat we do not have to make any core changes, in our case </w:t>
+    </w:p>
+    <w:p>
+      <w:pPr>
+        <w:rPr>
+          <w:lang w:val="en-US"/>
+        </w:rPr>
+      </w:pPr>
+      <w:r>
+        <w:rPr>
+          <w:lang w:val="en"/>
+        </w:rPr>
+        <w:t xml:space="preserve">Decide if you want to display the </w:t>
+      </w:r>
+      <w:proofErr w:type="spellStart"/>
+      <w:r>
+        <w:rPr>
+          <w:lang w:val="en"/>
+        </w:rPr>
+        <w:t>healthbar</w:t>
+      </w:r>
+      <w:proofErr w:type="spellEnd"/>
+      <w:r>
+        <w:rPr>
+          <w:lang w:val="en"/>
+        </w:rPr>
+        <w:t xml:space="preserve"> at the entity. </w:t>
       </w:r>
       <w:proofErr w:type="spellStart"/>
       <w:r>
@@ -1627,17 +1831,11 @@
         <w:rPr>
           <w:lang w:val="en"/>
         </w:rPr>
-        <w:t xml:space="preserve"> look for the header text meshes and set them all to </w:t>
-      </w:r>
-      <w:r>
-        <w:rPr>
-          <w:lang w:val="en"/>
-        </w:rPr>
-        <w:t>none(null)</w:t>
-      </w:r>
-      <w:r>
-        <w:rPr>
-          <w:lang w:val="en"/>
+        <w:t xml:space="preserve"> script component Always Show Health</w:t>
+      </w:r>
+      <w:r>
+        <w:rPr>
+          <w:lang w:val="en-US"/>
         </w:rPr>
         <w:t>.</w:t>
       </w:r>
@@ -1665,6 +1863,71 @@
           <w:lang w:val="en"/>
         </w:rPr>
         <w:t>y.</w:t>
+      </w:r>
+    </w:p>
+    <w:p>
+      <w:pPr>
+        <w:rPr>
+          <w:lang w:val="en"/>
+        </w:rPr>
+      </w:pPr>
+      <w:r>
+        <w:rPr>
+          <w:lang w:val="en"/>
+        </w:rPr>
+        <w:t>For</w:t>
+      </w:r>
+      <w:r>
+        <w:rPr>
+          <w:lang w:val="en"/>
+        </w:rPr>
+        <w:t xml:space="preserve"> player entities</w:t>
+      </w:r>
+      <w:r>
+        <w:rPr>
+          <w:lang w:val="en"/>
+        </w:rPr>
+        <w:t xml:space="preserve"> use your newly created prefabs</w:t>
+      </w:r>
+      <w:r>
+        <w:rPr>
+          <w:lang w:val="en"/>
+        </w:rPr>
+        <w:t xml:space="preserve"> instead of the old one</w:t>
+      </w:r>
+      <w:r>
+        <w:rPr>
+          <w:lang w:val="en"/>
+        </w:rPr>
+        <w:t>. (</w:t>
+      </w:r>
+      <w:proofErr w:type="spellStart"/>
+      <w:r>
+        <w:rPr>
+          <w:lang w:val="en"/>
+        </w:rPr>
+        <w:t>NetworkManagerMMO</w:t>
+      </w:r>
+      <w:proofErr w:type="spellEnd"/>
+      <w:r>
+        <w:rPr>
+          <w:lang w:val="en"/>
+        </w:rPr>
+        <w:t xml:space="preserve"> Spawn Info -&gt; Registered </w:t>
+      </w:r>
+      <w:proofErr w:type="spellStart"/>
+      <w:r>
+        <w:rPr>
+          <w:lang w:val="en"/>
+        </w:rPr>
+        <w:t>Spawnable</w:t>
+      </w:r>
+      <w:proofErr w:type="spellEnd"/>
+      <w:r>
+        <w:rPr>
+          <w:lang w:val="en"/>
+        </w:rPr>
+        <w:t xml:space="preserve"> Prefabs).</w:t>
       </w:r>
     </w:p>
     <w:p>
@@ -2582,7 +2845,6 @@
   <w:style w:type="character" w:default="1" w:styleId="Absatz-Standardschriftart">
     <w:name w:val="Default Paragraph Font"/>
     <w:uiPriority w:val="1"/>
-    <w:semiHidden/>
     <w:unhideWhenUsed/>
   </w:style>
   <w:style w:type="table" w:default="1" w:styleId="NormaleTabelle">

</xml_diff>